<commit_message>
Actualizado Definición de servicios. Sólo falta documentar Fb Api al final de documento.
</commit_message>
<xml_diff>
--- a/Documentación - Borradores y más/3. Definición de Servicios.docx
+++ b/Documentación - Borradores y más/3. Definición de Servicios.docx
@@ -16,17 +16,7 @@
           <w:sz w:val="24"/>
           <w:szCs w:val="24"/>
         </w:rPr>
-        <w:t>Definición de Servi</w:t>
-      </w:r>
-      <w:bookmarkStart w:id="0" w:name="_GoBack"/>
-      <w:bookmarkEnd w:id="0"/>
-      <w:r>
-        <w:rPr>
-          <w:b/>
-          <w:sz w:val="24"/>
-          <w:szCs w:val="24"/>
-        </w:rPr>
-        <w:t>cios</w:t>
+        <w:t>Definición de Servicios</w:t>
       </w:r>
     </w:p>
     <w:p>
@@ -9220,26 +9210,872 @@
         </w:rPr>
       </w:pPr>
     </w:p>
+    <w:tbl>
+      <w:tblPr>
+        <w:tblStyle w:val="Tablanormal1"/>
+        <w:tblW w:w="0" w:type="auto"/>
+        <w:tblLook w:val="04A0" w:firstRow="1" w:lastRow="0" w:firstColumn="1" w:lastColumn="0" w:noHBand="0" w:noVBand="1"/>
+      </w:tblPr>
+      <w:tblGrid>
+        <w:gridCol w:w="4106"/>
+        <w:gridCol w:w="4388"/>
+      </w:tblGrid>
+      <w:tr>
+        <w:trPr>
+          <w:cnfStyle w:val="100000000000" w:firstRow="1" w:lastRow="0" w:firstColumn="0" w:lastColumn="0" w:oddVBand="0" w:evenVBand="0" w:oddHBand="0" w:evenHBand="0" w:firstRowFirstColumn="0" w:firstRowLastColumn="0" w:lastRowFirstColumn="0" w:lastRowLastColumn="0"/>
+        </w:trPr>
+        <w:tc>
+          <w:tcPr>
+            <w:cnfStyle w:val="001000000000" w:firstRow="0" w:lastRow="0" w:firstColumn="1" w:lastColumn="0" w:oddVBand="0" w:evenVBand="0" w:oddHBand="0" w:evenHBand="0" w:firstRowFirstColumn="0" w:firstRowLastColumn="0" w:lastRowFirstColumn="0" w:lastRowLastColumn="0"/>
+            <w:tcW w:w="4106" w:type="dxa"/>
+          </w:tcPr>
+          <w:p>
+            <w:r>
+              <w:t>Titulo</w:t>
+            </w:r>
+          </w:p>
+        </w:tc>
+        <w:tc>
+          <w:tcPr>
+            <w:tcW w:w="4388" w:type="dxa"/>
+          </w:tcPr>
+          <w:p>
+            <w:pPr>
+              <w:cnfStyle w:val="100000000000" w:firstRow="1" w:lastRow="0" w:firstColumn="0" w:lastColumn="0" w:oddVBand="0" w:evenVBand="0" w:oddHBand="0" w:evenHBand="0" w:firstRowFirstColumn="0" w:firstRowLastColumn="0" w:lastRowFirstColumn="0" w:lastRowLastColumn="0"/>
+              <w:rPr>
+                <w:b w:val="0"/>
+              </w:rPr>
+            </w:pPr>
+            <w:proofErr w:type="spellStart"/>
+            <w:r>
+              <w:t>Login</w:t>
+            </w:r>
+            <w:proofErr w:type="spellEnd"/>
+            <w:r>
+              <w:rPr>
+                <w:b w:val="0"/>
+              </w:rPr>
+              <w:t>,</w:t>
+            </w:r>
+            <w:r>
+              <w:rPr>
+                <w:b w:val="0"/>
+              </w:rPr>
+              <w:t xml:space="preserve"> verifica las credenciales del usuario.</w:t>
+            </w:r>
+          </w:p>
+        </w:tc>
+      </w:tr>
+      <w:tr>
+        <w:trPr>
+          <w:cnfStyle w:val="000000100000" w:firstRow="0" w:lastRow="0" w:firstColumn="0" w:lastColumn="0" w:oddVBand="0" w:evenVBand="0" w:oddHBand="1" w:evenHBand="0" w:firstRowFirstColumn="0" w:firstRowLastColumn="0" w:lastRowFirstColumn="0" w:lastRowLastColumn="0"/>
+        </w:trPr>
+        <w:tc>
+          <w:tcPr>
+            <w:cnfStyle w:val="001000000000" w:firstRow="0" w:lastRow="0" w:firstColumn="1" w:lastColumn="0" w:oddVBand="0" w:evenVBand="0" w:oddHBand="0" w:evenHBand="0" w:firstRowFirstColumn="0" w:firstRowLastColumn="0" w:lastRowFirstColumn="0" w:lastRowLastColumn="0"/>
+            <w:tcW w:w="4106" w:type="dxa"/>
+          </w:tcPr>
+          <w:p>
+            <w:r>
+              <w:t>URL</w:t>
+            </w:r>
+          </w:p>
+        </w:tc>
+        <w:tc>
+          <w:tcPr>
+            <w:tcW w:w="4388" w:type="dxa"/>
+          </w:tcPr>
+          <w:p>
+            <w:pPr>
+              <w:cnfStyle w:val="000000100000" w:firstRow="0" w:lastRow="0" w:firstColumn="0" w:lastColumn="0" w:oddVBand="0" w:evenVBand="0" w:oddHBand="1" w:evenHBand="0" w:firstRowFirstColumn="0" w:firstRowLastColumn="0" w:lastRowFirstColumn="0" w:lastRowLastColumn="0"/>
+            </w:pPr>
+            <w:r>
+              <w:t>api/</w:t>
+            </w:r>
+            <w:r>
+              <w:t>usuario/</w:t>
+            </w:r>
+            <w:proofErr w:type="spellStart"/>
+            <w:r>
+              <w:t>login</w:t>
+            </w:r>
+            <w:proofErr w:type="spellEnd"/>
+          </w:p>
+        </w:tc>
+      </w:tr>
+      <w:tr>
+        <w:tc>
+          <w:tcPr>
+            <w:cnfStyle w:val="001000000000" w:firstRow="0" w:lastRow="0" w:firstColumn="1" w:lastColumn="0" w:oddVBand="0" w:evenVBand="0" w:oddHBand="0" w:evenHBand="0" w:firstRowFirstColumn="0" w:firstRowLastColumn="0" w:lastRowFirstColumn="0" w:lastRowLastColumn="0"/>
+            <w:tcW w:w="4106" w:type="dxa"/>
+          </w:tcPr>
+          <w:p>
+            <w:r>
+              <w:t>Método</w:t>
+            </w:r>
+          </w:p>
+        </w:tc>
+        <w:tc>
+          <w:tcPr>
+            <w:tcW w:w="4388" w:type="dxa"/>
+          </w:tcPr>
+          <w:p>
+            <w:pPr>
+              <w:cnfStyle w:val="000000000000" w:firstRow="0" w:lastRow="0" w:firstColumn="0" w:lastColumn="0" w:oddVBand="0" w:evenVBand="0" w:oddHBand="0" w:evenHBand="0" w:firstRowFirstColumn="0" w:firstRowLastColumn="0" w:lastRowFirstColumn="0" w:lastRowLastColumn="0"/>
+            </w:pPr>
+            <w:r>
+              <w:t>POST</w:t>
+            </w:r>
+          </w:p>
+        </w:tc>
+      </w:tr>
+      <w:tr>
+        <w:trPr>
+          <w:cnfStyle w:val="000000100000" w:firstRow="0" w:lastRow="0" w:firstColumn="0" w:lastColumn="0" w:oddVBand="0" w:evenVBand="0" w:oddHBand="1" w:evenHBand="0" w:firstRowFirstColumn="0" w:firstRowLastColumn="0" w:lastRowFirstColumn="0" w:lastRowLastColumn="0"/>
+        </w:trPr>
+        <w:tc>
+          <w:tcPr>
+            <w:cnfStyle w:val="001000000000" w:firstRow="0" w:lastRow="0" w:firstColumn="1" w:lastColumn="0" w:oddVBand="0" w:evenVBand="0" w:oddHBand="0" w:evenHBand="0" w:firstRowFirstColumn="0" w:firstRowLastColumn="0" w:lastRowFirstColumn="0" w:lastRowLastColumn="0"/>
+            <w:tcW w:w="4106" w:type="dxa"/>
+          </w:tcPr>
+          <w:p>
+            <w:r>
+              <w:t>Parámetros del URL</w:t>
+            </w:r>
+          </w:p>
+        </w:tc>
+        <w:tc>
+          <w:tcPr>
+            <w:tcW w:w="4388" w:type="dxa"/>
+          </w:tcPr>
+          <w:p>
+            <w:pPr>
+              <w:cnfStyle w:val="000000100000" w:firstRow="0" w:lastRow="0" w:firstColumn="0" w:lastColumn="0" w:oddVBand="0" w:evenVBand="0" w:oddHBand="1" w:evenHBand="0" w:firstRowFirstColumn="0" w:firstRowLastColumn="0" w:lastRowFirstColumn="0" w:lastRowLastColumn="0"/>
+            </w:pPr>
+          </w:p>
+        </w:tc>
+      </w:tr>
+      <w:tr>
+        <w:tc>
+          <w:tcPr>
+            <w:cnfStyle w:val="001000000000" w:firstRow="0" w:lastRow="0" w:firstColumn="1" w:lastColumn="0" w:oddVBand="0" w:evenVBand="0" w:oddHBand="0" w:evenHBand="0" w:firstRowFirstColumn="0" w:firstRowLastColumn="0" w:lastRowFirstColumn="0" w:lastRowLastColumn="0"/>
+            <w:tcW w:w="4106" w:type="dxa"/>
+          </w:tcPr>
+          <w:p>
+            <w:r>
+              <w:t>Parámetros de datos</w:t>
+            </w:r>
+          </w:p>
+        </w:tc>
+        <w:tc>
+          <w:tcPr>
+            <w:tcW w:w="4388" w:type="dxa"/>
+          </w:tcPr>
+          <w:p>
+            <w:pPr>
+              <w:cnfStyle w:val="000000000000" w:firstRow="0" w:lastRow="0" w:firstColumn="0" w:lastColumn="0" w:oddVBand="0" w:evenVBand="0" w:oddHBand="0" w:evenHBand="0" w:firstRowFirstColumn="0" w:firstRowLastColumn="0" w:lastRowFirstColumn="0" w:lastRowLastColumn="0"/>
+            </w:pPr>
+            <w:r>
+              <w:t xml:space="preserve">{ </w:t>
+            </w:r>
+            <w:proofErr w:type="spellStart"/>
+            <w:r>
+              <w:t>username</w:t>
+            </w:r>
+            <w:proofErr w:type="spellEnd"/>
+            <w:r>
+              <w:t>: [</w:t>
+            </w:r>
+            <w:proofErr w:type="spellStart"/>
+            <w:r>
+              <w:t>string</w:t>
+            </w:r>
+            <w:proofErr w:type="spellEnd"/>
+            <w:r>
+              <w:t xml:space="preserve">],  </w:t>
+            </w:r>
+            <w:proofErr w:type="spellStart"/>
+            <w:r>
+              <w:t>password</w:t>
+            </w:r>
+            <w:proofErr w:type="spellEnd"/>
+            <w:r>
+              <w:t>: [</w:t>
+            </w:r>
+            <w:proofErr w:type="spellStart"/>
+            <w:r>
+              <w:t>string</w:t>
+            </w:r>
+            <w:proofErr w:type="spellEnd"/>
+            <w:r>
+              <w:t>] }</w:t>
+            </w:r>
+          </w:p>
+          <w:p>
+            <w:pPr>
+              <w:cnfStyle w:val="000000000000" w:firstRow="0" w:lastRow="0" w:firstColumn="0" w:lastColumn="0" w:oddVBand="0" w:evenVBand="0" w:oddHBand="0" w:evenHBand="0" w:firstRowFirstColumn="0" w:firstRowLastColumn="0" w:lastRowFirstColumn="0" w:lastRowLastColumn="0"/>
+            </w:pPr>
+          </w:p>
+          <w:p>
+            <w:pPr>
+              <w:cnfStyle w:val="000000000000" w:firstRow="0" w:lastRow="0" w:firstColumn="0" w:lastColumn="0" w:oddVBand="0" w:evenVBand="0" w:oddHBand="0" w:evenHBand="0" w:firstRowFirstColumn="0" w:firstRowLastColumn="0" w:lastRowFirstColumn="0" w:lastRowLastColumn="0"/>
+            </w:pPr>
+            <w:r>
+              <w:rPr>
+                <w:u w:val="single"/>
+              </w:rPr>
+              <w:t>Ejemplo</w:t>
+            </w:r>
+            <w:r>
+              <w:t xml:space="preserve">: { </w:t>
+            </w:r>
+            <w:proofErr w:type="spellStart"/>
+            <w:r>
+              <w:t>username</w:t>
+            </w:r>
+            <w:proofErr w:type="spellEnd"/>
+            <w:r>
+              <w:t xml:space="preserve">: juanito123,  </w:t>
+            </w:r>
+            <w:proofErr w:type="spellStart"/>
+            <w:r>
+              <w:t>password</w:t>
+            </w:r>
+            <w:proofErr w:type="spellEnd"/>
+            <w:r>
+              <w:t>: contra123 }</w:t>
+            </w:r>
+          </w:p>
+        </w:tc>
+      </w:tr>
+      <w:tr>
+        <w:trPr>
+          <w:cnfStyle w:val="000000100000" w:firstRow="0" w:lastRow="0" w:firstColumn="0" w:lastColumn="0" w:oddVBand="0" w:evenVBand="0" w:oddHBand="1" w:evenHBand="0" w:firstRowFirstColumn="0" w:firstRowLastColumn="0" w:lastRowFirstColumn="0" w:lastRowLastColumn="0"/>
+          <w:trHeight w:val="3542"/>
+        </w:trPr>
+        <w:tc>
+          <w:tcPr>
+            <w:cnfStyle w:val="001000000000" w:firstRow="0" w:lastRow="0" w:firstColumn="1" w:lastColumn="0" w:oddVBand="0" w:evenVBand="0" w:oddHBand="0" w:evenHBand="0" w:firstRowFirstColumn="0" w:firstRowLastColumn="0" w:lastRowFirstColumn="0" w:lastRowLastColumn="0"/>
+            <w:tcW w:w="4106" w:type="dxa"/>
+          </w:tcPr>
+          <w:p>
+            <w:pPr>
+              <w:rPr>
+                <w:lang w:val="en-US"/>
+              </w:rPr>
+            </w:pPr>
+            <w:proofErr w:type="spellStart"/>
+            <w:r>
+              <w:rPr>
+                <w:lang w:val="en-US"/>
+              </w:rPr>
+              <w:t>Respuesta</w:t>
+            </w:r>
+            <w:proofErr w:type="spellEnd"/>
+            <w:r>
+              <w:rPr>
+                <w:lang w:val="en-US"/>
+              </w:rPr>
+              <w:t xml:space="preserve"> </w:t>
+            </w:r>
+            <w:proofErr w:type="spellStart"/>
+            <w:r>
+              <w:rPr>
+                <w:lang w:val="en-US"/>
+              </w:rPr>
+              <w:t>Exitosa</w:t>
+            </w:r>
+            <w:proofErr w:type="spellEnd"/>
+          </w:p>
+        </w:tc>
+        <w:tc>
+          <w:tcPr>
+            <w:tcW w:w="4388" w:type="dxa"/>
+          </w:tcPr>
+          <w:p>
+            <w:pPr>
+              <w:cnfStyle w:val="000000100000" w:firstRow="0" w:lastRow="0" w:firstColumn="0" w:lastColumn="0" w:oddVBand="0" w:evenVBand="0" w:oddHBand="1" w:evenHBand="0" w:firstRowFirstColumn="0" w:firstRowLastColumn="0" w:lastRowFirstColumn="0" w:lastRowLastColumn="0"/>
+              <w:rPr>
+                <w:lang w:val="en-US"/>
+              </w:rPr>
+            </w:pPr>
+            <w:proofErr w:type="spellStart"/>
+            <w:r>
+              <w:rPr>
+                <w:u w:val="single"/>
+                <w:lang w:val="en-US"/>
+              </w:rPr>
+              <w:t>Código</w:t>
+            </w:r>
+            <w:proofErr w:type="spellEnd"/>
+            <w:r>
+              <w:rPr>
+                <w:lang w:val="en-US"/>
+              </w:rPr>
+              <w:t>: 200 (HTTP Response)</w:t>
+            </w:r>
+          </w:p>
+          <w:p>
+            <w:pPr>
+              <w:cnfStyle w:val="000000100000" w:firstRow="0" w:lastRow="0" w:firstColumn="0" w:lastColumn="0" w:oddVBand="0" w:evenVBand="0" w:oddHBand="1" w:evenHBand="0" w:firstRowFirstColumn="0" w:firstRowLastColumn="0" w:lastRowFirstColumn="0" w:lastRowLastColumn="0"/>
+              <w:rPr>
+                <w:u w:val="single"/>
+                <w:lang w:val="en-US"/>
+              </w:rPr>
+            </w:pPr>
+          </w:p>
+          <w:p>
+            <w:pPr>
+              <w:cnfStyle w:val="000000100000" w:firstRow="0" w:lastRow="0" w:firstColumn="0" w:lastColumn="0" w:oddVBand="0" w:evenVBand="0" w:oddHBand="1" w:evenHBand="0" w:firstRowFirstColumn="0" w:firstRowLastColumn="0" w:lastRowFirstColumn="0" w:lastRowLastColumn="0"/>
+              <w:rPr>
+                <w:lang w:val="en-US"/>
+              </w:rPr>
+            </w:pPr>
+            <w:r>
+              <w:rPr>
+                <w:lang w:val="en-US"/>
+              </w:rPr>
+              <w:t xml:space="preserve">{  data : </w:t>
+            </w:r>
+            <w:r>
+              <w:rPr>
+                <w:lang w:val="en-US"/>
+              </w:rPr>
+              <w:t xml:space="preserve">{  </w:t>
+            </w:r>
+            <w:r>
+              <w:rPr>
+                <w:lang w:val="en-US"/>
+              </w:rPr>
+              <w:t>id: [</w:t>
+            </w:r>
+            <w:proofErr w:type="spellStart"/>
+            <w:r>
+              <w:rPr>
+                <w:lang w:val="en-US"/>
+              </w:rPr>
+              <w:t>int</w:t>
+            </w:r>
+            <w:proofErr w:type="spellEnd"/>
+            <w:r>
+              <w:rPr>
+                <w:lang w:val="en-US"/>
+              </w:rPr>
+              <w:t xml:space="preserve">], </w:t>
+            </w:r>
+            <w:r>
+              <w:rPr>
+                <w:lang w:val="en-US"/>
+              </w:rPr>
+              <w:t xml:space="preserve"> </w:t>
+            </w:r>
+            <w:proofErr w:type="spellStart"/>
+            <w:r>
+              <w:rPr>
+                <w:lang w:val="en-US"/>
+              </w:rPr>
+              <w:t>nombres</w:t>
+            </w:r>
+            <w:proofErr w:type="spellEnd"/>
+            <w:r>
+              <w:rPr>
+                <w:lang w:val="en-US"/>
+              </w:rPr>
+              <w:t xml:space="preserve">: [string],   </w:t>
+            </w:r>
+            <w:proofErr w:type="spellStart"/>
+            <w:r>
+              <w:rPr>
+                <w:lang w:val="en-US"/>
+              </w:rPr>
+              <w:t>apellidos</w:t>
+            </w:r>
+            <w:proofErr w:type="spellEnd"/>
+            <w:r>
+              <w:rPr>
+                <w:lang w:val="en-US"/>
+              </w:rPr>
+              <w:t>: [string]   username : [string]</w:t>
+            </w:r>
+            <w:r>
+              <w:rPr>
+                <w:lang w:val="en-US"/>
+              </w:rPr>
+              <w:t xml:space="preserve">,   </w:t>
+            </w:r>
+            <w:proofErr w:type="spellStart"/>
+            <w:r>
+              <w:rPr>
+                <w:lang w:val="en-US"/>
+              </w:rPr>
+              <w:t>emai</w:t>
+            </w:r>
+            <w:proofErr w:type="spellEnd"/>
+            <w:r>
+              <w:rPr>
+                <w:lang w:val="en-US"/>
+              </w:rPr>
+              <w:t>: [</w:t>
+            </w:r>
+            <w:r>
+              <w:rPr>
+                <w:lang w:val="en-US"/>
+              </w:rPr>
+              <w:t>string</w:t>
+            </w:r>
+            <w:r>
+              <w:rPr>
+                <w:lang w:val="en-US"/>
+              </w:rPr>
+              <w:t>]  ,</w:t>
+            </w:r>
+            <w:r>
+              <w:rPr>
+                <w:lang w:val="en-US"/>
+              </w:rPr>
+              <w:t xml:space="preserve"> </w:t>
+            </w:r>
+            <w:proofErr w:type="spellStart"/>
+            <w:r>
+              <w:rPr>
+                <w:lang w:val="en-US"/>
+              </w:rPr>
+              <w:t>facebook_id</w:t>
+            </w:r>
+            <w:proofErr w:type="spellEnd"/>
+            <w:r>
+              <w:rPr>
+                <w:lang w:val="en-US"/>
+              </w:rPr>
+              <w:t>: [</w:t>
+            </w:r>
+            <w:proofErr w:type="spellStart"/>
+            <w:r>
+              <w:rPr>
+                <w:lang w:val="en-US"/>
+              </w:rPr>
+              <w:t>int</w:t>
+            </w:r>
+            <w:proofErr w:type="spellEnd"/>
+            <w:r>
+              <w:rPr>
+                <w:lang w:val="en-US"/>
+              </w:rPr>
+              <w:t>]</w:t>
+            </w:r>
+            <w:r>
+              <w:rPr>
+                <w:lang w:val="en-US"/>
+              </w:rPr>
+              <w:t xml:space="preserve">, </w:t>
+            </w:r>
+            <w:r>
+              <w:rPr>
+                <w:lang w:val="en-US"/>
+              </w:rPr>
+              <w:t xml:space="preserve"> </w:t>
+            </w:r>
+            <w:r>
+              <w:rPr>
+                <w:lang w:val="en-US"/>
+              </w:rPr>
+              <w:t xml:space="preserve">password: [string],  </w:t>
+            </w:r>
+            <w:proofErr w:type="spellStart"/>
+            <w:r>
+              <w:rPr>
+                <w:lang w:val="en-US"/>
+              </w:rPr>
+              <w:t>idDistrito</w:t>
+            </w:r>
+            <w:proofErr w:type="spellEnd"/>
+            <w:r>
+              <w:rPr>
+                <w:lang w:val="en-US"/>
+              </w:rPr>
+              <w:t>: [</w:t>
+            </w:r>
+            <w:proofErr w:type="spellStart"/>
+            <w:r>
+              <w:rPr>
+                <w:lang w:val="en-US"/>
+              </w:rPr>
+              <w:t>int</w:t>
+            </w:r>
+            <w:proofErr w:type="spellEnd"/>
+            <w:r>
+              <w:rPr>
+                <w:lang w:val="en-US"/>
+              </w:rPr>
+              <w:t xml:space="preserve">],  </w:t>
+            </w:r>
+            <w:proofErr w:type="spellStart"/>
+            <w:r>
+              <w:rPr>
+                <w:lang w:val="en-US"/>
+              </w:rPr>
+              <w:t>is_admin</w:t>
+            </w:r>
+            <w:proofErr w:type="spellEnd"/>
+            <w:r>
+              <w:rPr>
+                <w:lang w:val="en-US"/>
+              </w:rPr>
+              <w:t>: [</w:t>
+            </w:r>
+            <w:proofErr w:type="spellStart"/>
+            <w:r>
+              <w:rPr>
+                <w:lang w:val="en-US"/>
+              </w:rPr>
+              <w:t>int</w:t>
+            </w:r>
+            <w:proofErr w:type="spellEnd"/>
+            <w:r>
+              <w:rPr>
+                <w:lang w:val="en-US"/>
+              </w:rPr>
+              <w:t>]</w:t>
+            </w:r>
+            <w:r>
+              <w:rPr>
+                <w:lang w:val="en-US"/>
+              </w:rPr>
+              <w:t xml:space="preserve"> </w:t>
+            </w:r>
+            <w:r>
+              <w:rPr>
+                <w:lang w:val="en-US"/>
+              </w:rPr>
+              <w:t xml:space="preserve"> </w:t>
+            </w:r>
+            <w:r>
+              <w:rPr>
+                <w:lang w:val="en-US"/>
+              </w:rPr>
+              <w:t xml:space="preserve">} </w:t>
+            </w:r>
+            <w:r>
+              <w:rPr>
+                <w:lang w:val="en-US"/>
+              </w:rPr>
+              <w:t>}</w:t>
+            </w:r>
+          </w:p>
+          <w:p>
+            <w:pPr>
+              <w:cnfStyle w:val="000000100000" w:firstRow="0" w:lastRow="0" w:firstColumn="0" w:lastColumn="0" w:oddVBand="0" w:evenVBand="0" w:oddHBand="1" w:evenHBand="0" w:firstRowFirstColumn="0" w:firstRowLastColumn="0" w:lastRowFirstColumn="0" w:lastRowLastColumn="0"/>
+              <w:rPr>
+                <w:lang w:val="en-US"/>
+              </w:rPr>
+            </w:pPr>
+          </w:p>
+          <w:p>
+            <w:pPr>
+              <w:cnfStyle w:val="000000100000" w:firstRow="0" w:lastRow="0" w:firstColumn="0" w:lastColumn="0" w:oddVBand="0" w:evenVBand="0" w:oddHBand="1" w:evenHBand="0" w:firstRowFirstColumn="0" w:firstRowLastColumn="0" w:lastRowFirstColumn="0" w:lastRowLastColumn="0"/>
+            </w:pPr>
+            <w:r>
+              <w:rPr>
+                <w:u w:val="single"/>
+              </w:rPr>
+              <w:t>Ejemplo</w:t>
+            </w:r>
+            <w:r>
+              <w:t>: {  data : { id: 25,   nombres: “</w:t>
+            </w:r>
+            <w:proofErr w:type="spellStart"/>
+            <w:r>
+              <w:t>JuanEditado</w:t>
+            </w:r>
+            <w:proofErr w:type="spellEnd"/>
+            <w:r>
+              <w:t>”,   apellidos: “</w:t>
+            </w:r>
+            <w:proofErr w:type="spellStart"/>
+            <w:r>
+              <w:t>Perez</w:t>
+            </w:r>
+            <w:r>
+              <w:t>Editado</w:t>
+            </w:r>
+            <w:proofErr w:type="spellEnd"/>
+            <w:r>
+              <w:t xml:space="preserve">”   </w:t>
+            </w:r>
+            <w:proofErr w:type="spellStart"/>
+            <w:r>
+              <w:t>username</w:t>
+            </w:r>
+            <w:proofErr w:type="spellEnd"/>
+            <w:r>
+              <w:t xml:space="preserve"> : “</w:t>
+            </w:r>
+            <w:proofErr w:type="spellStart"/>
+            <w:r>
+              <w:t>jperez</w:t>
+            </w:r>
+            <w:proofErr w:type="spellEnd"/>
+            <w:r>
+              <w:t xml:space="preserve">”,    </w:t>
+            </w:r>
+            <w:proofErr w:type="spellStart"/>
+            <w:r>
+              <w:t>emai</w:t>
+            </w:r>
+            <w:proofErr w:type="spellEnd"/>
+            <w:r>
+              <w:t xml:space="preserve">: “jperez25@gmail.com”  , </w:t>
+            </w:r>
+            <w:proofErr w:type="spellStart"/>
+            <w:r>
+              <w:t>facebook_id</w:t>
+            </w:r>
+            <w:proofErr w:type="spellEnd"/>
+            <w:r>
+              <w:t xml:space="preserve">: 23,  </w:t>
+            </w:r>
+            <w:proofErr w:type="spellStart"/>
+            <w:r>
+              <w:t>password</w:t>
+            </w:r>
+            <w:proofErr w:type="spellEnd"/>
+            <w:r>
+              <w:t>: “qwerty</w:t>
+            </w:r>
+            <w:r>
+              <w:t>2</w:t>
+            </w:r>
+            <w:r>
+              <w:t xml:space="preserve">”,  </w:t>
+            </w:r>
+            <w:proofErr w:type="spellStart"/>
+            <w:r>
+              <w:t>idDistrito</w:t>
+            </w:r>
+            <w:proofErr w:type="spellEnd"/>
+            <w:r>
+              <w:t xml:space="preserve">: 12,  </w:t>
+            </w:r>
+            <w:proofErr w:type="spellStart"/>
+            <w:r>
+              <w:t>is_admin</w:t>
+            </w:r>
+            <w:proofErr w:type="spellEnd"/>
+            <w:r>
+              <w:t>: 0  } }</w:t>
+            </w:r>
+          </w:p>
+          <w:p>
+            <w:pPr>
+              <w:cnfStyle w:val="000000100000" w:firstRow="0" w:lastRow="0" w:firstColumn="0" w:lastColumn="0" w:oddVBand="0" w:evenVBand="0" w:oddHBand="1" w:evenHBand="0" w:firstRowFirstColumn="0" w:firstRowLastColumn="0" w:lastRowFirstColumn="0" w:lastRowLastColumn="0"/>
+              <w:rPr>
+                <w:lang w:val="en-US"/>
+              </w:rPr>
+            </w:pPr>
+          </w:p>
+          <w:p>
+            <w:pPr>
+              <w:cnfStyle w:val="000000100000" w:firstRow="0" w:lastRow="0" w:firstColumn="0" w:lastColumn="0" w:oddVBand="0" w:evenVBand="0" w:oddHBand="1" w:evenHBand="0" w:firstRowFirstColumn="0" w:firstRowLastColumn="0" w:lastRowFirstColumn="0" w:lastRowLastColumn="0"/>
+              <w:rPr>
+                <w:lang w:val="en-US"/>
+              </w:rPr>
+            </w:pPr>
+          </w:p>
+        </w:tc>
+      </w:tr>
+      <w:tr>
+        <w:tc>
+          <w:tcPr>
+            <w:cnfStyle w:val="001000000000" w:firstRow="0" w:lastRow="0" w:firstColumn="1" w:lastColumn="0" w:oddVBand="0" w:evenVBand="0" w:oddHBand="0" w:evenHBand="0" w:firstRowFirstColumn="0" w:firstRowLastColumn="0" w:lastRowFirstColumn="0" w:lastRowLastColumn="0"/>
+            <w:tcW w:w="4106" w:type="dxa"/>
+          </w:tcPr>
+          <w:p>
+            <w:r>
+              <w:t>Respuesta de Error</w:t>
+            </w:r>
+          </w:p>
+        </w:tc>
+        <w:tc>
+          <w:tcPr>
+            <w:tcW w:w="4388" w:type="dxa"/>
+          </w:tcPr>
+          <w:p>
+            <w:pPr>
+              <w:cnfStyle w:val="000000000000" w:firstRow="0" w:lastRow="0" w:firstColumn="0" w:lastColumn="0" w:oddVBand="0" w:evenVBand="0" w:oddHBand="0" w:evenHBand="0" w:firstRowFirstColumn="0" w:firstRowLastColumn="0" w:lastRowFirstColumn="0" w:lastRowLastColumn="0"/>
+            </w:pPr>
+            <w:r>
+              <w:t>Código: 401 UNAUTHORIZED</w:t>
+            </w:r>
+          </w:p>
+          <w:p>
+            <w:pPr>
+              <w:cnfStyle w:val="000000000000" w:firstRow="0" w:lastRow="0" w:firstColumn="0" w:lastColumn="0" w:oddVBand="0" w:evenVBand="0" w:oddHBand="0" w:evenHBand="0" w:firstRowFirstColumn="0" w:firstRowLastColumn="0" w:lastRowFirstColumn="0" w:lastRowLastColumn="0"/>
+            </w:pPr>
+            <w:r>
+              <w:t>Contenido: {error: “Usuario no identificado</w:t>
+            </w:r>
+            <w:r>
+              <w:t>” }</w:t>
+            </w:r>
+          </w:p>
+        </w:tc>
+      </w:tr>
+      <w:tr>
+        <w:trPr>
+          <w:cnfStyle w:val="000000100000" w:firstRow="0" w:lastRow="0" w:firstColumn="0" w:lastColumn="0" w:oddVBand="0" w:evenVBand="0" w:oddHBand="1" w:evenHBand="0" w:firstRowFirstColumn="0" w:firstRowLastColumn="0" w:lastRowFirstColumn="0" w:lastRowLastColumn="0"/>
+        </w:trPr>
+        <w:tc>
+          <w:tcPr>
+            <w:cnfStyle w:val="001000000000" w:firstRow="0" w:lastRow="0" w:firstColumn="1" w:lastColumn="0" w:oddVBand="0" w:evenVBand="0" w:oddHBand="0" w:evenHBand="0" w:firstRowFirstColumn="0" w:firstRowLastColumn="0" w:lastRowFirstColumn="0" w:lastRowLastColumn="0"/>
+            <w:tcW w:w="4106" w:type="dxa"/>
+          </w:tcPr>
+          <w:p>
+            <w:r>
+              <w:t>Ejemplo de Invocación</w:t>
+            </w:r>
+          </w:p>
+        </w:tc>
+        <w:tc>
+          <w:tcPr>
+            <w:tcW w:w="4388" w:type="dxa"/>
+          </w:tcPr>
+          <w:p>
+            <w:pPr>
+              <w:cnfStyle w:val="000000100000" w:firstRow="0" w:lastRow="0" w:firstColumn="0" w:lastColumn="0" w:oddVBand="0" w:evenVBand="0" w:oddHBand="1" w:evenHBand="0" w:firstRowFirstColumn="0" w:firstRowLastColumn="0" w:lastRowFirstColumn="0" w:lastRowLastColumn="0"/>
+              <w:rPr>
+                <w:lang w:val="en-US"/>
+              </w:rPr>
+            </w:pPr>
+            <w:r>
+              <w:rPr>
+                <w:lang w:val="en-US"/>
+              </w:rPr>
+              <w:t>$.</w:t>
+            </w:r>
+            <w:proofErr w:type="spellStart"/>
+            <w:r>
+              <w:rPr>
+                <w:lang w:val="en-US"/>
+              </w:rPr>
+              <w:t>ajax</w:t>
+            </w:r>
+            <w:proofErr w:type="spellEnd"/>
+            <w:r>
+              <w:rPr>
+                <w:lang w:val="en-US"/>
+              </w:rPr>
+              <w:t>({ url: "</w:t>
+            </w:r>
+            <w:proofErr w:type="spellStart"/>
+            <w:r>
+              <w:rPr>
+                <w:lang w:val="en-US"/>
+              </w:rPr>
+              <w:t>api</w:t>
+            </w:r>
+            <w:proofErr w:type="spellEnd"/>
+            <w:r>
+              <w:rPr>
+                <w:lang w:val="en-US"/>
+              </w:rPr>
+              <w:t>/</w:t>
+            </w:r>
+            <w:proofErr w:type="spellStart"/>
+            <w:r>
+              <w:rPr>
+                <w:lang w:val="en-US"/>
+              </w:rPr>
+              <w:t>usuario</w:t>
+            </w:r>
+            <w:proofErr w:type="spellEnd"/>
+            <w:r>
+              <w:rPr>
+                <w:lang w:val="en-US"/>
+              </w:rPr>
+              <w:t>/</w:t>
+            </w:r>
+            <w:r>
+              <w:rPr>
+                <w:lang w:val="en-US"/>
+              </w:rPr>
+              <w:t>login</w:t>
+            </w:r>
+            <w:r>
+              <w:rPr>
+                <w:lang w:val="en-US"/>
+              </w:rPr>
+              <w:t xml:space="preserve"> ",  </w:t>
+            </w:r>
+            <w:proofErr w:type="spellStart"/>
+            <w:r>
+              <w:rPr>
+                <w:lang w:val="en-US"/>
+              </w:rPr>
+              <w:t>dataType</w:t>
+            </w:r>
+            <w:proofErr w:type="spellEnd"/>
+            <w:r>
+              <w:rPr>
+                <w:lang w:val="en-US"/>
+              </w:rPr>
+              <w:t>: "</w:t>
+            </w:r>
+            <w:proofErr w:type="spellStart"/>
+            <w:r>
+              <w:rPr>
+                <w:lang w:val="en-US"/>
+              </w:rPr>
+              <w:t>json</w:t>
+            </w:r>
+            <w:proofErr w:type="spellEnd"/>
+            <w:r>
+              <w:rPr>
+                <w:lang w:val="en-US"/>
+              </w:rPr>
+              <w:t>",  type : "POST</w:t>
+            </w:r>
+            <w:r>
+              <w:rPr>
+                <w:lang w:val="en-US"/>
+              </w:rPr>
+              <w:t>",  success : function(r) {    console.log(r);  }});</w:t>
+            </w:r>
+          </w:p>
+        </w:tc>
+      </w:tr>
+      <w:tr>
+        <w:tc>
+          <w:tcPr>
+            <w:cnfStyle w:val="001000000000" w:firstRow="0" w:lastRow="0" w:firstColumn="1" w:lastColumn="0" w:oddVBand="0" w:evenVBand="0" w:oddHBand="0" w:evenHBand="0" w:firstRowFirstColumn="0" w:firstRowLastColumn="0" w:lastRowFirstColumn="0" w:lastRowLastColumn="0"/>
+            <w:tcW w:w="4106" w:type="dxa"/>
+          </w:tcPr>
+          <w:p>
+            <w:r>
+              <w:t>Notas</w:t>
+            </w:r>
+          </w:p>
+        </w:tc>
+        <w:tc>
+          <w:tcPr>
+            <w:tcW w:w="4388" w:type="dxa"/>
+          </w:tcPr>
+          <w:p>
+            <w:pPr>
+              <w:cnfStyle w:val="000000000000" w:firstRow="0" w:lastRow="0" w:firstColumn="0" w:lastColumn="0" w:oddVBand="0" w:evenVBand="0" w:oddHBand="0" w:evenHBand="0" w:firstRowFirstColumn="0" w:firstRowLastColumn="0" w:lastRowFirstColumn="0" w:lastRowLastColumn="0"/>
+              <w:rPr>
+                <w:lang w:val="en-US"/>
+              </w:rPr>
+            </w:pPr>
+          </w:p>
+        </w:tc>
+      </w:tr>
+    </w:tbl>
     <w:p>
       <w:pPr>
         <w:rPr>
           <w:lang w:val="en-US"/>
         </w:rPr>
       </w:pPr>
-      <w:proofErr w:type="spellStart"/>
-      <w:r>
-        <w:rPr>
-          <w:lang w:val="en-US"/>
-        </w:rPr>
-        <w:t>Falta</w:t>
-      </w:r>
-      <w:proofErr w:type="spellEnd"/>
-      <w:r>
-        <w:rPr>
-          <w:lang w:val="en-US"/>
-        </w:rPr>
-        <w:t>:</w:t>
-      </w:r>
     </w:p>
     <w:p>
       <w:pPr>
@@ -9247,103 +10083,1617 @@
           <w:lang w:val="en-US"/>
         </w:rPr>
       </w:pPr>
-      <w:proofErr w:type="spellStart"/>
-      <w:proofErr w:type="gramStart"/>
-      <w:r>
-        <w:rPr>
-          <w:lang w:val="en-US"/>
-        </w:rPr>
-        <w:t>api</w:t>
-      </w:r>
-      <w:proofErr w:type="spellEnd"/>
-      <w:r>
-        <w:rPr>
-          <w:lang w:val="en-US"/>
-        </w:rPr>
-        <w:t>/login</w:t>
-      </w:r>
-      <w:proofErr w:type="gramEnd"/>
-      <w:r>
-        <w:rPr>
-          <w:lang w:val="en-US"/>
-        </w:rPr>
-        <w:t xml:space="preserve"> POST</w:t>
-      </w:r>
     </w:p>
+    <w:tbl>
+      <w:tblPr>
+        <w:tblStyle w:val="Tablanormal1"/>
+        <w:tblW w:w="0" w:type="auto"/>
+        <w:tblLook w:val="04A0" w:firstRow="1" w:lastRow="0" w:firstColumn="1" w:lastColumn="0" w:noHBand="0" w:noVBand="1"/>
+      </w:tblPr>
+      <w:tblGrid>
+        <w:gridCol w:w="4106"/>
+        <w:gridCol w:w="4388"/>
+      </w:tblGrid>
+      <w:tr>
+        <w:trPr>
+          <w:cnfStyle w:val="100000000000" w:firstRow="1" w:lastRow="0" w:firstColumn="0" w:lastColumn="0" w:oddVBand="0" w:evenVBand="0" w:oddHBand="0" w:evenHBand="0" w:firstRowFirstColumn="0" w:firstRowLastColumn="0" w:lastRowFirstColumn="0" w:lastRowLastColumn="0"/>
+        </w:trPr>
+        <w:tc>
+          <w:tcPr>
+            <w:cnfStyle w:val="001000000000" w:firstRow="0" w:lastRow="0" w:firstColumn="1" w:lastColumn="0" w:oddVBand="0" w:evenVBand="0" w:oddHBand="0" w:evenHBand="0" w:firstRowFirstColumn="0" w:firstRowLastColumn="0" w:lastRowFirstColumn="0" w:lastRowLastColumn="0"/>
+            <w:tcW w:w="4106" w:type="dxa"/>
+          </w:tcPr>
+          <w:p>
+            <w:r>
+              <w:lastRenderedPageBreak/>
+              <w:t>Titulo</w:t>
+            </w:r>
+          </w:p>
+        </w:tc>
+        <w:tc>
+          <w:tcPr>
+            <w:tcW w:w="4388" w:type="dxa"/>
+          </w:tcPr>
+          <w:p>
+            <w:pPr>
+              <w:cnfStyle w:val="100000000000" w:firstRow="1" w:lastRow="0" w:firstColumn="0" w:lastColumn="0" w:oddVBand="0" w:evenVBand="0" w:oddHBand="0" w:evenHBand="0" w:firstRowFirstColumn="0" w:firstRowLastColumn="0" w:lastRowFirstColumn="0" w:lastRowLastColumn="0"/>
+              <w:rPr>
+                <w:b w:val="0"/>
+              </w:rPr>
+            </w:pPr>
+            <w:r>
+              <w:t xml:space="preserve">Crear </w:t>
+            </w:r>
+            <w:r>
+              <w:t>foto</w:t>
+            </w:r>
+            <w:r>
+              <w:rPr>
+                <w:b w:val="0"/>
+              </w:rPr>
+              <w:t>,</w:t>
+            </w:r>
+            <w:r>
+              <w:rPr>
+                <w:b w:val="0"/>
+              </w:rPr>
+              <w:t xml:space="preserve"> sube una foto al servidor de </w:t>
+            </w:r>
+            <w:proofErr w:type="spellStart"/>
+            <w:r>
+              <w:rPr>
+                <w:b w:val="0"/>
+              </w:rPr>
+              <w:t>Flickr</w:t>
+            </w:r>
+            <w:proofErr w:type="spellEnd"/>
+            <w:r>
+              <w:rPr>
+                <w:b w:val="0"/>
+              </w:rPr>
+              <w:t xml:space="preserve"> para que sea usada por la aplicación.</w:t>
+            </w:r>
+          </w:p>
+        </w:tc>
+      </w:tr>
+      <w:tr>
+        <w:trPr>
+          <w:cnfStyle w:val="000000100000" w:firstRow="0" w:lastRow="0" w:firstColumn="0" w:lastColumn="0" w:oddVBand="0" w:evenVBand="0" w:oddHBand="1" w:evenHBand="0" w:firstRowFirstColumn="0" w:firstRowLastColumn="0" w:lastRowFirstColumn="0" w:lastRowLastColumn="0"/>
+        </w:trPr>
+        <w:tc>
+          <w:tcPr>
+            <w:cnfStyle w:val="001000000000" w:firstRow="0" w:lastRow="0" w:firstColumn="1" w:lastColumn="0" w:oddVBand="0" w:evenVBand="0" w:oddHBand="0" w:evenHBand="0" w:firstRowFirstColumn="0" w:firstRowLastColumn="0" w:lastRowFirstColumn="0" w:lastRowLastColumn="0"/>
+            <w:tcW w:w="4106" w:type="dxa"/>
+          </w:tcPr>
+          <w:p>
+            <w:r>
+              <w:t>URL</w:t>
+            </w:r>
+          </w:p>
+        </w:tc>
+        <w:tc>
+          <w:tcPr>
+            <w:tcW w:w="4388" w:type="dxa"/>
+          </w:tcPr>
+          <w:p>
+            <w:pPr>
+              <w:tabs>
+                <w:tab w:val="left" w:pos="1328"/>
+              </w:tabs>
+              <w:cnfStyle w:val="000000100000" w:firstRow="0" w:lastRow="0" w:firstColumn="0" w:lastColumn="0" w:oddVBand="0" w:evenVBand="0" w:oddHBand="1" w:evenHBand="0" w:firstRowFirstColumn="0" w:firstRowLastColumn="0" w:lastRowFirstColumn="0" w:lastRowLastColumn="0"/>
+            </w:pPr>
+            <w:r>
+              <w:t>api/</w:t>
+            </w:r>
+            <w:r>
+              <w:t>fotos/</w:t>
+            </w:r>
+            <w:proofErr w:type="spellStart"/>
+            <w:r>
+              <w:t>create</w:t>
+            </w:r>
+            <w:proofErr w:type="spellEnd"/>
+          </w:p>
+        </w:tc>
+      </w:tr>
+      <w:tr>
+        <w:tc>
+          <w:tcPr>
+            <w:cnfStyle w:val="001000000000" w:firstRow="0" w:lastRow="0" w:firstColumn="1" w:lastColumn="0" w:oddVBand="0" w:evenVBand="0" w:oddHBand="0" w:evenHBand="0" w:firstRowFirstColumn="0" w:firstRowLastColumn="0" w:lastRowFirstColumn="0" w:lastRowLastColumn="0"/>
+            <w:tcW w:w="4106" w:type="dxa"/>
+          </w:tcPr>
+          <w:p>
+            <w:r>
+              <w:t>Método</w:t>
+            </w:r>
+          </w:p>
+        </w:tc>
+        <w:tc>
+          <w:tcPr>
+            <w:tcW w:w="4388" w:type="dxa"/>
+          </w:tcPr>
+          <w:p>
+            <w:pPr>
+              <w:cnfStyle w:val="000000000000" w:firstRow="0" w:lastRow="0" w:firstColumn="0" w:lastColumn="0" w:oddVBand="0" w:evenVBand="0" w:oddHBand="0" w:evenHBand="0" w:firstRowFirstColumn="0" w:firstRowLastColumn="0" w:lastRowFirstColumn="0" w:lastRowLastColumn="0"/>
+            </w:pPr>
+            <w:r>
+              <w:t>POST</w:t>
+            </w:r>
+          </w:p>
+        </w:tc>
+      </w:tr>
+      <w:tr>
+        <w:trPr>
+          <w:cnfStyle w:val="000000100000" w:firstRow="0" w:lastRow="0" w:firstColumn="0" w:lastColumn="0" w:oddVBand="0" w:evenVBand="0" w:oddHBand="1" w:evenHBand="0" w:firstRowFirstColumn="0" w:firstRowLastColumn="0" w:lastRowFirstColumn="0" w:lastRowLastColumn="0"/>
+        </w:trPr>
+        <w:tc>
+          <w:tcPr>
+            <w:cnfStyle w:val="001000000000" w:firstRow="0" w:lastRow="0" w:firstColumn="1" w:lastColumn="0" w:oddVBand="0" w:evenVBand="0" w:oddHBand="0" w:evenHBand="0" w:firstRowFirstColumn="0" w:firstRowLastColumn="0" w:lastRowFirstColumn="0" w:lastRowLastColumn="0"/>
+            <w:tcW w:w="4106" w:type="dxa"/>
+          </w:tcPr>
+          <w:p>
+            <w:r>
+              <w:t>Parámetros del URL</w:t>
+            </w:r>
+          </w:p>
+        </w:tc>
+        <w:tc>
+          <w:tcPr>
+            <w:tcW w:w="4388" w:type="dxa"/>
+          </w:tcPr>
+          <w:p>
+            <w:pPr>
+              <w:cnfStyle w:val="000000100000" w:firstRow="0" w:lastRow="0" w:firstColumn="0" w:lastColumn="0" w:oddVBand="0" w:evenVBand="0" w:oddHBand="1" w:evenHBand="0" w:firstRowFirstColumn="0" w:firstRowLastColumn="0" w:lastRowFirstColumn="0" w:lastRowLastColumn="0"/>
+            </w:pPr>
+          </w:p>
+        </w:tc>
+      </w:tr>
+      <w:tr>
+        <w:tc>
+          <w:tcPr>
+            <w:cnfStyle w:val="001000000000" w:firstRow="0" w:lastRow="0" w:firstColumn="1" w:lastColumn="0" w:oddVBand="0" w:evenVBand="0" w:oddHBand="0" w:evenHBand="0" w:firstRowFirstColumn="0" w:firstRowLastColumn="0" w:lastRowFirstColumn="0" w:lastRowLastColumn="0"/>
+            <w:tcW w:w="4106" w:type="dxa"/>
+          </w:tcPr>
+          <w:p>
+            <w:r>
+              <w:t>Parámetros de datos</w:t>
+            </w:r>
+          </w:p>
+        </w:tc>
+        <w:tc>
+          <w:tcPr>
+            <w:tcW w:w="4388" w:type="dxa"/>
+          </w:tcPr>
+          <w:p>
+            <w:pPr>
+              <w:cnfStyle w:val="000000000000" w:firstRow="0" w:lastRow="0" w:firstColumn="0" w:lastColumn="0" w:oddVBand="0" w:evenVBand="0" w:oddHBand="0" w:evenHBand="0" w:firstRowFirstColumn="0" w:firstRowLastColumn="0" w:lastRowFirstColumn="0" w:lastRowLastColumn="0"/>
+            </w:pPr>
+            <w:r>
+              <w:t xml:space="preserve">{ </w:t>
+            </w:r>
+            <w:r>
+              <w:t>nombre: [</w:t>
+            </w:r>
+            <w:proofErr w:type="spellStart"/>
+            <w:r>
+              <w:t>string</w:t>
+            </w:r>
+            <w:proofErr w:type="spellEnd"/>
+            <w:r>
+              <w:t>], foto</w:t>
+            </w:r>
+            <w:r>
+              <w:t>: [</w:t>
+            </w:r>
+            <w:r>
+              <w:t>file</w:t>
+            </w:r>
+            <w:r>
+              <w:t>]</w:t>
+            </w:r>
+            <w:r>
+              <w:t xml:space="preserve"> </w:t>
+            </w:r>
+            <w:r>
+              <w:t>}</w:t>
+            </w:r>
+          </w:p>
+          <w:p>
+            <w:pPr>
+              <w:cnfStyle w:val="000000000000" w:firstRow="0" w:lastRow="0" w:firstColumn="0" w:lastColumn="0" w:oddVBand="0" w:evenVBand="0" w:oddHBand="0" w:evenHBand="0" w:firstRowFirstColumn="0" w:firstRowLastColumn="0" w:lastRowFirstColumn="0" w:lastRowLastColumn="0"/>
+            </w:pPr>
+          </w:p>
+          <w:p>
+            <w:pPr>
+              <w:cnfStyle w:val="000000000000" w:firstRow="0" w:lastRow="0" w:firstColumn="0" w:lastColumn="0" w:oddVBand="0" w:evenVBand="0" w:oddHBand="0" w:evenHBand="0" w:firstRowFirstColumn="0" w:firstRowLastColumn="0" w:lastRowFirstColumn="0" w:lastRowLastColumn="0"/>
+            </w:pPr>
+            <w:r>
+              <w:rPr>
+                <w:u w:val="single"/>
+              </w:rPr>
+              <w:t>Ejemplo</w:t>
+            </w:r>
+            <w:r>
+              <w:t xml:space="preserve">: { </w:t>
+            </w:r>
+            <w:r>
+              <w:t>nombre</w:t>
+            </w:r>
+            <w:r>
+              <w:t>:</w:t>
+            </w:r>
+            <w:r>
+              <w:t xml:space="preserve"> </w:t>
+            </w:r>
+            <w:proofErr w:type="spellStart"/>
+            <w:r>
+              <w:t>myRestaurantPhoto</w:t>
+            </w:r>
+            <w:proofErr w:type="spellEnd"/>
+            <w:r>
+              <w:t xml:space="preserve">,  </w:t>
+            </w:r>
+            <w:r>
+              <w:t>file</w:t>
+            </w:r>
+            <w:r>
+              <w:t>:</w:t>
+            </w:r>
+            <w:r>
+              <w:t xml:space="preserve"> imagen.jpg</w:t>
+            </w:r>
+            <w:r>
+              <w:t xml:space="preserve"> }</w:t>
+            </w:r>
+          </w:p>
+        </w:tc>
+      </w:tr>
+      <w:tr>
+        <w:trPr>
+          <w:cnfStyle w:val="000000100000" w:firstRow="0" w:lastRow="0" w:firstColumn="0" w:lastColumn="0" w:oddVBand="0" w:evenVBand="0" w:oddHBand="1" w:evenHBand="0" w:firstRowFirstColumn="0" w:firstRowLastColumn="0" w:lastRowFirstColumn="0" w:lastRowLastColumn="0"/>
+          <w:trHeight w:val="3542"/>
+        </w:trPr>
+        <w:tc>
+          <w:tcPr>
+            <w:cnfStyle w:val="001000000000" w:firstRow="0" w:lastRow="0" w:firstColumn="1" w:lastColumn="0" w:oddVBand="0" w:evenVBand="0" w:oddHBand="0" w:evenHBand="0" w:firstRowFirstColumn="0" w:firstRowLastColumn="0" w:lastRowFirstColumn="0" w:lastRowLastColumn="0"/>
+            <w:tcW w:w="4106" w:type="dxa"/>
+          </w:tcPr>
+          <w:p>
+            <w:pPr>
+              <w:rPr>
+                <w:lang w:val="en-US"/>
+              </w:rPr>
+            </w:pPr>
+            <w:proofErr w:type="spellStart"/>
+            <w:r>
+              <w:rPr>
+                <w:lang w:val="en-US"/>
+              </w:rPr>
+              <w:t>Respuesta</w:t>
+            </w:r>
+            <w:proofErr w:type="spellEnd"/>
+            <w:r>
+              <w:rPr>
+                <w:lang w:val="en-US"/>
+              </w:rPr>
+              <w:t xml:space="preserve"> </w:t>
+            </w:r>
+            <w:proofErr w:type="spellStart"/>
+            <w:r>
+              <w:rPr>
+                <w:lang w:val="en-US"/>
+              </w:rPr>
+              <w:t>Exitosa</w:t>
+            </w:r>
+            <w:proofErr w:type="spellEnd"/>
+          </w:p>
+        </w:tc>
+        <w:tc>
+          <w:tcPr>
+            <w:tcW w:w="4388" w:type="dxa"/>
+          </w:tcPr>
+          <w:p>
+            <w:pPr>
+              <w:cnfStyle w:val="000000100000" w:firstRow="0" w:lastRow="0" w:firstColumn="0" w:lastColumn="0" w:oddVBand="0" w:evenVBand="0" w:oddHBand="1" w:evenHBand="0" w:firstRowFirstColumn="0" w:firstRowLastColumn="0" w:lastRowFirstColumn="0" w:lastRowLastColumn="0"/>
+              <w:rPr>
+                <w:lang w:val="en-US"/>
+              </w:rPr>
+            </w:pPr>
+            <w:proofErr w:type="spellStart"/>
+            <w:r>
+              <w:rPr>
+                <w:u w:val="single"/>
+                <w:lang w:val="en-US"/>
+              </w:rPr>
+              <w:t>Código</w:t>
+            </w:r>
+            <w:proofErr w:type="spellEnd"/>
+            <w:r>
+              <w:rPr>
+                <w:lang w:val="en-US"/>
+              </w:rPr>
+              <w:t>: 200 (HTTP Response)</w:t>
+            </w:r>
+          </w:p>
+          <w:p>
+            <w:pPr>
+              <w:cnfStyle w:val="000000100000" w:firstRow="0" w:lastRow="0" w:firstColumn="0" w:lastColumn="0" w:oddVBand="0" w:evenVBand="0" w:oddHBand="1" w:evenHBand="0" w:firstRowFirstColumn="0" w:firstRowLastColumn="0" w:lastRowFirstColumn="0" w:lastRowLastColumn="0"/>
+              <w:rPr>
+                <w:u w:val="single"/>
+                <w:lang w:val="en-US"/>
+              </w:rPr>
+            </w:pPr>
+          </w:p>
+          <w:p>
+            <w:pPr>
+              <w:cnfStyle w:val="000000100000" w:firstRow="0" w:lastRow="0" w:firstColumn="0" w:lastColumn="0" w:oddVBand="0" w:evenVBand="0" w:oddHBand="1" w:evenHBand="0" w:firstRowFirstColumn="0" w:firstRowLastColumn="0" w:lastRowFirstColumn="0" w:lastRowLastColumn="0"/>
+              <w:rPr>
+                <w:lang w:val="en-US"/>
+              </w:rPr>
+            </w:pPr>
+            <w:r>
+              <w:rPr>
+                <w:lang w:val="en-US"/>
+              </w:rPr>
+              <w:t xml:space="preserve">{  data : </w:t>
+            </w:r>
+            <w:r>
+              <w:rPr>
+                <w:lang w:val="en-US"/>
+              </w:rPr>
+              <w:t xml:space="preserve">{  </w:t>
+            </w:r>
+            <w:r>
+              <w:rPr>
+                <w:lang w:val="en-US"/>
+              </w:rPr>
+              <w:t>id: [</w:t>
+            </w:r>
+            <w:proofErr w:type="spellStart"/>
+            <w:r>
+              <w:rPr>
+                <w:lang w:val="en-US"/>
+              </w:rPr>
+              <w:t>int</w:t>
+            </w:r>
+            <w:proofErr w:type="spellEnd"/>
+            <w:r>
+              <w:rPr>
+                <w:lang w:val="en-US"/>
+              </w:rPr>
+              <w:t xml:space="preserve">], </w:t>
+            </w:r>
+            <w:r>
+              <w:rPr>
+                <w:lang w:val="en-US"/>
+              </w:rPr>
+              <w:t xml:space="preserve"> </w:t>
+            </w:r>
+            <w:proofErr w:type="spellStart"/>
+            <w:r>
+              <w:rPr>
+                <w:lang w:val="en-US"/>
+              </w:rPr>
+              <w:t>nombre</w:t>
+            </w:r>
+            <w:proofErr w:type="spellEnd"/>
+            <w:r>
+              <w:rPr>
+                <w:lang w:val="en-US"/>
+              </w:rPr>
+              <w:t xml:space="preserve">: [string],   </w:t>
+            </w:r>
+            <w:r>
+              <w:rPr>
+                <w:lang w:val="en-US"/>
+              </w:rPr>
+              <w:t>url</w:t>
+            </w:r>
+            <w:r>
+              <w:rPr>
+                <w:lang w:val="en-US"/>
+              </w:rPr>
+              <w:t>: [string]</w:t>
+            </w:r>
+            <w:r>
+              <w:rPr>
+                <w:lang w:val="en-US"/>
+              </w:rPr>
+              <w:t xml:space="preserve">, </w:t>
+            </w:r>
+            <w:proofErr w:type="spellStart"/>
+            <w:r>
+              <w:rPr>
+                <w:lang w:val="en-US"/>
+              </w:rPr>
+              <w:t>formato</w:t>
+            </w:r>
+            <w:proofErr w:type="spellEnd"/>
+            <w:r>
+              <w:rPr>
+                <w:lang w:val="en-US"/>
+              </w:rPr>
+              <w:t xml:space="preserve">: </w:t>
+            </w:r>
+            <w:r>
+              <w:rPr>
+                <w:lang w:val="en-US"/>
+              </w:rPr>
+              <w:t>[string]</w:t>
+            </w:r>
+            <w:r>
+              <w:rPr>
+                <w:lang w:val="en-US"/>
+              </w:rPr>
+              <w:t xml:space="preserve">,   </w:t>
+            </w:r>
+            <w:proofErr w:type="spellStart"/>
+            <w:r>
+              <w:rPr>
+                <w:lang w:val="en-US"/>
+              </w:rPr>
+              <w:t>estado</w:t>
+            </w:r>
+            <w:proofErr w:type="spellEnd"/>
+            <w:r>
+              <w:rPr>
+                <w:lang w:val="en-US"/>
+              </w:rPr>
+              <w:t>:</w:t>
+            </w:r>
+            <w:r>
+              <w:rPr>
+                <w:lang w:val="en-US"/>
+              </w:rPr>
+              <w:t xml:space="preserve"> [</w:t>
+            </w:r>
+            <w:proofErr w:type="spellStart"/>
+            <w:r>
+              <w:rPr>
+                <w:lang w:val="en-US"/>
+              </w:rPr>
+              <w:t>int</w:t>
+            </w:r>
+            <w:proofErr w:type="spellEnd"/>
+            <w:r>
+              <w:rPr>
+                <w:lang w:val="en-US"/>
+              </w:rPr>
+              <w:t>]</w:t>
+            </w:r>
+            <w:r>
+              <w:rPr>
+                <w:lang w:val="en-US"/>
+              </w:rPr>
+              <w:t xml:space="preserve"> </w:t>
+            </w:r>
+            <w:r>
+              <w:rPr>
+                <w:lang w:val="en-US"/>
+              </w:rPr>
+              <w:t xml:space="preserve"> </w:t>
+            </w:r>
+            <w:r>
+              <w:rPr>
+                <w:lang w:val="en-US"/>
+              </w:rPr>
+              <w:t xml:space="preserve">} </w:t>
+            </w:r>
+            <w:r>
+              <w:rPr>
+                <w:lang w:val="en-US"/>
+              </w:rPr>
+              <w:t>}</w:t>
+            </w:r>
+          </w:p>
+          <w:p>
+            <w:pPr>
+              <w:cnfStyle w:val="000000100000" w:firstRow="0" w:lastRow="0" w:firstColumn="0" w:lastColumn="0" w:oddVBand="0" w:evenVBand="0" w:oddHBand="1" w:evenHBand="0" w:firstRowFirstColumn="0" w:firstRowLastColumn="0" w:lastRowFirstColumn="0" w:lastRowLastColumn="0"/>
+              <w:rPr>
+                <w:lang w:val="en-US"/>
+              </w:rPr>
+            </w:pPr>
+          </w:p>
+          <w:p>
+            <w:pPr>
+              <w:cnfStyle w:val="000000100000" w:firstRow="0" w:lastRow="0" w:firstColumn="0" w:lastColumn="0" w:oddVBand="0" w:evenVBand="0" w:oddHBand="1" w:evenHBand="0" w:firstRowFirstColumn="0" w:firstRowLastColumn="0" w:lastRowFirstColumn="0" w:lastRowLastColumn="0"/>
+              <w:rPr>
+                <w:lang w:val="en-US"/>
+              </w:rPr>
+            </w:pPr>
+            <w:r>
+              <w:rPr>
+                <w:u w:val="single"/>
+              </w:rPr>
+              <w:t>Ejemplo</w:t>
+            </w:r>
+            <w:r>
+              <w:t xml:space="preserve">: </w:t>
+            </w:r>
+            <w:r>
+              <w:rPr>
+                <w:lang w:val="en-US"/>
+              </w:rPr>
+              <w:t xml:space="preserve">{  data : </w:t>
+            </w:r>
+            <w:r>
+              <w:rPr>
+                <w:lang w:val="en-US"/>
+              </w:rPr>
+              <w:t xml:space="preserve">{  </w:t>
+            </w:r>
+            <w:r>
+              <w:rPr>
+                <w:lang w:val="en-US"/>
+              </w:rPr>
+              <w:t xml:space="preserve">id: 3,  </w:t>
+            </w:r>
+            <w:proofErr w:type="spellStart"/>
+            <w:r>
+              <w:rPr>
+                <w:lang w:val="en-US"/>
+              </w:rPr>
+              <w:t>nombre</w:t>
+            </w:r>
+            <w:proofErr w:type="spellEnd"/>
+            <w:r>
+              <w:rPr>
+                <w:lang w:val="en-US"/>
+              </w:rPr>
+              <w:t xml:space="preserve">: </w:t>
+            </w:r>
+            <w:proofErr w:type="spellStart"/>
+            <w:r>
+              <w:rPr>
+                <w:lang w:val="en-US"/>
+              </w:rPr>
+              <w:t>myRestaurantPhoto</w:t>
+            </w:r>
+            <w:proofErr w:type="spellEnd"/>
+            <w:r>
+              <w:rPr>
+                <w:lang w:val="en-US"/>
+              </w:rPr>
+              <w:t xml:space="preserve">,   </w:t>
+            </w:r>
+            <w:r>
+              <w:rPr>
+                <w:lang w:val="en-US"/>
+              </w:rPr>
+              <w:t xml:space="preserve">url: , </w:t>
+            </w:r>
+            <w:proofErr w:type="spellStart"/>
+            <w:r>
+              <w:rPr>
+                <w:lang w:val="en-US"/>
+              </w:rPr>
+              <w:t>formato</w:t>
+            </w:r>
+            <w:proofErr w:type="spellEnd"/>
+            <w:r>
+              <w:rPr>
+                <w:lang w:val="en-US"/>
+              </w:rPr>
+              <w:t xml:space="preserve">: JPG,   </w:t>
+            </w:r>
+            <w:proofErr w:type="spellStart"/>
+            <w:r>
+              <w:rPr>
+                <w:lang w:val="en-US"/>
+              </w:rPr>
+              <w:t>estado</w:t>
+            </w:r>
+            <w:proofErr w:type="spellEnd"/>
+            <w:r>
+              <w:rPr>
+                <w:lang w:val="en-US"/>
+              </w:rPr>
+              <w:t>: 1</w:t>
+            </w:r>
+            <w:r>
+              <w:rPr>
+                <w:lang w:val="en-US"/>
+              </w:rPr>
+              <w:t xml:space="preserve"> </w:t>
+            </w:r>
+            <w:r>
+              <w:rPr>
+                <w:lang w:val="en-US"/>
+              </w:rPr>
+              <w:t xml:space="preserve"> </w:t>
+            </w:r>
+            <w:r>
+              <w:rPr>
+                <w:lang w:val="en-US"/>
+              </w:rPr>
+              <w:t xml:space="preserve">} </w:t>
+            </w:r>
+            <w:r>
+              <w:rPr>
+                <w:lang w:val="en-US"/>
+              </w:rPr>
+              <w:t>}</w:t>
+            </w:r>
+          </w:p>
+          <w:p>
+            <w:pPr>
+              <w:cnfStyle w:val="000000100000" w:firstRow="0" w:lastRow="0" w:firstColumn="0" w:lastColumn="0" w:oddVBand="0" w:evenVBand="0" w:oddHBand="1" w:evenHBand="0" w:firstRowFirstColumn="0" w:firstRowLastColumn="0" w:lastRowFirstColumn="0" w:lastRowLastColumn="0"/>
+            </w:pPr>
+          </w:p>
+          <w:p>
+            <w:pPr>
+              <w:cnfStyle w:val="000000100000" w:firstRow="0" w:lastRow="0" w:firstColumn="0" w:lastColumn="0" w:oddVBand="0" w:evenVBand="0" w:oddHBand="1" w:evenHBand="0" w:firstRowFirstColumn="0" w:firstRowLastColumn="0" w:lastRowFirstColumn="0" w:lastRowLastColumn="0"/>
+              <w:rPr>
+                <w:lang w:val="en-US"/>
+              </w:rPr>
+            </w:pPr>
+          </w:p>
+        </w:tc>
+      </w:tr>
+      <w:tr>
+        <w:tc>
+          <w:tcPr>
+            <w:cnfStyle w:val="001000000000" w:firstRow="0" w:lastRow="0" w:firstColumn="1" w:lastColumn="0" w:oddVBand="0" w:evenVBand="0" w:oddHBand="0" w:evenHBand="0" w:firstRowFirstColumn="0" w:firstRowLastColumn="0" w:lastRowFirstColumn="0" w:lastRowLastColumn="0"/>
+            <w:tcW w:w="4106" w:type="dxa"/>
+          </w:tcPr>
+          <w:p>
+            <w:r>
+              <w:t>Respuesta de Error</w:t>
+            </w:r>
+          </w:p>
+        </w:tc>
+        <w:tc>
+          <w:tcPr>
+            <w:tcW w:w="4388" w:type="dxa"/>
+          </w:tcPr>
+          <w:p>
+            <w:pPr>
+              <w:cnfStyle w:val="000000000000" w:firstRow="0" w:lastRow="0" w:firstColumn="0" w:lastColumn="0" w:oddVBand="0" w:evenVBand="0" w:oddHBand="0" w:evenHBand="0" w:firstRowFirstColumn="0" w:firstRowLastColumn="0" w:lastRowFirstColumn="0" w:lastRowLastColumn="0"/>
+            </w:pPr>
+            <w:r>
+              <w:t>Código: 401 UNAUTHORIZED</w:t>
+            </w:r>
+          </w:p>
+          <w:p>
+            <w:pPr>
+              <w:cnfStyle w:val="000000000000" w:firstRow="0" w:lastRow="0" w:firstColumn="0" w:lastColumn="0" w:oddVBand="0" w:evenVBand="0" w:oddHBand="0" w:evenHBand="0" w:firstRowFirstColumn="0" w:firstRowLastColumn="0" w:lastRowFirstColumn="0" w:lastRowLastColumn="0"/>
+            </w:pPr>
+            <w:r>
+              <w:t>Contenido: {error: “</w:t>
+            </w:r>
+            <w:r>
+              <w:t>Crear foto</w:t>
+            </w:r>
+            <w:r>
+              <w:t>” }</w:t>
+            </w:r>
+          </w:p>
+        </w:tc>
+      </w:tr>
+      <w:tr>
+        <w:trPr>
+          <w:cnfStyle w:val="000000100000" w:firstRow="0" w:lastRow="0" w:firstColumn="0" w:lastColumn="0" w:oddVBand="0" w:evenVBand="0" w:oddHBand="1" w:evenHBand="0" w:firstRowFirstColumn="0" w:firstRowLastColumn="0" w:lastRowFirstColumn="0" w:lastRowLastColumn="0"/>
+        </w:trPr>
+        <w:tc>
+          <w:tcPr>
+            <w:cnfStyle w:val="001000000000" w:firstRow="0" w:lastRow="0" w:firstColumn="1" w:lastColumn="0" w:oddVBand="0" w:evenVBand="0" w:oddHBand="0" w:evenHBand="0" w:firstRowFirstColumn="0" w:firstRowLastColumn="0" w:lastRowFirstColumn="0" w:lastRowLastColumn="0"/>
+            <w:tcW w:w="4106" w:type="dxa"/>
+          </w:tcPr>
+          <w:p>
+            <w:r>
+              <w:t>Ejemplo de Invocación</w:t>
+            </w:r>
+          </w:p>
+        </w:tc>
+        <w:tc>
+          <w:tcPr>
+            <w:tcW w:w="4388" w:type="dxa"/>
+          </w:tcPr>
+          <w:p>
+            <w:pPr>
+              <w:cnfStyle w:val="000000100000" w:firstRow="0" w:lastRow="0" w:firstColumn="0" w:lastColumn="0" w:oddVBand="0" w:evenVBand="0" w:oddHBand="1" w:evenHBand="0" w:firstRowFirstColumn="0" w:firstRowLastColumn="0" w:lastRowFirstColumn="0" w:lastRowLastColumn="0"/>
+              <w:rPr>
+                <w:lang w:val="en-US"/>
+              </w:rPr>
+            </w:pPr>
+            <w:r>
+              <w:rPr>
+                <w:lang w:val="en-US"/>
+              </w:rPr>
+              <w:t>$.</w:t>
+            </w:r>
+            <w:proofErr w:type="spellStart"/>
+            <w:r>
+              <w:rPr>
+                <w:lang w:val="en-US"/>
+              </w:rPr>
+              <w:t>ajax</w:t>
+            </w:r>
+            <w:proofErr w:type="spellEnd"/>
+            <w:r>
+              <w:rPr>
+                <w:lang w:val="en-US"/>
+              </w:rPr>
+              <w:t>({ url: "</w:t>
+            </w:r>
+            <w:proofErr w:type="spellStart"/>
+            <w:r>
+              <w:rPr>
+                <w:lang w:val="en-US"/>
+              </w:rPr>
+              <w:t>api</w:t>
+            </w:r>
+            <w:proofErr w:type="spellEnd"/>
+            <w:r>
+              <w:rPr>
+                <w:lang w:val="en-US"/>
+              </w:rPr>
+              <w:t>/</w:t>
+            </w:r>
+            <w:r>
+              <w:t xml:space="preserve"> fotos/</w:t>
+            </w:r>
+            <w:proofErr w:type="spellStart"/>
+            <w:r>
+              <w:t>create</w:t>
+            </w:r>
+            <w:proofErr w:type="spellEnd"/>
+            <w:r>
+              <w:rPr>
+                <w:lang w:val="en-US"/>
+              </w:rPr>
+              <w:t xml:space="preserve">",  </w:t>
+            </w:r>
+            <w:proofErr w:type="spellStart"/>
+            <w:r>
+              <w:rPr>
+                <w:lang w:val="en-US"/>
+              </w:rPr>
+              <w:t>dataType</w:t>
+            </w:r>
+            <w:proofErr w:type="spellEnd"/>
+            <w:r>
+              <w:rPr>
+                <w:lang w:val="en-US"/>
+              </w:rPr>
+              <w:t>: "</w:t>
+            </w:r>
+            <w:proofErr w:type="spellStart"/>
+            <w:r>
+              <w:rPr>
+                <w:lang w:val="en-US"/>
+              </w:rPr>
+              <w:t>json</w:t>
+            </w:r>
+            <w:proofErr w:type="spellEnd"/>
+            <w:r>
+              <w:rPr>
+                <w:lang w:val="en-US"/>
+              </w:rPr>
+              <w:t>",  type : "POST</w:t>
+            </w:r>
+            <w:r>
+              <w:rPr>
+                <w:lang w:val="en-US"/>
+              </w:rPr>
+              <w:t>",  success : function(r) {    console.log(r);  }});</w:t>
+            </w:r>
+          </w:p>
+        </w:tc>
+      </w:tr>
+      <w:tr>
+        <w:tc>
+          <w:tcPr>
+            <w:cnfStyle w:val="001000000000" w:firstRow="0" w:lastRow="0" w:firstColumn="1" w:lastColumn="0" w:oddVBand="0" w:evenVBand="0" w:oddHBand="0" w:evenHBand="0" w:firstRowFirstColumn="0" w:firstRowLastColumn="0" w:lastRowFirstColumn="0" w:lastRowLastColumn="0"/>
+            <w:tcW w:w="4106" w:type="dxa"/>
+          </w:tcPr>
+          <w:p>
+            <w:r>
+              <w:t>Notas</w:t>
+            </w:r>
+          </w:p>
+        </w:tc>
+        <w:tc>
+          <w:tcPr>
+            <w:tcW w:w="4388" w:type="dxa"/>
+          </w:tcPr>
+          <w:p>
+            <w:pPr>
+              <w:cnfStyle w:val="000000000000" w:firstRow="0" w:lastRow="0" w:firstColumn="0" w:lastColumn="0" w:oddVBand="0" w:evenVBand="0" w:oddHBand="0" w:evenHBand="0" w:firstRowFirstColumn="0" w:firstRowLastColumn="0" w:lastRowFirstColumn="0" w:lastRowLastColumn="0"/>
+              <w:rPr>
+                <w:lang w:val="en-US"/>
+              </w:rPr>
+            </w:pPr>
+          </w:p>
+        </w:tc>
+      </w:tr>
+    </w:tbl>
     <w:p>
       <w:pPr>
         <w:rPr>
           <w:lang w:val="en-US"/>
         </w:rPr>
       </w:pPr>
-      <w:proofErr w:type="spellStart"/>
-      <w:proofErr w:type="gramStart"/>
-      <w:r>
-        <w:rPr>
-          <w:lang w:val="en-US"/>
-        </w:rPr>
-        <w:t>api</w:t>
-      </w:r>
-      <w:proofErr w:type="spellEnd"/>
-      <w:r>
-        <w:rPr>
-          <w:lang w:val="en-US"/>
-        </w:rPr>
-        <w:t>/</w:t>
-      </w:r>
-      <w:proofErr w:type="spellStart"/>
-      <w:r>
-        <w:rPr>
-          <w:lang w:val="en-US"/>
-        </w:rPr>
-        <w:t>fotos</w:t>
-      </w:r>
-      <w:proofErr w:type="spellEnd"/>
-      <w:r>
-        <w:rPr>
-          <w:lang w:val="en-US"/>
-        </w:rPr>
-        <w:t>/create</w:t>
-      </w:r>
-      <w:proofErr w:type="gramEnd"/>
-      <w:r>
-        <w:rPr>
-          <w:lang w:val="en-US"/>
-        </w:rPr>
-        <w:t xml:space="preserve"> POST</w:t>
-      </w:r>
     </w:p>
-    <w:p>
-      <w:proofErr w:type="spellStart"/>
-      <w:r>
-        <w:t>facebook</w:t>
-      </w:r>
-      <w:proofErr w:type="spellEnd"/>
-      <w:r>
-        <w:t xml:space="preserve"> no usa </w:t>
-      </w:r>
-      <w:proofErr w:type="spellStart"/>
-      <w:r>
-        <w:t>apis</w:t>
-      </w:r>
-      <w:proofErr w:type="spellEnd"/>
-      <w:r>
-        <w:t xml:space="preserve"> dice </w:t>
-      </w:r>
-      <w:proofErr w:type="spellStart"/>
-      <w:r>
-        <w:t>roy</w:t>
-      </w:r>
-      <w:proofErr w:type="spellEnd"/>
-      <w:r>
-        <w:t>.</w:t>
-      </w:r>
-    </w:p>
+    <w:tbl>
+      <w:tblPr>
+        <w:tblStyle w:val="Tablanormal1"/>
+        <w:tblW w:w="0" w:type="auto"/>
+        <w:tblLook w:val="04A0" w:firstRow="1" w:lastRow="0" w:firstColumn="1" w:lastColumn="0" w:noHBand="0" w:noVBand="1"/>
+      </w:tblPr>
+      <w:tblGrid>
+        <w:gridCol w:w="4106"/>
+        <w:gridCol w:w="4388"/>
+      </w:tblGrid>
+      <w:tr>
+        <w:trPr>
+          <w:cnfStyle w:val="100000000000" w:firstRow="1" w:lastRow="0" w:firstColumn="0" w:lastColumn="0" w:oddVBand="0" w:evenVBand="0" w:oddHBand="0" w:evenHBand="0" w:firstRowFirstColumn="0" w:firstRowLastColumn="0" w:lastRowFirstColumn="0" w:lastRowLastColumn="0"/>
+        </w:trPr>
+        <w:tc>
+          <w:tcPr>
+            <w:cnfStyle w:val="001000000000" w:firstRow="0" w:lastRow="0" w:firstColumn="1" w:lastColumn="0" w:oddVBand="0" w:evenVBand="0" w:oddHBand="0" w:evenHBand="0" w:firstRowFirstColumn="0" w:firstRowLastColumn="0" w:lastRowFirstColumn="0" w:lastRowLastColumn="0"/>
+            <w:tcW w:w="4106" w:type="dxa"/>
+          </w:tcPr>
+          <w:p>
+            <w:bookmarkStart w:id="0" w:name="_GoBack"/>
+            <w:bookmarkEnd w:id="0"/>
+            <w:r>
+              <w:t>Titulo</w:t>
+            </w:r>
+          </w:p>
+        </w:tc>
+        <w:tc>
+          <w:tcPr>
+            <w:tcW w:w="4388" w:type="dxa"/>
+          </w:tcPr>
+          <w:p>
+            <w:pPr>
+              <w:cnfStyle w:val="100000000000" w:firstRow="1" w:lastRow="0" w:firstColumn="0" w:lastColumn="0" w:oddVBand="0" w:evenVBand="0" w:oddHBand="0" w:evenHBand="0" w:firstRowFirstColumn="0" w:firstRowLastColumn="0" w:lastRowFirstColumn="0" w:lastRowLastColumn="0"/>
+              <w:rPr>
+                <w:b w:val="0"/>
+              </w:rPr>
+            </w:pPr>
+            <w:r>
+              <w:t xml:space="preserve">Facebook </w:t>
+            </w:r>
+            <w:proofErr w:type="spellStart"/>
+            <w:r>
+              <w:t>login</w:t>
+            </w:r>
+            <w:proofErr w:type="spellEnd"/>
+            <w:r>
+              <w:rPr>
+                <w:b w:val="0"/>
+              </w:rPr>
+              <w:t>,</w:t>
+            </w:r>
+            <w:r>
+              <w:rPr>
+                <w:b w:val="0"/>
+              </w:rPr>
+              <w:t xml:space="preserve"> </w:t>
+            </w:r>
+            <w:proofErr w:type="spellStart"/>
+            <w:r>
+              <w:rPr>
+                <w:b w:val="0"/>
+              </w:rPr>
+              <w:t>loguea</w:t>
+            </w:r>
+            <w:proofErr w:type="spellEnd"/>
+            <w:r>
+              <w:rPr>
+                <w:b w:val="0"/>
+              </w:rPr>
+              <w:t xml:space="preserve"> al usuario en la aplicación utilizando su cuenta de </w:t>
+            </w:r>
+            <w:proofErr w:type="spellStart"/>
+            <w:r>
+              <w:rPr>
+                <w:b w:val="0"/>
+              </w:rPr>
+              <w:t>facebook</w:t>
+            </w:r>
+            <w:proofErr w:type="spellEnd"/>
+            <w:r>
+              <w:rPr>
+                <w:b w:val="0"/>
+              </w:rPr>
+              <w:t>.</w:t>
+            </w:r>
+          </w:p>
+        </w:tc>
+      </w:tr>
+      <w:tr>
+        <w:trPr>
+          <w:cnfStyle w:val="000000100000" w:firstRow="0" w:lastRow="0" w:firstColumn="0" w:lastColumn="0" w:oddVBand="0" w:evenVBand="0" w:oddHBand="1" w:evenHBand="0" w:firstRowFirstColumn="0" w:firstRowLastColumn="0" w:lastRowFirstColumn="0" w:lastRowLastColumn="0"/>
+        </w:trPr>
+        <w:tc>
+          <w:tcPr>
+            <w:cnfStyle w:val="001000000000" w:firstRow="0" w:lastRow="0" w:firstColumn="1" w:lastColumn="0" w:oddVBand="0" w:evenVBand="0" w:oddHBand="0" w:evenHBand="0" w:firstRowFirstColumn="0" w:firstRowLastColumn="0" w:lastRowFirstColumn="0" w:lastRowLastColumn="0"/>
+            <w:tcW w:w="4106" w:type="dxa"/>
+          </w:tcPr>
+          <w:p>
+            <w:r>
+              <w:t>URL</w:t>
+            </w:r>
+          </w:p>
+        </w:tc>
+        <w:tc>
+          <w:tcPr>
+            <w:tcW w:w="4388" w:type="dxa"/>
+          </w:tcPr>
+          <w:p>
+            <w:pPr>
+              <w:tabs>
+                <w:tab w:val="left" w:pos="1328"/>
+              </w:tabs>
+              <w:cnfStyle w:val="000000100000" w:firstRow="0" w:lastRow="0" w:firstColumn="0" w:lastColumn="0" w:oddVBand="0" w:evenVBand="0" w:oddHBand="1" w:evenHBand="0" w:firstRowFirstColumn="0" w:firstRowLastColumn="0" w:lastRowFirstColumn="0" w:lastRowLastColumn="0"/>
+            </w:pPr>
+            <w:r>
+              <w:t>api/</w:t>
+            </w:r>
+            <w:proofErr w:type="spellStart"/>
+            <w:r>
+              <w:t>facebook</w:t>
+            </w:r>
+            <w:proofErr w:type="spellEnd"/>
+          </w:p>
+        </w:tc>
+      </w:tr>
+      <w:tr>
+        <w:tc>
+          <w:tcPr>
+            <w:cnfStyle w:val="001000000000" w:firstRow="0" w:lastRow="0" w:firstColumn="1" w:lastColumn="0" w:oddVBand="0" w:evenVBand="0" w:oddHBand="0" w:evenHBand="0" w:firstRowFirstColumn="0" w:firstRowLastColumn="0" w:lastRowFirstColumn="0" w:lastRowLastColumn="0"/>
+            <w:tcW w:w="4106" w:type="dxa"/>
+          </w:tcPr>
+          <w:p>
+            <w:r>
+              <w:t>Método</w:t>
+            </w:r>
+          </w:p>
+        </w:tc>
+        <w:tc>
+          <w:tcPr>
+            <w:tcW w:w="4388" w:type="dxa"/>
+          </w:tcPr>
+          <w:p>
+            <w:pPr>
+              <w:cnfStyle w:val="000000000000" w:firstRow="0" w:lastRow="0" w:firstColumn="0" w:lastColumn="0" w:oddVBand="0" w:evenVBand="0" w:oddHBand="0" w:evenHBand="0" w:firstRowFirstColumn="0" w:firstRowLastColumn="0" w:lastRowFirstColumn="0" w:lastRowLastColumn="0"/>
+            </w:pPr>
+            <w:r>
+              <w:t>POST</w:t>
+            </w:r>
+          </w:p>
+        </w:tc>
+      </w:tr>
+      <w:tr>
+        <w:trPr>
+          <w:cnfStyle w:val="000000100000" w:firstRow="0" w:lastRow="0" w:firstColumn="0" w:lastColumn="0" w:oddVBand="0" w:evenVBand="0" w:oddHBand="1" w:evenHBand="0" w:firstRowFirstColumn="0" w:firstRowLastColumn="0" w:lastRowFirstColumn="0" w:lastRowLastColumn="0"/>
+        </w:trPr>
+        <w:tc>
+          <w:tcPr>
+            <w:cnfStyle w:val="001000000000" w:firstRow="0" w:lastRow="0" w:firstColumn="1" w:lastColumn="0" w:oddVBand="0" w:evenVBand="0" w:oddHBand="0" w:evenHBand="0" w:firstRowFirstColumn="0" w:firstRowLastColumn="0" w:lastRowFirstColumn="0" w:lastRowLastColumn="0"/>
+            <w:tcW w:w="4106" w:type="dxa"/>
+          </w:tcPr>
+          <w:p>
+            <w:r>
+              <w:t>Parámetros del URL</w:t>
+            </w:r>
+          </w:p>
+        </w:tc>
+        <w:tc>
+          <w:tcPr>
+            <w:tcW w:w="4388" w:type="dxa"/>
+          </w:tcPr>
+          <w:p>
+            <w:pPr>
+              <w:cnfStyle w:val="000000100000" w:firstRow="0" w:lastRow="0" w:firstColumn="0" w:lastColumn="0" w:oddVBand="0" w:evenVBand="0" w:oddHBand="1" w:evenHBand="0" w:firstRowFirstColumn="0" w:firstRowLastColumn="0" w:lastRowFirstColumn="0" w:lastRowLastColumn="0"/>
+            </w:pPr>
+          </w:p>
+        </w:tc>
+      </w:tr>
+      <w:tr>
+        <w:tc>
+          <w:tcPr>
+            <w:cnfStyle w:val="001000000000" w:firstRow="0" w:lastRow="0" w:firstColumn="1" w:lastColumn="0" w:oddVBand="0" w:evenVBand="0" w:oddHBand="0" w:evenHBand="0" w:firstRowFirstColumn="0" w:firstRowLastColumn="0" w:lastRowFirstColumn="0" w:lastRowLastColumn="0"/>
+            <w:tcW w:w="4106" w:type="dxa"/>
+          </w:tcPr>
+          <w:p>
+            <w:r>
+              <w:t>Parámetros de datos</w:t>
+            </w:r>
+          </w:p>
+        </w:tc>
+        <w:tc>
+          <w:tcPr>
+            <w:tcW w:w="4388" w:type="dxa"/>
+          </w:tcPr>
+          <w:p>
+            <w:pPr>
+              <w:cnfStyle w:val="000000000000" w:firstRow="0" w:lastRow="0" w:firstColumn="0" w:lastColumn="0" w:oddVBand="0" w:evenVBand="0" w:oddHBand="0" w:evenHBand="0" w:firstRowFirstColumn="0" w:firstRowLastColumn="0" w:lastRowFirstColumn="0" w:lastRowLastColumn="0"/>
+            </w:pPr>
+            <w:r>
+              <w:t>{ nombre: [</w:t>
+            </w:r>
+            <w:proofErr w:type="spellStart"/>
+            <w:r>
+              <w:t>string</w:t>
+            </w:r>
+            <w:proofErr w:type="spellEnd"/>
+            <w:r>
+              <w:t>], foto: [file] }</w:t>
+            </w:r>
+          </w:p>
+          <w:p>
+            <w:pPr>
+              <w:cnfStyle w:val="000000000000" w:firstRow="0" w:lastRow="0" w:firstColumn="0" w:lastColumn="0" w:oddVBand="0" w:evenVBand="0" w:oddHBand="0" w:evenHBand="0" w:firstRowFirstColumn="0" w:firstRowLastColumn="0" w:lastRowFirstColumn="0" w:lastRowLastColumn="0"/>
+            </w:pPr>
+          </w:p>
+          <w:p>
+            <w:pPr>
+              <w:cnfStyle w:val="000000000000" w:firstRow="0" w:lastRow="0" w:firstColumn="0" w:lastColumn="0" w:oddVBand="0" w:evenVBand="0" w:oddHBand="0" w:evenHBand="0" w:firstRowFirstColumn="0" w:firstRowLastColumn="0" w:lastRowFirstColumn="0" w:lastRowLastColumn="0"/>
+            </w:pPr>
+            <w:r>
+              <w:rPr>
+                <w:u w:val="single"/>
+              </w:rPr>
+              <w:t>Ejemplo</w:t>
+            </w:r>
+            <w:r>
+              <w:t xml:space="preserve">: { nombre: </w:t>
+            </w:r>
+            <w:proofErr w:type="spellStart"/>
+            <w:r>
+              <w:t>myRestaurantPhoto</w:t>
+            </w:r>
+            <w:proofErr w:type="spellEnd"/>
+            <w:r>
+              <w:t>,  file: imagen.jpg }</w:t>
+            </w:r>
+          </w:p>
+        </w:tc>
+      </w:tr>
+      <w:tr>
+        <w:trPr>
+          <w:cnfStyle w:val="000000100000" w:firstRow="0" w:lastRow="0" w:firstColumn="0" w:lastColumn="0" w:oddVBand="0" w:evenVBand="0" w:oddHBand="1" w:evenHBand="0" w:firstRowFirstColumn="0" w:firstRowLastColumn="0" w:lastRowFirstColumn="0" w:lastRowLastColumn="0"/>
+          <w:trHeight w:val="2616"/>
+        </w:trPr>
+        <w:tc>
+          <w:tcPr>
+            <w:cnfStyle w:val="001000000000" w:firstRow="0" w:lastRow="0" w:firstColumn="1" w:lastColumn="0" w:oddVBand="0" w:evenVBand="0" w:oddHBand="0" w:evenHBand="0" w:firstRowFirstColumn="0" w:firstRowLastColumn="0" w:lastRowFirstColumn="0" w:lastRowLastColumn="0"/>
+            <w:tcW w:w="4106" w:type="dxa"/>
+          </w:tcPr>
+          <w:p>
+            <w:pPr>
+              <w:rPr>
+                <w:lang w:val="en-US"/>
+              </w:rPr>
+            </w:pPr>
+            <w:proofErr w:type="spellStart"/>
+            <w:r>
+              <w:rPr>
+                <w:lang w:val="en-US"/>
+              </w:rPr>
+              <w:t>Respuesta</w:t>
+            </w:r>
+            <w:proofErr w:type="spellEnd"/>
+            <w:r>
+              <w:rPr>
+                <w:lang w:val="en-US"/>
+              </w:rPr>
+              <w:t xml:space="preserve"> </w:t>
+            </w:r>
+            <w:proofErr w:type="spellStart"/>
+            <w:r>
+              <w:rPr>
+                <w:lang w:val="en-US"/>
+              </w:rPr>
+              <w:t>Exitosa</w:t>
+            </w:r>
+            <w:proofErr w:type="spellEnd"/>
+          </w:p>
+        </w:tc>
+        <w:tc>
+          <w:tcPr>
+            <w:tcW w:w="4388" w:type="dxa"/>
+          </w:tcPr>
+          <w:p>
+            <w:pPr>
+              <w:cnfStyle w:val="000000100000" w:firstRow="0" w:lastRow="0" w:firstColumn="0" w:lastColumn="0" w:oddVBand="0" w:evenVBand="0" w:oddHBand="1" w:evenHBand="0" w:firstRowFirstColumn="0" w:firstRowLastColumn="0" w:lastRowFirstColumn="0" w:lastRowLastColumn="0"/>
+              <w:rPr>
+                <w:lang w:val="en-US"/>
+              </w:rPr>
+            </w:pPr>
+            <w:proofErr w:type="spellStart"/>
+            <w:r>
+              <w:rPr>
+                <w:u w:val="single"/>
+                <w:lang w:val="en-US"/>
+              </w:rPr>
+              <w:t>Código</w:t>
+            </w:r>
+            <w:proofErr w:type="spellEnd"/>
+            <w:r>
+              <w:rPr>
+                <w:lang w:val="en-US"/>
+              </w:rPr>
+              <w:t>: 200 (HTTP Response)</w:t>
+            </w:r>
+          </w:p>
+          <w:p>
+            <w:pPr>
+              <w:cnfStyle w:val="000000100000" w:firstRow="0" w:lastRow="0" w:firstColumn="0" w:lastColumn="0" w:oddVBand="0" w:evenVBand="0" w:oddHBand="1" w:evenHBand="0" w:firstRowFirstColumn="0" w:firstRowLastColumn="0" w:lastRowFirstColumn="0" w:lastRowLastColumn="0"/>
+              <w:rPr>
+                <w:u w:val="single"/>
+                <w:lang w:val="en-US"/>
+              </w:rPr>
+            </w:pPr>
+          </w:p>
+          <w:p>
+            <w:pPr>
+              <w:cnfStyle w:val="000000100000" w:firstRow="0" w:lastRow="0" w:firstColumn="0" w:lastColumn="0" w:oddVBand="0" w:evenVBand="0" w:oddHBand="1" w:evenHBand="0" w:firstRowFirstColumn="0" w:firstRowLastColumn="0" w:lastRowFirstColumn="0" w:lastRowLastColumn="0"/>
+              <w:rPr>
+                <w:lang w:val="en-US"/>
+              </w:rPr>
+            </w:pPr>
+            <w:r>
+              <w:rPr>
+                <w:lang w:val="en-US"/>
+              </w:rPr>
+              <w:t xml:space="preserve">{  data : </w:t>
+            </w:r>
+            <w:r>
+              <w:rPr>
+                <w:lang w:val="en-US"/>
+              </w:rPr>
+              <w:t xml:space="preserve">{  </w:t>
+            </w:r>
+            <w:r>
+              <w:rPr>
+                <w:lang w:val="en-US"/>
+              </w:rPr>
+              <w:t>id: [</w:t>
+            </w:r>
+            <w:proofErr w:type="spellStart"/>
+            <w:r>
+              <w:rPr>
+                <w:lang w:val="en-US"/>
+              </w:rPr>
+              <w:t>int</w:t>
+            </w:r>
+            <w:proofErr w:type="spellEnd"/>
+            <w:r>
+              <w:rPr>
+                <w:lang w:val="en-US"/>
+              </w:rPr>
+              <w:t xml:space="preserve">],  </w:t>
+            </w:r>
+            <w:proofErr w:type="spellStart"/>
+            <w:r>
+              <w:rPr>
+                <w:lang w:val="en-US"/>
+              </w:rPr>
+              <w:t>nombre</w:t>
+            </w:r>
+            <w:proofErr w:type="spellEnd"/>
+            <w:r>
+              <w:rPr>
+                <w:lang w:val="en-US"/>
+              </w:rPr>
+              <w:t xml:space="preserve">: [string],   </w:t>
+            </w:r>
+            <w:r>
+              <w:rPr>
+                <w:lang w:val="en-US"/>
+              </w:rPr>
+              <w:t>url</w:t>
+            </w:r>
+            <w:r>
+              <w:rPr>
+                <w:lang w:val="en-US"/>
+              </w:rPr>
+              <w:t>: [string]</w:t>
+            </w:r>
+            <w:r>
+              <w:rPr>
+                <w:lang w:val="en-US"/>
+              </w:rPr>
+              <w:t xml:space="preserve">, </w:t>
+            </w:r>
+            <w:proofErr w:type="spellStart"/>
+            <w:r>
+              <w:rPr>
+                <w:lang w:val="en-US"/>
+              </w:rPr>
+              <w:t>formato</w:t>
+            </w:r>
+            <w:proofErr w:type="spellEnd"/>
+            <w:r>
+              <w:rPr>
+                <w:lang w:val="en-US"/>
+              </w:rPr>
+              <w:t xml:space="preserve">: </w:t>
+            </w:r>
+            <w:r>
+              <w:rPr>
+                <w:lang w:val="en-US"/>
+              </w:rPr>
+              <w:t>[string]</w:t>
+            </w:r>
+            <w:r>
+              <w:rPr>
+                <w:lang w:val="en-US"/>
+              </w:rPr>
+              <w:t xml:space="preserve">,   </w:t>
+            </w:r>
+            <w:proofErr w:type="spellStart"/>
+            <w:r>
+              <w:rPr>
+                <w:lang w:val="en-US"/>
+              </w:rPr>
+              <w:t>estado</w:t>
+            </w:r>
+            <w:proofErr w:type="spellEnd"/>
+            <w:r>
+              <w:rPr>
+                <w:lang w:val="en-US"/>
+              </w:rPr>
+              <w:t>:</w:t>
+            </w:r>
+            <w:r>
+              <w:rPr>
+                <w:lang w:val="en-US"/>
+              </w:rPr>
+              <w:t xml:space="preserve"> [</w:t>
+            </w:r>
+            <w:proofErr w:type="spellStart"/>
+            <w:r>
+              <w:rPr>
+                <w:lang w:val="en-US"/>
+              </w:rPr>
+              <w:t>int</w:t>
+            </w:r>
+            <w:proofErr w:type="spellEnd"/>
+            <w:r>
+              <w:rPr>
+                <w:lang w:val="en-US"/>
+              </w:rPr>
+              <w:t>]</w:t>
+            </w:r>
+            <w:r>
+              <w:rPr>
+                <w:lang w:val="en-US"/>
+              </w:rPr>
+              <w:t xml:space="preserve"> </w:t>
+            </w:r>
+            <w:r>
+              <w:rPr>
+                <w:lang w:val="en-US"/>
+              </w:rPr>
+              <w:t xml:space="preserve"> </w:t>
+            </w:r>
+            <w:r>
+              <w:rPr>
+                <w:lang w:val="en-US"/>
+              </w:rPr>
+              <w:t xml:space="preserve">} </w:t>
+            </w:r>
+            <w:r>
+              <w:rPr>
+                <w:lang w:val="en-US"/>
+              </w:rPr>
+              <w:t>}</w:t>
+            </w:r>
+          </w:p>
+          <w:p>
+            <w:pPr>
+              <w:cnfStyle w:val="000000100000" w:firstRow="0" w:lastRow="0" w:firstColumn="0" w:lastColumn="0" w:oddVBand="0" w:evenVBand="0" w:oddHBand="1" w:evenHBand="0" w:firstRowFirstColumn="0" w:firstRowLastColumn="0" w:lastRowFirstColumn="0" w:lastRowLastColumn="0"/>
+              <w:rPr>
+                <w:lang w:val="en-US"/>
+              </w:rPr>
+            </w:pPr>
+          </w:p>
+          <w:p>
+            <w:pPr>
+              <w:cnfStyle w:val="000000100000" w:firstRow="0" w:lastRow="0" w:firstColumn="0" w:lastColumn="0" w:oddVBand="0" w:evenVBand="0" w:oddHBand="1" w:evenHBand="0" w:firstRowFirstColumn="0" w:firstRowLastColumn="0" w:lastRowFirstColumn="0" w:lastRowLastColumn="0"/>
+              <w:rPr>
+                <w:u w:val="single"/>
+                <w:lang w:val="en-US"/>
+              </w:rPr>
+            </w:pPr>
+            <w:r>
+              <w:rPr>
+                <w:u w:val="single"/>
+              </w:rPr>
+              <w:t>Ejemplo</w:t>
+            </w:r>
+            <w:r>
+              <w:t xml:space="preserve">: </w:t>
+            </w:r>
+            <w:r>
+              <w:rPr>
+                <w:lang w:val="en-US"/>
+              </w:rPr>
+              <w:t xml:space="preserve">{  data : </w:t>
+            </w:r>
+            <w:r>
+              <w:rPr>
+                <w:lang w:val="en-US"/>
+              </w:rPr>
+              <w:t xml:space="preserve">{  </w:t>
+            </w:r>
+            <w:r>
+              <w:rPr>
+                <w:lang w:val="en-US"/>
+              </w:rPr>
+              <w:t xml:space="preserve">id: 3,  </w:t>
+            </w:r>
+            <w:proofErr w:type="spellStart"/>
+            <w:r>
+              <w:rPr>
+                <w:lang w:val="en-US"/>
+              </w:rPr>
+              <w:t>nombre</w:t>
+            </w:r>
+            <w:proofErr w:type="spellEnd"/>
+            <w:r>
+              <w:rPr>
+                <w:lang w:val="en-US"/>
+              </w:rPr>
+              <w:t xml:space="preserve">: </w:t>
+            </w:r>
+            <w:proofErr w:type="spellStart"/>
+            <w:r>
+              <w:rPr>
+                <w:lang w:val="en-US"/>
+              </w:rPr>
+              <w:t>myRestaurantPhoto</w:t>
+            </w:r>
+            <w:proofErr w:type="spellEnd"/>
+            <w:r>
+              <w:rPr>
+                <w:lang w:val="en-US"/>
+              </w:rPr>
+              <w:t xml:space="preserve">,   </w:t>
+            </w:r>
+            <w:r>
+              <w:rPr>
+                <w:lang w:val="en-US"/>
+              </w:rPr>
+              <w:t xml:space="preserve">url: , </w:t>
+            </w:r>
+            <w:proofErr w:type="spellStart"/>
+            <w:r>
+              <w:rPr>
+                <w:lang w:val="en-US"/>
+              </w:rPr>
+              <w:t>formato</w:t>
+            </w:r>
+            <w:proofErr w:type="spellEnd"/>
+            <w:r>
+              <w:rPr>
+                <w:lang w:val="en-US"/>
+              </w:rPr>
+              <w:t xml:space="preserve">: JPG,   </w:t>
+            </w:r>
+            <w:proofErr w:type="spellStart"/>
+            <w:r>
+              <w:rPr>
+                <w:lang w:val="en-US"/>
+              </w:rPr>
+              <w:t>estado</w:t>
+            </w:r>
+            <w:proofErr w:type="spellEnd"/>
+            <w:r>
+              <w:rPr>
+                <w:lang w:val="en-US"/>
+              </w:rPr>
+              <w:t>: 1</w:t>
+            </w:r>
+            <w:r>
+              <w:rPr>
+                <w:lang w:val="en-US"/>
+              </w:rPr>
+              <w:t xml:space="preserve"> </w:t>
+            </w:r>
+            <w:r>
+              <w:rPr>
+                <w:lang w:val="en-US"/>
+              </w:rPr>
+              <w:t xml:space="preserve"> </w:t>
+            </w:r>
+            <w:r>
+              <w:rPr>
+                <w:lang w:val="en-US"/>
+              </w:rPr>
+              <w:t xml:space="preserve">} </w:t>
+            </w:r>
+            <w:r>
+              <w:rPr>
+                <w:lang w:val="en-US"/>
+              </w:rPr>
+              <w:t>}</w:t>
+            </w:r>
+          </w:p>
+        </w:tc>
+      </w:tr>
+      <w:tr>
+        <w:tc>
+          <w:tcPr>
+            <w:cnfStyle w:val="001000000000" w:firstRow="0" w:lastRow="0" w:firstColumn="1" w:lastColumn="0" w:oddVBand="0" w:evenVBand="0" w:oddHBand="0" w:evenHBand="0" w:firstRowFirstColumn="0" w:firstRowLastColumn="0" w:lastRowFirstColumn="0" w:lastRowLastColumn="0"/>
+            <w:tcW w:w="4106" w:type="dxa"/>
+          </w:tcPr>
+          <w:p>
+            <w:r>
+              <w:t>Respuesta de Error</w:t>
+            </w:r>
+          </w:p>
+        </w:tc>
+        <w:tc>
+          <w:tcPr>
+            <w:tcW w:w="4388" w:type="dxa"/>
+          </w:tcPr>
+          <w:p>
+            <w:pPr>
+              <w:cnfStyle w:val="000000000000" w:firstRow="0" w:lastRow="0" w:firstColumn="0" w:lastColumn="0" w:oddVBand="0" w:evenVBand="0" w:oddHBand="0" w:evenHBand="0" w:firstRowFirstColumn="0" w:firstRowLastColumn="0" w:lastRowFirstColumn="0" w:lastRowLastColumn="0"/>
+            </w:pPr>
+            <w:r>
+              <w:t>Código: 401 UNAUTHORIZED</w:t>
+            </w:r>
+          </w:p>
+          <w:p>
+            <w:pPr>
+              <w:cnfStyle w:val="000000000000" w:firstRow="0" w:lastRow="0" w:firstColumn="0" w:lastColumn="0" w:oddVBand="0" w:evenVBand="0" w:oddHBand="0" w:evenHBand="0" w:firstRowFirstColumn="0" w:firstRowLastColumn="0" w:lastRowFirstColumn="0" w:lastRowLastColumn="0"/>
+            </w:pPr>
+            <w:r>
+              <w:t>Contenido: {error: “Crear foto” }</w:t>
+            </w:r>
+          </w:p>
+        </w:tc>
+      </w:tr>
+      <w:tr>
+        <w:trPr>
+          <w:cnfStyle w:val="000000100000" w:firstRow="0" w:lastRow="0" w:firstColumn="0" w:lastColumn="0" w:oddVBand="0" w:evenVBand="0" w:oddHBand="1" w:evenHBand="0" w:firstRowFirstColumn="0" w:firstRowLastColumn="0" w:lastRowFirstColumn="0" w:lastRowLastColumn="0"/>
+        </w:trPr>
+        <w:tc>
+          <w:tcPr>
+            <w:cnfStyle w:val="001000000000" w:firstRow="0" w:lastRow="0" w:firstColumn="1" w:lastColumn="0" w:oddVBand="0" w:evenVBand="0" w:oddHBand="0" w:evenHBand="0" w:firstRowFirstColumn="0" w:firstRowLastColumn="0" w:lastRowFirstColumn="0" w:lastRowLastColumn="0"/>
+            <w:tcW w:w="4106" w:type="dxa"/>
+          </w:tcPr>
+          <w:p>
+            <w:r>
+              <w:t>Ejemplo de Invocación</w:t>
+            </w:r>
+          </w:p>
+        </w:tc>
+        <w:tc>
+          <w:tcPr>
+            <w:tcW w:w="4388" w:type="dxa"/>
+          </w:tcPr>
+          <w:p>
+            <w:pPr>
+              <w:cnfStyle w:val="000000100000" w:firstRow="0" w:lastRow="0" w:firstColumn="0" w:lastColumn="0" w:oddVBand="0" w:evenVBand="0" w:oddHBand="1" w:evenHBand="0" w:firstRowFirstColumn="0" w:firstRowLastColumn="0" w:lastRowFirstColumn="0" w:lastRowLastColumn="0"/>
+              <w:rPr>
+                <w:lang w:val="en-US"/>
+              </w:rPr>
+            </w:pPr>
+            <w:r>
+              <w:rPr>
+                <w:lang w:val="en-US"/>
+              </w:rPr>
+              <w:t>$.</w:t>
+            </w:r>
+            <w:proofErr w:type="spellStart"/>
+            <w:r>
+              <w:rPr>
+                <w:lang w:val="en-US"/>
+              </w:rPr>
+              <w:t>ajax</w:t>
+            </w:r>
+            <w:proofErr w:type="spellEnd"/>
+            <w:r>
+              <w:rPr>
+                <w:lang w:val="en-US"/>
+              </w:rPr>
+              <w:t>({ url: "</w:t>
+            </w:r>
+            <w:proofErr w:type="spellStart"/>
+            <w:r>
+              <w:rPr>
+                <w:lang w:val="en-US"/>
+              </w:rPr>
+              <w:t>api</w:t>
+            </w:r>
+            <w:proofErr w:type="spellEnd"/>
+            <w:r>
+              <w:rPr>
+                <w:lang w:val="en-US"/>
+              </w:rPr>
+              <w:t>/</w:t>
+            </w:r>
+            <w:r>
+              <w:t xml:space="preserve"> fotos/</w:t>
+            </w:r>
+            <w:proofErr w:type="spellStart"/>
+            <w:r>
+              <w:t>create</w:t>
+            </w:r>
+            <w:proofErr w:type="spellEnd"/>
+            <w:r>
+              <w:rPr>
+                <w:lang w:val="en-US"/>
+              </w:rPr>
+              <w:t xml:space="preserve">",  </w:t>
+            </w:r>
+            <w:proofErr w:type="spellStart"/>
+            <w:r>
+              <w:rPr>
+                <w:lang w:val="en-US"/>
+              </w:rPr>
+              <w:t>dataType</w:t>
+            </w:r>
+            <w:proofErr w:type="spellEnd"/>
+            <w:r>
+              <w:rPr>
+                <w:lang w:val="en-US"/>
+              </w:rPr>
+              <w:t>: "</w:t>
+            </w:r>
+            <w:proofErr w:type="spellStart"/>
+            <w:r>
+              <w:rPr>
+                <w:lang w:val="en-US"/>
+              </w:rPr>
+              <w:t>json</w:t>
+            </w:r>
+            <w:proofErr w:type="spellEnd"/>
+            <w:r>
+              <w:rPr>
+                <w:lang w:val="en-US"/>
+              </w:rPr>
+              <w:t>",  type : "POST</w:t>
+            </w:r>
+            <w:r>
+              <w:rPr>
+                <w:lang w:val="en-US"/>
+              </w:rPr>
+              <w:t>",  success : function(r) {    console.log(r);  }});</w:t>
+            </w:r>
+          </w:p>
+        </w:tc>
+      </w:tr>
+      <w:tr>
+        <w:tc>
+          <w:tcPr>
+            <w:cnfStyle w:val="001000000000" w:firstRow="0" w:lastRow="0" w:firstColumn="1" w:lastColumn="0" w:oddVBand="0" w:evenVBand="0" w:oddHBand="0" w:evenHBand="0" w:firstRowFirstColumn="0" w:firstRowLastColumn="0" w:lastRowFirstColumn="0" w:lastRowLastColumn="0"/>
+            <w:tcW w:w="4106" w:type="dxa"/>
+          </w:tcPr>
+          <w:p>
+            <w:r>
+              <w:t>Notas</w:t>
+            </w:r>
+          </w:p>
+        </w:tc>
+        <w:tc>
+          <w:tcPr>
+            <w:tcW w:w="4388" w:type="dxa"/>
+          </w:tcPr>
+          <w:p>
+            <w:pPr>
+              <w:cnfStyle w:val="000000000000" w:firstRow="0" w:lastRow="0" w:firstColumn="0" w:lastColumn="0" w:oddVBand="0" w:evenVBand="0" w:oddHBand="0" w:evenHBand="0" w:firstRowFirstColumn="0" w:firstRowLastColumn="0" w:lastRowFirstColumn="0" w:lastRowLastColumn="0"/>
+              <w:rPr>
+                <w:lang w:val="en-US"/>
+              </w:rPr>
+            </w:pPr>
+          </w:p>
+        </w:tc>
+      </w:tr>
+    </w:tbl>
     <w:p>
       <w:pPr>
         <w:rPr>
-          <w:sz w:val="24"/>
-          <w:szCs w:val="24"/>
+          <w:lang w:val="en-US"/>
         </w:rPr>
       </w:pPr>
     </w:p>

</xml_diff>

<commit_message>
Definicion de Servicios terminada.
</commit_message>
<xml_diff>
--- a/Documentación - Borradores y más/3. Definición de Servicios.docx
+++ b/Documentación - Borradores y más/3. Definición de Servicios.docx
@@ -1,6 +1,6 @@
 
 <file path=word/document.xml><?xml version="1.0" encoding="utf-8"?>
-<w:document xmlns:wpc="http://schemas.microsoft.com/office/word/2010/wordprocessingCanvas" xmlns:mc="http://schemas.openxmlformats.org/markup-compatibility/2006" xmlns:o="urn:schemas-microsoft-com:office:office" xmlns:r="http://schemas.openxmlformats.org/officeDocument/2006/relationships" xmlns:m="http://schemas.openxmlformats.org/officeDocument/2006/math" xmlns:v="urn:schemas-microsoft-com:vml" xmlns:wp14="http://schemas.microsoft.com/office/word/2010/wordprocessingDrawing" xmlns:wp="http://schemas.openxmlformats.org/drawingml/2006/wordprocessingDrawing" xmlns:w10="urn:schemas-microsoft-com:office:word" xmlns:w="http://schemas.openxmlformats.org/wordprocessingml/2006/main" xmlns:w14="http://schemas.microsoft.com/office/word/2010/wordml" xmlns:w15="http://schemas.microsoft.com/office/word/2012/wordml" xmlns:wpg="http://schemas.microsoft.com/office/word/2010/wordprocessingGroup" xmlns:wpi="http://schemas.microsoft.com/office/word/2010/wordprocessingInk" xmlns:wne="http://schemas.microsoft.com/office/word/2006/wordml" xmlns:wps="http://schemas.microsoft.com/office/word/2010/wordprocessingShape" mc:Ignorable="w14 w15 wp14">
+<w:document xmlns:wpc="http://schemas.microsoft.com/office/word/2010/wordprocessingCanvas" xmlns:mc="http://schemas.openxmlformats.org/markup-compatibility/2006" xmlns:o="urn:schemas-microsoft-com:office:office" xmlns:r="http://schemas.openxmlformats.org/officeDocument/2006/relationships" xmlns:m="http://schemas.openxmlformats.org/officeDocument/2006/math" xmlns:v="urn:schemas-microsoft-com:vml" xmlns:wp14="http://schemas.microsoft.com/office/word/2010/wordprocessingDrawing" xmlns:wp="http://schemas.openxmlformats.org/drawingml/2006/wordprocessingDrawing" xmlns:w10="urn:schemas-microsoft-com:office:word" xmlns:w="http://schemas.openxmlformats.org/wordprocessingml/2006/main" xmlns:w14="http://schemas.microsoft.com/office/word/2010/wordml" xmlns:wpg="http://schemas.microsoft.com/office/word/2010/wordprocessingGroup" xmlns:wpi="http://schemas.microsoft.com/office/word/2010/wordprocessingInk" xmlns:wne="http://schemas.microsoft.com/office/word/2006/wordml" xmlns:wps="http://schemas.microsoft.com/office/word/2010/wordprocessingShape" mc:Ignorable="w14 wp14">
   <w:body>
     <w:p>
       <w:pPr>
@@ -36,7 +36,7 @@
     </w:p>
     <w:tbl>
       <w:tblPr>
-        <w:tblStyle w:val="Tablanormal1"/>
+        <w:tblStyle w:val="PlainTable1"/>
         <w:tblW w:w="0" w:type="auto"/>
         <w:tblLook w:val="04A0" w:firstRow="1" w:lastRow="0" w:firstColumn="1" w:lastColumn="0" w:noHBand="0" w:noVBand="1"/>
       </w:tblPr>
@@ -586,7 +586,7 @@
     </w:p>
     <w:tbl>
       <w:tblPr>
-        <w:tblStyle w:val="Tablanormal1"/>
+        <w:tblStyle w:val="PlainTable1"/>
         <w:tblW w:w="0" w:type="auto"/>
         <w:tblLook w:val="04A0" w:firstRow="1" w:lastRow="0" w:firstColumn="1" w:lastColumn="0" w:noHBand="0" w:noVBand="1"/>
       </w:tblPr>
@@ -1270,7 +1270,7 @@
     </w:p>
     <w:tbl>
       <w:tblPr>
-        <w:tblStyle w:val="Tablanormal1"/>
+        <w:tblStyle w:val="PlainTable1"/>
         <w:tblW w:w="0" w:type="auto"/>
         <w:tblLook w:val="04A0" w:firstRow="1" w:lastRow="0" w:firstColumn="1" w:lastColumn="0" w:noHBand="0" w:noVBand="1"/>
       </w:tblPr>
@@ -1862,7 +1862,7 @@
     </w:p>
     <w:tbl>
       <w:tblPr>
-        <w:tblStyle w:val="Tablanormal1"/>
+        <w:tblStyle w:val="PlainTable1"/>
         <w:tblW w:w="0" w:type="auto"/>
         <w:tblLook w:val="04A0" w:firstRow="1" w:lastRow="0" w:firstColumn="1" w:lastColumn="0" w:noHBand="0" w:noVBand="1"/>
       </w:tblPr>
@@ -2621,7 +2621,7 @@
     </w:p>
     <w:tbl>
       <w:tblPr>
-        <w:tblStyle w:val="Tablanormal1"/>
+        <w:tblStyle w:val="PlainTable1"/>
         <w:tblW w:w="0" w:type="auto"/>
         <w:tblLook w:val="04A0" w:firstRow="1" w:lastRow="0" w:firstColumn="1" w:lastColumn="0" w:noHBand="0" w:noVBand="1"/>
       </w:tblPr>
@@ -3224,7 +3224,7 @@
     </w:p>
     <w:tbl>
       <w:tblPr>
-        <w:tblStyle w:val="Tablanormal1"/>
+        <w:tblStyle w:val="PlainTable1"/>
         <w:tblW w:w="0" w:type="auto"/>
         <w:tblLook w:val="04A0" w:firstRow="1" w:lastRow="0" w:firstColumn="1" w:lastColumn="0" w:noHBand="0" w:noVBand="1"/>
       </w:tblPr>
@@ -4314,7 +4314,7 @@
     </w:p>
     <w:tbl>
       <w:tblPr>
-        <w:tblStyle w:val="Tablanormal1"/>
+        <w:tblStyle w:val="PlainTable1"/>
         <w:tblW w:w="0" w:type="auto"/>
         <w:tblLook w:val="04A0" w:firstRow="1" w:lastRow="0" w:firstColumn="1" w:lastColumn="0" w:noHBand="0" w:noVBand="1"/>
       </w:tblPr>
@@ -5382,7 +5382,7 @@
     </w:p>
     <w:tbl>
       <w:tblPr>
-        <w:tblStyle w:val="Tablanormal1"/>
+        <w:tblStyle w:val="PlainTable1"/>
         <w:tblW w:w="0" w:type="auto"/>
         <w:tblLook w:val="04A0" w:firstRow="1" w:lastRow="0" w:firstColumn="1" w:lastColumn="0" w:noHBand="0" w:noVBand="1"/>
       </w:tblPr>
@@ -5900,7 +5900,7 @@
     </w:p>
     <w:tbl>
       <w:tblPr>
-        <w:tblStyle w:val="Tablanormal1"/>
+        <w:tblStyle w:val="PlainTable1"/>
         <w:tblW w:w="0" w:type="auto"/>
         <w:tblLook w:val="04A0" w:firstRow="1" w:lastRow="0" w:firstColumn="1" w:lastColumn="0" w:noHBand="0" w:noVBand="1"/>
       </w:tblPr>
@@ -6716,7 +6716,7 @@
     </w:p>
     <w:tbl>
       <w:tblPr>
-        <w:tblStyle w:val="Tablanormal1"/>
+        <w:tblStyle w:val="PlainTable1"/>
         <w:tblW w:w="0" w:type="auto"/>
         <w:tblLook w:val="04A0" w:firstRow="1" w:lastRow="0" w:firstColumn="1" w:lastColumn="0" w:noHBand="0" w:noVBand="1"/>
       </w:tblPr>
@@ -7377,7 +7377,7 @@
     </w:p>
     <w:tbl>
       <w:tblPr>
-        <w:tblStyle w:val="Tablanormal1"/>
+        <w:tblStyle w:val="PlainTable1"/>
         <w:tblW w:w="0" w:type="auto"/>
         <w:tblLook w:val="04A0" w:firstRow="1" w:lastRow="0" w:firstColumn="1" w:lastColumn="0" w:noHBand="0" w:noVBand="1"/>
       </w:tblPr>
@@ -7495,35 +7495,38 @@
           </w:tcPr>
           <w:p>
             <w:r>
+              <w:t>Parámetros del URL</w:t>
+            </w:r>
+          </w:p>
+        </w:tc>
+        <w:tc>
+          <w:tcPr>
+            <w:tcW w:w="4388" w:type="dxa"/>
+          </w:tcPr>
+          <w:p>
+            <w:pPr>
+              <w:cnfStyle w:val="000000100000" w:firstRow="0" w:lastRow="0" w:firstColumn="0" w:lastColumn="0" w:oddVBand="0" w:evenVBand="0" w:oddHBand="1" w:evenHBand="0" w:firstRowFirstColumn="0" w:firstRowLastColumn="0" w:lastRowFirstColumn="0" w:lastRowLastColumn="0"/>
+            </w:pPr>
+            <w:r>
+              <w:rPr>
+                <w:u w:val="single"/>
+              </w:rPr>
+              <w:t>Obligatorio</w:t>
+            </w:r>
+            <w:r>
+              <w:t xml:space="preserve">: </w:t>
+            </w:r>
+            <w:proofErr w:type="spellStart"/>
+            <w:r>
+              <w:t>idUser</w:t>
+            </w:r>
+            <w:proofErr w:type="spellEnd"/>
+            <w:r>
+              <w:t xml:space="preserve"> (para obtener las preferencias del </w:t>
+            </w:r>
+            <w:r>
               <w:lastRenderedPageBreak/>
-              <w:t>Parámetros del URL</w:t>
-            </w:r>
-          </w:p>
-        </w:tc>
-        <w:tc>
-          <w:tcPr>
-            <w:tcW w:w="4388" w:type="dxa"/>
-          </w:tcPr>
-          <w:p>
-            <w:pPr>
-              <w:cnfStyle w:val="000000100000" w:firstRow="0" w:lastRow="0" w:firstColumn="0" w:lastColumn="0" w:oddVBand="0" w:evenVBand="0" w:oddHBand="1" w:evenHBand="0" w:firstRowFirstColumn="0" w:firstRowLastColumn="0" w:lastRowFirstColumn="0" w:lastRowLastColumn="0"/>
-            </w:pPr>
-            <w:r>
-              <w:rPr>
-                <w:u w:val="single"/>
-              </w:rPr>
-              <w:t>Obligatorio</w:t>
-            </w:r>
-            <w:r>
-              <w:t xml:space="preserve">: </w:t>
-            </w:r>
-            <w:proofErr w:type="spellStart"/>
-            <w:r>
-              <w:t>idUser</w:t>
-            </w:r>
-            <w:proofErr w:type="spellEnd"/>
-            <w:r>
-              <w:t xml:space="preserve"> (para obtener las preferencias del usuario con ese código)</w:t>
+              <w:t>usuario con ese código)</w:t>
             </w:r>
           </w:p>
         </w:tc>
@@ -7536,6 +7539,7 @@
           </w:tcPr>
           <w:p>
             <w:r>
+              <w:lastRenderedPageBreak/>
               <w:t>Parámetros de datos</w:t>
             </w:r>
           </w:p>
@@ -8005,7 +8009,7 @@
     </w:p>
     <w:tbl>
       <w:tblPr>
-        <w:tblStyle w:val="Tablanormal1"/>
+        <w:tblStyle w:val="PlainTable1"/>
         <w:tblW w:w="0" w:type="auto"/>
         <w:tblLook w:val="04A0" w:firstRow="1" w:lastRow="0" w:firstColumn="1" w:lastColumn="0" w:noHBand="0" w:noVBand="1"/>
       </w:tblPr>
@@ -8690,7 +8694,7 @@
     </w:p>
     <w:tbl>
       <w:tblPr>
-        <w:tblStyle w:val="Tablanormal1"/>
+        <w:tblStyle w:val="PlainTable1"/>
         <w:tblW w:w="0" w:type="auto"/>
         <w:tblLook w:val="04A0" w:firstRow="1" w:lastRow="0" w:firstColumn="1" w:lastColumn="0" w:noHBand="0" w:noVBand="1"/>
       </w:tblPr>
@@ -8753,33 +8757,33 @@
           </w:tcPr>
           <w:p>
             <w:r>
+              <w:t>URL</w:t>
+            </w:r>
+          </w:p>
+        </w:tc>
+        <w:tc>
+          <w:tcPr>
+            <w:tcW w:w="4388" w:type="dxa"/>
+          </w:tcPr>
+          <w:p>
+            <w:pPr>
+              <w:cnfStyle w:val="000000100000" w:firstRow="0" w:lastRow="0" w:firstColumn="0" w:lastColumn="0" w:oddVBand="0" w:evenVBand="0" w:oddHBand="1" w:evenHBand="0" w:firstRowFirstColumn="0" w:firstRowLastColumn="0" w:lastRowFirstColumn="0" w:lastRowLastColumn="0"/>
+            </w:pPr>
+            <w:r>
+              <w:t>api/preferencias</w:t>
+            </w:r>
+          </w:p>
+        </w:tc>
+      </w:tr>
+      <w:tr>
+        <w:tc>
+          <w:tcPr>
+            <w:cnfStyle w:val="001000000000" w:firstRow="0" w:lastRow="0" w:firstColumn="1" w:lastColumn="0" w:oddVBand="0" w:evenVBand="0" w:oddHBand="0" w:evenHBand="0" w:firstRowFirstColumn="0" w:firstRowLastColumn="0" w:lastRowFirstColumn="0" w:lastRowLastColumn="0"/>
+            <w:tcW w:w="4106" w:type="dxa"/>
+          </w:tcPr>
+          <w:p>
+            <w:r>
               <w:lastRenderedPageBreak/>
-              <w:t>URL</w:t>
-            </w:r>
-          </w:p>
-        </w:tc>
-        <w:tc>
-          <w:tcPr>
-            <w:tcW w:w="4388" w:type="dxa"/>
-          </w:tcPr>
-          <w:p>
-            <w:pPr>
-              <w:cnfStyle w:val="000000100000" w:firstRow="0" w:lastRow="0" w:firstColumn="0" w:lastColumn="0" w:oddVBand="0" w:evenVBand="0" w:oddHBand="1" w:evenHBand="0" w:firstRowFirstColumn="0" w:firstRowLastColumn="0" w:lastRowFirstColumn="0" w:lastRowLastColumn="0"/>
-            </w:pPr>
-            <w:r>
-              <w:t>api/preferencias</w:t>
-            </w:r>
-          </w:p>
-        </w:tc>
-      </w:tr>
-      <w:tr>
-        <w:tc>
-          <w:tcPr>
-            <w:cnfStyle w:val="001000000000" w:firstRow="0" w:lastRow="0" w:firstColumn="1" w:lastColumn="0" w:oddVBand="0" w:evenVBand="0" w:oddHBand="0" w:evenHBand="0" w:firstRowFirstColumn="0" w:firstRowLastColumn="0" w:lastRowFirstColumn="0" w:lastRowLastColumn="0"/>
-            <w:tcW w:w="4106" w:type="dxa"/>
-          </w:tcPr>
-          <w:p>
-            <w:r>
               <w:t>Método</w:t>
             </w:r>
           </w:p>
@@ -9212,7 +9216,7 @@
     </w:p>
     <w:tbl>
       <w:tblPr>
-        <w:tblStyle w:val="Tablanormal1"/>
+        <w:tblStyle w:val="PlainTable1"/>
         <w:tblW w:w="0" w:type="auto"/>
         <w:tblLook w:val="04A0" w:firstRow="1" w:lastRow="0" w:firstColumn="1" w:lastColumn="0" w:noHBand="0" w:noVBand="1"/>
       </w:tblPr>
@@ -9374,76 +9378,46 @@
           <w:p>
             <w:pPr>
               <w:cnfStyle w:val="000000000000" w:firstRow="0" w:lastRow="0" w:firstColumn="0" w:lastColumn="0" w:oddVBand="0" w:evenVBand="0" w:oddHBand="0" w:evenHBand="0" w:firstRowFirstColumn="0" w:firstRowLastColumn="0" w:lastRowFirstColumn="0" w:lastRowLastColumn="0"/>
-            </w:pPr>
-            <w:r>
-              <w:t xml:space="preserve">{ </w:t>
-            </w:r>
-            <w:proofErr w:type="spellStart"/>
-            <w:r>
-              <w:t>username</w:t>
-            </w:r>
-            <w:proofErr w:type="spellEnd"/>
-            <w:r>
-              <w:t>: [</w:t>
-            </w:r>
-            <w:proofErr w:type="spellStart"/>
-            <w:r>
-              <w:t>string</w:t>
-            </w:r>
-            <w:proofErr w:type="spellEnd"/>
-            <w:r>
-              <w:t xml:space="preserve">],  </w:t>
-            </w:r>
-            <w:proofErr w:type="spellStart"/>
-            <w:r>
-              <w:t>password</w:t>
-            </w:r>
-            <w:proofErr w:type="spellEnd"/>
-            <w:r>
-              <w:t>: [</w:t>
-            </w:r>
-            <w:proofErr w:type="spellStart"/>
-            <w:r>
-              <w:t>string</w:t>
-            </w:r>
-            <w:proofErr w:type="spellEnd"/>
-            <w:r>
-              <w:t>] }</w:t>
+              <w:rPr>
+                <w:lang w:val="en-US"/>
+              </w:rPr>
+            </w:pPr>
+            <w:r>
+              <w:rPr>
+                <w:lang w:val="en-US"/>
+              </w:rPr>
+              <w:t>{ username: [string],  password: [string] }</w:t>
             </w:r>
           </w:p>
           <w:p>
             <w:pPr>
               <w:cnfStyle w:val="000000000000" w:firstRow="0" w:lastRow="0" w:firstColumn="0" w:lastColumn="0" w:oddVBand="0" w:evenVBand="0" w:oddHBand="0" w:evenHBand="0" w:firstRowFirstColumn="0" w:firstRowLastColumn="0" w:lastRowFirstColumn="0" w:lastRowLastColumn="0"/>
+              <w:rPr>
+                <w:lang w:val="en-US"/>
+              </w:rPr>
             </w:pPr>
           </w:p>
           <w:p>
             <w:pPr>
               <w:cnfStyle w:val="000000000000" w:firstRow="0" w:lastRow="0" w:firstColumn="0" w:lastColumn="0" w:oddVBand="0" w:evenVBand="0" w:oddHBand="0" w:evenHBand="0" w:firstRowFirstColumn="0" w:firstRowLastColumn="0" w:lastRowFirstColumn="0" w:lastRowLastColumn="0"/>
-            </w:pPr>
+              <w:rPr>
+                <w:lang w:val="en-US"/>
+              </w:rPr>
+            </w:pPr>
+            <w:proofErr w:type="spellStart"/>
             <w:r>
               <w:rPr>
                 <w:u w:val="single"/>
+                <w:lang w:val="en-US"/>
               </w:rPr>
               <w:t>Ejemplo</w:t>
             </w:r>
-            <w:r>
-              <w:t xml:space="preserve">: { </w:t>
-            </w:r>
-            <w:proofErr w:type="spellStart"/>
-            <w:r>
-              <w:t>username</w:t>
-            </w:r>
-            <w:proofErr w:type="spellEnd"/>
-            <w:r>
-              <w:t xml:space="preserve">: juanito123,  </w:t>
-            </w:r>
-            <w:proofErr w:type="spellStart"/>
-            <w:r>
-              <w:t>password</w:t>
-            </w:r>
-            <w:proofErr w:type="spellEnd"/>
-            <w:r>
-              <w:t>: contra123 }</w:t>
+            <w:proofErr w:type="spellEnd"/>
+            <w:r>
+              <w:rPr>
+                <w:lang w:val="en-US"/>
+              </w:rPr>
+              <w:t>: { username: juanito123,  password: contra123 }</w:t>
             </w:r>
           </w:p>
         </w:tc>
@@ -9868,17 +9842,11 @@
           <w:p>
             <w:pPr>
               <w:cnfStyle w:val="000000100000" w:firstRow="0" w:lastRow="0" w:firstColumn="0" w:lastColumn="0" w:oddVBand="0" w:evenVBand="0" w:oddHBand="1" w:evenHBand="0" w:firstRowFirstColumn="0" w:firstRowLastColumn="0" w:lastRowFirstColumn="0" w:lastRowLastColumn="0"/>
-              <w:rPr>
-                <w:lang w:val="en-US"/>
-              </w:rPr>
-            </w:pPr>
-          </w:p>
-          <w:p>
-            <w:pPr>
-              <w:cnfStyle w:val="000000100000" w:firstRow="0" w:lastRow="0" w:firstColumn="0" w:lastColumn="0" w:oddVBand="0" w:evenVBand="0" w:oddHBand="1" w:evenHBand="0" w:firstRowFirstColumn="0" w:firstRowLastColumn="0" w:lastRowFirstColumn="0" w:lastRowLastColumn="0"/>
-              <w:rPr>
-                <w:lang w:val="en-US"/>
-              </w:rPr>
+            </w:pPr>
+          </w:p>
+          <w:p>
+            <w:pPr>
+              <w:cnfStyle w:val="000000100000" w:firstRow="0" w:lastRow="0" w:firstColumn="0" w:lastColumn="0" w:oddVBand="0" w:evenVBand="0" w:oddHBand="1" w:evenHBand="0" w:firstRowFirstColumn="0" w:firstRowLastColumn="0" w:lastRowFirstColumn="0" w:lastRowLastColumn="0"/>
             </w:pPr>
           </w:p>
         </w:tc>
@@ -10086,7 +10054,7 @@
     </w:p>
     <w:tbl>
       <w:tblPr>
-        <w:tblStyle w:val="Tablanormal1"/>
+        <w:tblStyle w:val="PlainTable1"/>
         <w:tblW w:w="0" w:type="auto"/>
         <w:tblLook w:val="04A0" w:firstRow="1" w:lastRow="0" w:firstColumn="1" w:lastColumn="0" w:noHBand="0" w:noVBand="1"/>
       </w:tblPr>
@@ -10105,53 +10073,59 @@
           </w:tcPr>
           <w:p>
             <w:r>
+              <w:t>Titulo</w:t>
+            </w:r>
+          </w:p>
+        </w:tc>
+        <w:tc>
+          <w:tcPr>
+            <w:tcW w:w="4388" w:type="dxa"/>
+          </w:tcPr>
+          <w:p>
+            <w:pPr>
+              <w:cnfStyle w:val="100000000000" w:firstRow="1" w:lastRow="0" w:firstColumn="0" w:lastColumn="0" w:oddVBand="0" w:evenVBand="0" w:oddHBand="0" w:evenHBand="0" w:firstRowFirstColumn="0" w:firstRowLastColumn="0" w:lastRowFirstColumn="0" w:lastRowLastColumn="0"/>
+              <w:rPr>
+                <w:b w:val="0"/>
+              </w:rPr>
+            </w:pPr>
+            <w:r>
+              <w:t xml:space="preserve">Crear </w:t>
+            </w:r>
+            <w:r>
+              <w:t>foto</w:t>
+            </w:r>
+            <w:r>
+              <w:rPr>
+                <w:b w:val="0"/>
+              </w:rPr>
+              <w:t>,</w:t>
+            </w:r>
+            <w:r>
+              <w:rPr>
+                <w:b w:val="0"/>
+              </w:rPr>
+              <w:t xml:space="preserve"> sube una foto al servidor de </w:t>
+            </w:r>
+            <w:proofErr w:type="spellStart"/>
+            <w:r>
+              <w:rPr>
+                <w:b w:val="0"/>
+              </w:rPr>
+              <w:t>Flickr</w:t>
+            </w:r>
+            <w:proofErr w:type="spellEnd"/>
+            <w:r>
+              <w:rPr>
+                <w:b w:val="0"/>
+              </w:rPr>
+              <w:t xml:space="preserve"> para que sea </w:t>
+            </w:r>
+            <w:r>
+              <w:rPr>
+                <w:b w:val="0"/>
+              </w:rPr>
               <w:lastRenderedPageBreak/>
-              <w:t>Titulo</w:t>
-            </w:r>
-          </w:p>
-        </w:tc>
-        <w:tc>
-          <w:tcPr>
-            <w:tcW w:w="4388" w:type="dxa"/>
-          </w:tcPr>
-          <w:p>
-            <w:pPr>
-              <w:cnfStyle w:val="100000000000" w:firstRow="1" w:lastRow="0" w:firstColumn="0" w:lastColumn="0" w:oddVBand="0" w:evenVBand="0" w:oddHBand="0" w:evenHBand="0" w:firstRowFirstColumn="0" w:firstRowLastColumn="0" w:lastRowFirstColumn="0" w:lastRowLastColumn="0"/>
-              <w:rPr>
-                <w:b w:val="0"/>
-              </w:rPr>
-            </w:pPr>
-            <w:r>
-              <w:t xml:space="preserve">Crear </w:t>
-            </w:r>
-            <w:r>
-              <w:t>foto</w:t>
-            </w:r>
-            <w:r>
-              <w:rPr>
-                <w:b w:val="0"/>
-              </w:rPr>
-              <w:t>,</w:t>
-            </w:r>
-            <w:r>
-              <w:rPr>
-                <w:b w:val="0"/>
-              </w:rPr>
-              <w:t xml:space="preserve"> sube una foto al servidor de </w:t>
-            </w:r>
-            <w:proofErr w:type="spellStart"/>
-            <w:r>
-              <w:rPr>
-                <w:b w:val="0"/>
-              </w:rPr>
-              <w:t>Flickr</w:t>
-            </w:r>
-            <w:proofErr w:type="spellEnd"/>
-            <w:r>
-              <w:rPr>
-                <w:b w:val="0"/>
-              </w:rPr>
-              <w:t xml:space="preserve"> para que sea usada por la aplicación.</w:t>
+              <w:t>usada por la aplicación.</w:t>
             </w:r>
           </w:p>
         </w:tc>
@@ -10167,6 +10141,7 @@
           </w:tcPr>
           <w:p>
             <w:r>
+              <w:lastRenderedPageBreak/>
               <w:t>URL</w:t>
             </w:r>
           </w:p>
@@ -10597,9 +10572,6 @@
           <w:p>
             <w:pPr>
               <w:cnfStyle w:val="000000100000" w:firstRow="0" w:lastRow="0" w:firstColumn="0" w:lastColumn="0" w:oddVBand="0" w:evenVBand="0" w:oddHBand="1" w:evenHBand="0" w:firstRowFirstColumn="0" w:firstRowLastColumn="0" w:lastRowFirstColumn="0" w:lastRowLastColumn="0"/>
-              <w:rPr>
-                <w:lang w:val="en-US"/>
-              </w:rPr>
             </w:pPr>
             <w:r>
               <w:rPr>
@@ -10611,121 +10583,25 @@
               <w:t xml:space="preserve">: </w:t>
             </w:r>
             <w:r>
-              <w:rPr>
-                <w:lang w:val="en-US"/>
-              </w:rPr>
-              <w:t xml:space="preserve">{  data : </w:t>
-            </w:r>
-            <w:r>
-              <w:rPr>
-                <w:lang w:val="en-US"/>
-              </w:rPr>
-              <w:t xml:space="preserve">{  </w:t>
-            </w:r>
-            <w:r>
-              <w:rPr>
-                <w:lang w:val="en-US"/>
-              </w:rPr>
-              <w:t xml:space="preserve">id: 3,  </w:t>
-            </w:r>
-            <w:proofErr w:type="spellStart"/>
-            <w:r>
-              <w:rPr>
-                <w:lang w:val="en-US"/>
-              </w:rPr>
-              <w:t>nombre</w:t>
-            </w:r>
-            <w:proofErr w:type="spellEnd"/>
-            <w:r>
-              <w:rPr>
-                <w:lang w:val="en-US"/>
-              </w:rPr>
-              <w:t xml:space="preserve">: </w:t>
-            </w:r>
-            <w:proofErr w:type="spellStart"/>
-            <w:r>
-              <w:rPr>
-                <w:lang w:val="en-US"/>
-              </w:rPr>
+              <w:t xml:space="preserve">{  data : {  id: 3,  nombre: </w:t>
+            </w:r>
+            <w:proofErr w:type="spellStart"/>
+            <w:r>
               <w:t>myRestaurantPhoto</w:t>
             </w:r>
             <w:proofErr w:type="spellEnd"/>
             <w:r>
-              <w:rPr>
-                <w:lang w:val="en-US"/>
-              </w:rPr>
-              <w:t xml:space="preserve">,   </w:t>
-            </w:r>
-            <w:r>
-              <w:rPr>
-                <w:lang w:val="en-US"/>
-              </w:rPr>
-              <w:t xml:space="preserve">url: , </w:t>
-            </w:r>
-            <w:proofErr w:type="spellStart"/>
-            <w:r>
-              <w:rPr>
-                <w:lang w:val="en-US"/>
-              </w:rPr>
-              <w:t>formato</w:t>
-            </w:r>
-            <w:proofErr w:type="spellEnd"/>
-            <w:r>
-              <w:rPr>
-                <w:lang w:val="en-US"/>
-              </w:rPr>
-              <w:t xml:space="preserve">: JPG,   </w:t>
-            </w:r>
-            <w:proofErr w:type="spellStart"/>
-            <w:r>
-              <w:rPr>
-                <w:lang w:val="en-US"/>
-              </w:rPr>
-              <w:t>estado</w:t>
-            </w:r>
-            <w:proofErr w:type="spellEnd"/>
-            <w:r>
-              <w:rPr>
-                <w:lang w:val="en-US"/>
-              </w:rPr>
-              <w:t>: 1</w:t>
-            </w:r>
-            <w:r>
-              <w:rPr>
-                <w:lang w:val="en-US"/>
-              </w:rPr>
-              <w:t xml:space="preserve"> </w:t>
-            </w:r>
-            <w:r>
-              <w:rPr>
-                <w:lang w:val="en-US"/>
-              </w:rPr>
-              <w:t xml:space="preserve"> </w:t>
-            </w:r>
-            <w:r>
-              <w:rPr>
-                <w:lang w:val="en-US"/>
-              </w:rPr>
-              <w:t xml:space="preserve">} </w:t>
-            </w:r>
-            <w:r>
-              <w:rPr>
-                <w:lang w:val="en-US"/>
-              </w:rPr>
-              <w:t>}</w:t>
-            </w:r>
-          </w:p>
-          <w:p>
-            <w:pPr>
-              <w:cnfStyle w:val="000000100000" w:firstRow="0" w:lastRow="0" w:firstColumn="0" w:lastColumn="0" w:oddVBand="0" w:evenVBand="0" w:oddHBand="1" w:evenHBand="0" w:firstRowFirstColumn="0" w:firstRowLastColumn="0" w:lastRowFirstColumn="0" w:lastRowLastColumn="0"/>
-            </w:pPr>
-          </w:p>
-          <w:p>
-            <w:pPr>
-              <w:cnfStyle w:val="000000100000" w:firstRow="0" w:lastRow="0" w:firstColumn="0" w:lastColumn="0" w:oddVBand="0" w:evenVBand="0" w:oddHBand="1" w:evenHBand="0" w:firstRowFirstColumn="0" w:firstRowLastColumn="0" w:lastRowFirstColumn="0" w:lastRowLastColumn="0"/>
-              <w:rPr>
-                <w:lang w:val="en-US"/>
-              </w:rPr>
+              <w:t>,   url: , formato: JPG,   estado: 1  } }</w:t>
+            </w:r>
+          </w:p>
+          <w:p>
+            <w:pPr>
+              <w:cnfStyle w:val="000000100000" w:firstRow="0" w:lastRow="0" w:firstColumn="0" w:lastColumn="0" w:oddVBand="0" w:evenVBand="0" w:oddHBand="1" w:evenHBand="0" w:firstRowFirstColumn="0" w:firstRowLastColumn="0" w:lastRowFirstColumn="0" w:lastRowLastColumn="0"/>
+            </w:pPr>
+          </w:p>
+          <w:p>
+            <w:pPr>
+              <w:cnfStyle w:val="000000100000" w:firstRow="0" w:lastRow="0" w:firstColumn="0" w:lastColumn="0" w:oddVBand="0" w:evenVBand="0" w:oddHBand="1" w:evenHBand="0" w:firstRowFirstColumn="0" w:firstRowLastColumn="0" w:lastRowFirstColumn="0" w:lastRowLastColumn="0"/>
             </w:pPr>
           </w:p>
         </w:tc>
@@ -10831,13 +10707,25 @@
               <w:t>/</w:t>
             </w:r>
             <w:r>
-              <w:t xml:space="preserve"> fotos/</w:t>
-            </w:r>
-            <w:proofErr w:type="spellStart"/>
-            <w:r>
-              <w:t>create</w:t>
-            </w:r>
-            <w:proofErr w:type="spellEnd"/>
+              <w:rPr>
+                <w:lang w:val="en-US"/>
+              </w:rPr>
+              <w:t xml:space="preserve"> </w:t>
+            </w:r>
+            <w:proofErr w:type="spellStart"/>
+            <w:r>
+              <w:rPr>
+                <w:lang w:val="en-US"/>
+              </w:rPr>
+              <w:t>fotos</w:t>
+            </w:r>
+            <w:proofErr w:type="spellEnd"/>
+            <w:r>
+              <w:rPr>
+                <w:lang w:val="en-US"/>
+              </w:rPr>
+              <w:t>/create</w:t>
+            </w:r>
             <w:r>
               <w:rPr>
                 <w:lang w:val="en-US"/>
@@ -10915,15 +10803,102 @@
         </w:rPr>
       </w:pPr>
     </w:p>
+    <w:p>
+      <w:pPr>
+        <w:rPr>
+          <w:b/>
+          <w:lang w:val="en-US"/>
+        </w:rPr>
+      </w:pPr>
+      <w:r>
+        <w:rPr>
+          <w:b/>
+          <w:lang w:val="en-US"/>
+        </w:rPr>
+        <w:t xml:space="preserve">Facebook SDK for </w:t>
+      </w:r>
+      <w:r>
+        <w:rPr>
+          <w:b/>
+          <w:lang w:val="en-US"/>
+        </w:rPr>
+        <w:t>Android</w:t>
+      </w:r>
+    </w:p>
+    <w:p>
+      <w:r>
+        <w:t xml:space="preserve">El SDK de Facebook para </w:t>
+      </w:r>
+      <w:r>
+        <w:t>A</w:t>
+      </w:r>
+      <w:r>
+        <w:t xml:space="preserve">ndroid es la </w:t>
+      </w:r>
+      <w:r>
+        <w:t>m</w:t>
+      </w:r>
+      <w:r>
+        <w:t>anera m</w:t>
+      </w:r>
+      <w:r>
+        <w:t xml:space="preserve">ás fácil de integrar nuestra aplicación </w:t>
+      </w:r>
+      <w:proofErr w:type="spellStart"/>
+      <w:r>
+        <w:t>RestaurApp</w:t>
+      </w:r>
+      <w:proofErr w:type="spellEnd"/>
+      <w:r>
+        <w:t xml:space="preserve"> con Facebook. Este SDK permitirá a nuestra aplicación:</w:t>
+      </w:r>
+    </w:p>
+    <w:p>
+      <w:pPr>
+        <w:pStyle w:val="Prrafodelista"/>
+        <w:numPr>
+          <w:ilvl w:val="0"/>
+          <w:numId w:val="3"/>
+        </w:numPr>
+        <w:rPr>
+          <w:b/>
+        </w:rPr>
+      </w:pPr>
+      <w:r>
+        <w:rPr>
+          <w:b/>
+        </w:rPr>
+        <w:t xml:space="preserve">Facebook </w:t>
+      </w:r>
+      <w:proofErr w:type="spellStart"/>
+      <w:r>
+        <w:rPr>
+          <w:b/>
+        </w:rPr>
+        <w:t>Login</w:t>
+      </w:r>
+      <w:proofErr w:type="spellEnd"/>
+    </w:p>
+    <w:p>
+      <w:pPr>
+        <w:pStyle w:val="Prrafodelista"/>
+      </w:pPr>
+      <w:r>
+        <w:t xml:space="preserve">Permite </w:t>
+      </w:r>
+      <w:r>
+        <w:t>la autenticación con credenciales de Facebook. Permitirá a la aplicación usar el siguiente servicio:</w:t>
+      </w:r>
+    </w:p>
     <w:tbl>
       <w:tblPr>
-        <w:tblStyle w:val="Tablanormal1"/>
+        <w:tblStyle w:val="PlainTable1"/>
         <w:tblW w:w="0" w:type="auto"/>
         <w:tblLook w:val="04A0" w:firstRow="1" w:lastRow="0" w:firstColumn="1" w:lastColumn="0" w:noHBand="0" w:noVBand="1"/>
       </w:tblPr>
       <w:tblGrid>
-        <w:gridCol w:w="4106"/>
-        <w:gridCol w:w="4388"/>
+        <w:gridCol w:w="2376"/>
+        <w:gridCol w:w="6344"/>
       </w:tblGrid>
       <w:tr>
         <w:trPr>
@@ -10932,11 +10907,9 @@
         <w:tc>
           <w:tcPr>
             <w:cnfStyle w:val="001000000000" w:firstRow="0" w:lastRow="0" w:firstColumn="1" w:lastColumn="0" w:oddVBand="0" w:evenVBand="0" w:oddHBand="0" w:evenHBand="0" w:firstRowFirstColumn="0" w:firstRowLastColumn="0" w:lastRowFirstColumn="0" w:lastRowLastColumn="0"/>
-            <w:tcW w:w="4106" w:type="dxa"/>
-          </w:tcPr>
-          <w:p>
-            <w:bookmarkStart w:id="0" w:name="_GoBack"/>
-            <w:bookmarkEnd w:id="0"/>
+            <w:tcW w:w="2376" w:type="dxa"/>
+          </w:tcPr>
+          <w:p>
             <w:r>
               <w:t>Titulo</w:t>
             </w:r>
@@ -10944,7 +10917,7 @@
         </w:tc>
         <w:tc>
           <w:tcPr>
-            <w:tcW w:w="4388" w:type="dxa"/>
+            <w:tcW w:w="6344" w:type="dxa"/>
           </w:tcPr>
           <w:p>
             <w:pPr>
@@ -10958,7 +10931,7 @@
             </w:r>
             <w:proofErr w:type="spellStart"/>
             <w:r>
-              <w:t>login</w:t>
+              <w:t>Login</w:t>
             </w:r>
             <w:proofErr w:type="spellEnd"/>
             <w:r>
@@ -10971,21 +10944,7 @@
               <w:rPr>
                 <w:b w:val="0"/>
               </w:rPr>
-              <w:t xml:space="preserve"> </w:t>
-            </w:r>
-            <w:proofErr w:type="spellStart"/>
-            <w:r>
-              <w:rPr>
-                <w:b w:val="0"/>
-              </w:rPr>
-              <w:t>loguea</w:t>
-            </w:r>
-            <w:proofErr w:type="spellEnd"/>
-            <w:r>
-              <w:rPr>
-                <w:b w:val="0"/>
-              </w:rPr>
-              <w:t xml:space="preserve"> al usuario en la aplicación utilizando su cuenta de </w:t>
+              <w:t xml:space="preserve"> verifica las credenciales del usuario utilizando su cuenta de </w:t>
             </w:r>
             <w:proofErr w:type="spellStart"/>
             <w:r>
@@ -11011,7 +10970,7 @@
         <w:tc>
           <w:tcPr>
             <w:cnfStyle w:val="001000000000" w:firstRow="0" w:lastRow="0" w:firstColumn="1" w:lastColumn="0" w:oddVBand="0" w:evenVBand="0" w:oddHBand="0" w:evenHBand="0" w:firstRowFirstColumn="0" w:firstRowLastColumn="0" w:lastRowFirstColumn="0" w:lastRowLastColumn="0"/>
-            <w:tcW w:w="4106" w:type="dxa"/>
+            <w:tcW w:w="2376" w:type="dxa"/>
           </w:tcPr>
           <w:p>
             <w:r>
@@ -11021,31 +10980,20 @@
         </w:tc>
         <w:tc>
           <w:tcPr>
-            <w:tcW w:w="4388" w:type="dxa"/>
-          </w:tcPr>
-          <w:p>
-            <w:pPr>
-              <w:tabs>
-                <w:tab w:val="left" w:pos="1328"/>
-              </w:tabs>
-              <w:cnfStyle w:val="000000100000" w:firstRow="0" w:lastRow="0" w:firstColumn="0" w:lastColumn="0" w:oddVBand="0" w:evenVBand="0" w:oddHBand="1" w:evenHBand="0" w:firstRowFirstColumn="0" w:firstRowLastColumn="0" w:lastRowFirstColumn="0" w:lastRowLastColumn="0"/>
-            </w:pPr>
-            <w:r>
-              <w:t>api/</w:t>
-            </w:r>
-            <w:proofErr w:type="spellStart"/>
-            <w:r>
-              <w:t>facebook</w:t>
-            </w:r>
-            <w:proofErr w:type="spellEnd"/>
-          </w:p>
-        </w:tc>
-      </w:tr>
-      <w:tr>
-        <w:tc>
-          <w:tcPr>
-            <w:cnfStyle w:val="001000000000" w:firstRow="0" w:lastRow="0" w:firstColumn="1" w:lastColumn="0" w:oddVBand="0" w:evenVBand="0" w:oddHBand="0" w:evenHBand="0" w:firstRowFirstColumn="0" w:firstRowLastColumn="0" w:lastRowFirstColumn="0" w:lastRowLastColumn="0"/>
-            <w:tcW w:w="4106" w:type="dxa"/>
+            <w:tcW w:w="6344" w:type="dxa"/>
+          </w:tcPr>
+          <w:p>
+            <w:pPr>
+              <w:cnfStyle w:val="000000100000" w:firstRow="0" w:lastRow="0" w:firstColumn="0" w:lastColumn="0" w:oddVBand="0" w:evenVBand="0" w:oddHBand="1" w:evenHBand="0" w:firstRowFirstColumn="0" w:firstRowLastColumn="0" w:lastRowFirstColumn="0" w:lastRowLastColumn="0"/>
+            </w:pPr>
+          </w:p>
+        </w:tc>
+      </w:tr>
+      <w:tr>
+        <w:tc>
+          <w:tcPr>
+            <w:cnfStyle w:val="001000000000" w:firstRow="0" w:lastRow="0" w:firstColumn="1" w:lastColumn="0" w:oddVBand="0" w:evenVBand="0" w:oddHBand="0" w:evenHBand="0" w:firstRowFirstColumn="0" w:firstRowLastColumn="0" w:lastRowFirstColumn="0" w:lastRowLastColumn="0"/>
+            <w:tcW w:w="2376" w:type="dxa"/>
           </w:tcPr>
           <w:p>
             <w:r>
@@ -11055,15 +11003,12 @@
         </w:tc>
         <w:tc>
           <w:tcPr>
-            <w:tcW w:w="4388" w:type="dxa"/>
+            <w:tcW w:w="6344" w:type="dxa"/>
           </w:tcPr>
           <w:p>
             <w:pPr>
               <w:cnfStyle w:val="000000000000" w:firstRow="0" w:lastRow="0" w:firstColumn="0" w:lastColumn="0" w:oddVBand="0" w:evenVBand="0" w:oddHBand="0" w:evenHBand="0" w:firstRowFirstColumn="0" w:firstRowLastColumn="0" w:lastRowFirstColumn="0" w:lastRowLastColumn="0"/>
             </w:pPr>
-            <w:r>
-              <w:t>POST</w:t>
-            </w:r>
           </w:p>
         </w:tc>
       </w:tr>
@@ -11074,7 +11019,7 @@
         <w:tc>
           <w:tcPr>
             <w:cnfStyle w:val="001000000000" w:firstRow="0" w:lastRow="0" w:firstColumn="1" w:lastColumn="0" w:oddVBand="0" w:evenVBand="0" w:oddHBand="0" w:evenHBand="0" w:firstRowFirstColumn="0" w:firstRowLastColumn="0" w:lastRowFirstColumn="0" w:lastRowLastColumn="0"/>
-            <w:tcW w:w="4106" w:type="dxa"/>
+            <w:tcW w:w="2376" w:type="dxa"/>
           </w:tcPr>
           <w:p>
             <w:r>
@@ -11084,20 +11029,20 @@
         </w:tc>
         <w:tc>
           <w:tcPr>
-            <w:tcW w:w="4388" w:type="dxa"/>
-          </w:tcPr>
-          <w:p>
-            <w:pPr>
-              <w:cnfStyle w:val="000000100000" w:firstRow="0" w:lastRow="0" w:firstColumn="0" w:lastColumn="0" w:oddVBand="0" w:evenVBand="0" w:oddHBand="1" w:evenHBand="0" w:firstRowFirstColumn="0" w:firstRowLastColumn="0" w:lastRowFirstColumn="0" w:lastRowLastColumn="0"/>
-            </w:pPr>
-          </w:p>
-        </w:tc>
-      </w:tr>
-      <w:tr>
-        <w:tc>
-          <w:tcPr>
-            <w:cnfStyle w:val="001000000000" w:firstRow="0" w:lastRow="0" w:firstColumn="1" w:lastColumn="0" w:oddVBand="0" w:evenVBand="0" w:oddHBand="0" w:evenHBand="0" w:firstRowFirstColumn="0" w:firstRowLastColumn="0" w:lastRowFirstColumn="0" w:lastRowLastColumn="0"/>
-            <w:tcW w:w="4106" w:type="dxa"/>
+            <w:tcW w:w="6344" w:type="dxa"/>
+          </w:tcPr>
+          <w:p>
+            <w:pPr>
+              <w:cnfStyle w:val="000000100000" w:firstRow="0" w:lastRow="0" w:firstColumn="0" w:lastColumn="0" w:oddVBand="0" w:evenVBand="0" w:oddHBand="1" w:evenHBand="0" w:firstRowFirstColumn="0" w:firstRowLastColumn="0" w:lastRowFirstColumn="0" w:lastRowLastColumn="0"/>
+            </w:pPr>
+          </w:p>
+        </w:tc>
+      </w:tr>
+      <w:tr>
+        <w:tc>
+          <w:tcPr>
+            <w:cnfStyle w:val="001000000000" w:firstRow="0" w:lastRow="0" w:firstColumn="1" w:lastColumn="0" w:oddVBand="0" w:evenVBand="0" w:oddHBand="0" w:evenHBand="0" w:firstRowFirstColumn="0" w:firstRowLastColumn="0" w:lastRowFirstColumn="0" w:lastRowLastColumn="0"/>
+            <w:tcW w:w="2376" w:type="dxa"/>
           </w:tcPr>
           <w:p>
             <w:r>
@@ -11107,49 +11052,116 @@
         </w:tc>
         <w:tc>
           <w:tcPr>
-            <w:tcW w:w="4388" w:type="dxa"/>
+            <w:tcW w:w="6344" w:type="dxa"/>
           </w:tcPr>
           <w:p>
             <w:pPr>
               <w:cnfStyle w:val="000000000000" w:firstRow="0" w:lastRow="0" w:firstColumn="0" w:lastColumn="0" w:oddVBand="0" w:evenVBand="0" w:oddHBand="0" w:evenHBand="0" w:firstRowFirstColumn="0" w:firstRowLastColumn="0" w:lastRowFirstColumn="0" w:lastRowLastColumn="0"/>
             </w:pPr>
             <w:r>
-              <w:t>{ nombre: [</w:t>
-            </w:r>
-            <w:proofErr w:type="spellStart"/>
-            <w:r>
-              <w:t>string</w:t>
-            </w:r>
-            <w:proofErr w:type="spellEnd"/>
-            <w:r>
-              <w:t>], foto: [file] }</w:t>
+              <w:t>Permisos de la aplicación [</w:t>
+            </w:r>
+            <w:proofErr w:type="spellStart"/>
+            <w:r>
+              <w:t>String</w:t>
+            </w:r>
+            <w:proofErr w:type="spellEnd"/>
+            <w:r>
+              <w:t>]</w:t>
             </w:r>
           </w:p>
           <w:p>
             <w:pPr>
               <w:cnfStyle w:val="000000000000" w:firstRow="0" w:lastRow="0" w:firstColumn="0" w:lastColumn="0" w:oddVBand="0" w:evenVBand="0" w:oddHBand="0" w:evenHBand="0" w:firstRowFirstColumn="0" w:firstRowLastColumn="0" w:lastRowFirstColumn="0" w:lastRowLastColumn="0"/>
-            </w:pPr>
+              <w:rPr>
+                <w:lang w:val="en-US"/>
+              </w:rPr>
+            </w:pPr>
+            <w:proofErr w:type="spellStart"/>
+            <w:r>
+              <w:rPr>
+                <w:lang w:val="en-US"/>
+              </w:rPr>
+              <w:t>loginButton</w:t>
+            </w:r>
+            <w:proofErr w:type="spellEnd"/>
+            <w:r>
+              <w:rPr>
+                <w:lang w:val="en-US"/>
+              </w:rPr>
+              <w:t>=(</w:t>
+            </w:r>
+            <w:proofErr w:type="spellStart"/>
+            <w:r>
+              <w:rPr>
+                <w:lang w:val="en-US"/>
+              </w:rPr>
+              <w:t>LoginButton</w:t>
+            </w:r>
+            <w:proofErr w:type="spellEnd"/>
+            <w:r>
+              <w:rPr>
+                <w:lang w:val="en-US"/>
+              </w:rPr>
+              <w:t>)</w:t>
+            </w:r>
+            <w:proofErr w:type="spellStart"/>
+            <w:r>
+              <w:rPr>
+                <w:lang w:val="en-US"/>
+              </w:rPr>
+              <w:t>view.f</w:t>
+            </w:r>
+            <w:r>
+              <w:rPr>
+                <w:lang w:val="en-US"/>
+              </w:rPr>
+              <w:t>indViewById</w:t>
+            </w:r>
+            <w:proofErr w:type="spellEnd"/>
+            <w:r>
+              <w:rPr>
+                <w:lang w:val="en-US"/>
+              </w:rPr>
+              <w:t>(</w:t>
+            </w:r>
+            <w:proofErr w:type="spellStart"/>
+            <w:r>
+              <w:rPr>
+                <w:lang w:val="en-US"/>
+              </w:rPr>
+              <w:t>R.id.login_button</w:t>
+            </w:r>
+            <w:proofErr w:type="spellEnd"/>
+            <w:r>
+              <w:rPr>
+                <w:lang w:val="en-US"/>
+              </w:rPr>
+              <w:t>);</w:t>
+            </w:r>
           </w:p>
           <w:p>
             <w:pPr>
               <w:cnfStyle w:val="000000000000" w:firstRow="0" w:lastRow="0" w:firstColumn="0" w:lastColumn="0" w:oddVBand="0" w:evenVBand="0" w:oddHBand="0" w:evenHBand="0" w:firstRowFirstColumn="0" w:firstRowLastColumn="0" w:lastRowFirstColumn="0" w:lastRowLastColumn="0"/>
-            </w:pPr>
-            <w:r>
-              <w:rPr>
-                <w:u w:val="single"/>
-              </w:rPr>
-              <w:t>Ejemplo</w:t>
-            </w:r>
-            <w:r>
-              <w:t xml:space="preserve">: { nombre: </w:t>
-            </w:r>
-            <w:proofErr w:type="spellStart"/>
-            <w:r>
-              <w:t>myRestaurantPhoto</w:t>
-            </w:r>
-            <w:proofErr w:type="spellEnd"/>
-            <w:r>
-              <w:t>,  file: imagen.jpg }</w:t>
+              <w:rPr>
+                <w:lang w:val="en-US"/>
+              </w:rPr>
+            </w:pPr>
+            <w:proofErr w:type="spellStart"/>
+            <w:r>
+              <w:t>loginButton.setReadPermissions</w:t>
+            </w:r>
+            <w:proofErr w:type="spellEnd"/>
+            <w:r>
+              <w:t>("</w:t>
+            </w:r>
+            <w:proofErr w:type="spellStart"/>
+            <w:r>
+              <w:t>user_friends</w:t>
+            </w:r>
+            <w:proofErr w:type="spellEnd"/>
+            <w:r>
+              <w:t>");</w:t>
             </w:r>
           </w:p>
         </w:tc>
@@ -11157,12 +11169,12 @@
       <w:tr>
         <w:trPr>
           <w:cnfStyle w:val="000000100000" w:firstRow="0" w:lastRow="0" w:firstColumn="0" w:lastColumn="0" w:oddVBand="0" w:evenVBand="0" w:oddHBand="1" w:evenHBand="0" w:firstRowFirstColumn="0" w:firstRowLastColumn="0" w:lastRowFirstColumn="0" w:lastRowLastColumn="0"/>
-          <w:trHeight w:val="2616"/>
+          <w:trHeight w:val="193"/>
         </w:trPr>
         <w:tc>
           <w:tcPr>
             <w:cnfStyle w:val="001000000000" w:firstRow="0" w:lastRow="0" w:firstColumn="1" w:lastColumn="0" w:oddVBand="0" w:evenVBand="0" w:oddHBand="0" w:evenHBand="0" w:firstRowFirstColumn="0" w:firstRowLastColumn="0" w:lastRowFirstColumn="0" w:lastRowLastColumn="0"/>
-            <w:tcW w:w="4106" w:type="dxa"/>
+            <w:tcW w:w="2376" w:type="dxa"/>
           </w:tcPr>
           <w:p>
             <w:pPr>
@@ -11196,358 +11208,88 @@
         </w:tc>
         <w:tc>
           <w:tcPr>
-            <w:tcW w:w="4388" w:type="dxa"/>
-          </w:tcPr>
-          <w:p>
-            <w:pPr>
-              <w:cnfStyle w:val="000000100000" w:firstRow="0" w:lastRow="0" w:firstColumn="0" w:lastColumn="0" w:oddVBand="0" w:evenVBand="0" w:oddHBand="1" w:evenHBand="0" w:firstRowFirstColumn="0" w:firstRowLastColumn="0" w:lastRowFirstColumn="0" w:lastRowLastColumn="0"/>
-              <w:rPr>
-                <w:lang w:val="en-US"/>
-              </w:rPr>
-            </w:pPr>
-            <w:proofErr w:type="spellStart"/>
-            <w:r>
-              <w:rPr>
-                <w:u w:val="single"/>
-                <w:lang w:val="en-US"/>
-              </w:rPr>
-              <w:t>Código</w:t>
-            </w:r>
-            <w:proofErr w:type="spellEnd"/>
-            <w:r>
-              <w:rPr>
-                <w:lang w:val="en-US"/>
-              </w:rPr>
-              <w:t>: 200 (HTTP Response)</w:t>
-            </w:r>
-          </w:p>
-          <w:p>
-            <w:pPr>
-              <w:cnfStyle w:val="000000100000" w:firstRow="0" w:lastRow="0" w:firstColumn="0" w:lastColumn="0" w:oddVBand="0" w:evenVBand="0" w:oddHBand="1" w:evenHBand="0" w:firstRowFirstColumn="0" w:firstRowLastColumn="0" w:lastRowFirstColumn="0" w:lastRowLastColumn="0"/>
-              <w:rPr>
-                <w:u w:val="single"/>
-                <w:lang w:val="en-US"/>
-              </w:rPr>
-            </w:pPr>
-          </w:p>
-          <w:p>
-            <w:pPr>
-              <w:cnfStyle w:val="000000100000" w:firstRow="0" w:lastRow="0" w:firstColumn="0" w:lastColumn="0" w:oddVBand="0" w:evenVBand="0" w:oddHBand="1" w:evenHBand="0" w:firstRowFirstColumn="0" w:firstRowLastColumn="0" w:lastRowFirstColumn="0" w:lastRowLastColumn="0"/>
-              <w:rPr>
-                <w:lang w:val="en-US"/>
-              </w:rPr>
-            </w:pPr>
-            <w:r>
-              <w:rPr>
-                <w:lang w:val="en-US"/>
-              </w:rPr>
-              <w:t xml:space="preserve">{  data : </w:t>
-            </w:r>
-            <w:r>
-              <w:rPr>
-                <w:lang w:val="en-US"/>
-              </w:rPr>
-              <w:t xml:space="preserve">{  </w:t>
-            </w:r>
-            <w:r>
-              <w:rPr>
-                <w:lang w:val="en-US"/>
-              </w:rPr>
-              <w:t>id: [</w:t>
-            </w:r>
-            <w:proofErr w:type="spellStart"/>
-            <w:r>
-              <w:rPr>
-                <w:lang w:val="en-US"/>
-              </w:rPr>
-              <w:t>int</w:t>
-            </w:r>
-            <w:proofErr w:type="spellEnd"/>
-            <w:r>
-              <w:rPr>
-                <w:lang w:val="en-US"/>
-              </w:rPr>
-              <w:t xml:space="preserve">],  </w:t>
-            </w:r>
-            <w:proofErr w:type="spellStart"/>
-            <w:r>
-              <w:rPr>
-                <w:lang w:val="en-US"/>
-              </w:rPr>
-              <w:t>nombre</w:t>
-            </w:r>
-            <w:proofErr w:type="spellEnd"/>
-            <w:r>
-              <w:rPr>
-                <w:lang w:val="en-US"/>
-              </w:rPr>
-              <w:t xml:space="preserve">: [string],   </w:t>
-            </w:r>
-            <w:r>
-              <w:rPr>
-                <w:lang w:val="en-US"/>
-              </w:rPr>
-              <w:t>url</w:t>
-            </w:r>
-            <w:r>
-              <w:rPr>
-                <w:lang w:val="en-US"/>
-              </w:rPr>
-              <w:t>: [string]</w:t>
-            </w:r>
-            <w:r>
-              <w:rPr>
-                <w:lang w:val="en-US"/>
-              </w:rPr>
-              <w:t xml:space="preserve">, </w:t>
-            </w:r>
-            <w:proofErr w:type="spellStart"/>
-            <w:r>
-              <w:rPr>
-                <w:lang w:val="en-US"/>
-              </w:rPr>
-              <w:t>formato</w:t>
-            </w:r>
-            <w:proofErr w:type="spellEnd"/>
-            <w:r>
-              <w:rPr>
-                <w:lang w:val="en-US"/>
-              </w:rPr>
-              <w:t xml:space="preserve">: </w:t>
-            </w:r>
-            <w:r>
-              <w:rPr>
-                <w:lang w:val="en-US"/>
-              </w:rPr>
-              <w:t>[string]</w:t>
-            </w:r>
-            <w:r>
-              <w:rPr>
-                <w:lang w:val="en-US"/>
-              </w:rPr>
-              <w:t xml:space="preserve">,   </w:t>
-            </w:r>
-            <w:proofErr w:type="spellStart"/>
-            <w:r>
-              <w:rPr>
-                <w:lang w:val="en-US"/>
-              </w:rPr>
-              <w:t>estado</w:t>
-            </w:r>
-            <w:proofErr w:type="spellEnd"/>
-            <w:r>
-              <w:rPr>
-                <w:lang w:val="en-US"/>
-              </w:rPr>
-              <w:t>:</w:t>
-            </w:r>
-            <w:r>
-              <w:rPr>
-                <w:lang w:val="en-US"/>
-              </w:rPr>
-              <w:t xml:space="preserve"> [</w:t>
-            </w:r>
-            <w:proofErr w:type="spellStart"/>
-            <w:r>
-              <w:rPr>
-                <w:lang w:val="en-US"/>
-              </w:rPr>
-              <w:t>int</w:t>
-            </w:r>
-            <w:proofErr w:type="spellEnd"/>
-            <w:r>
-              <w:rPr>
-                <w:lang w:val="en-US"/>
-              </w:rPr>
-              <w:t>]</w:t>
-            </w:r>
-            <w:r>
-              <w:rPr>
-                <w:lang w:val="en-US"/>
-              </w:rPr>
+            <w:tcW w:w="6344" w:type="dxa"/>
+          </w:tcPr>
+          <w:p>
+            <w:pPr>
+              <w:cnfStyle w:val="000000100000" w:firstRow="0" w:lastRow="0" w:firstColumn="0" w:lastColumn="0" w:oddVBand="0" w:evenVBand="0" w:oddHBand="1" w:evenHBand="0" w:firstRowFirstColumn="0" w:firstRowLastColumn="0" w:lastRowFirstColumn="0" w:lastRowLastColumn="0"/>
+            </w:pPr>
+            <w:r>
+              <w:t xml:space="preserve">Se ejecutará la función </w:t>
+            </w:r>
+            <w:proofErr w:type="spellStart"/>
+            <w:r>
+              <w:t>onSuccess</w:t>
+            </w:r>
+            <w:proofErr w:type="spellEnd"/>
+            <w:r>
+              <w:t>(</w:t>
+            </w:r>
+            <w:proofErr w:type="spellStart"/>
+            <w:r>
+              <w:t>LoginResult</w:t>
+            </w:r>
+            <w:proofErr w:type="spellEnd"/>
+            <w:r>
               <w:t xml:space="preserve"> </w:t>
             </w:r>
-            <w:r>
-              <w:rPr>
-                <w:lang w:val="en-US"/>
-              </w:rPr>
+            <w:proofErr w:type="spellStart"/>
+            <w:r>
+              <w:t>loginResult</w:t>
+            </w:r>
+            <w:proofErr w:type="spellEnd"/>
+            <w:r>
+              <w:t>)</w:t>
+            </w:r>
+          </w:p>
+        </w:tc>
+      </w:tr>
+      <w:tr>
+        <w:tc>
+          <w:tcPr>
+            <w:cnfStyle w:val="001000000000" w:firstRow="0" w:lastRow="0" w:firstColumn="1" w:lastColumn="0" w:oddVBand="0" w:evenVBand="0" w:oddHBand="0" w:evenHBand="0" w:firstRowFirstColumn="0" w:firstRowLastColumn="0" w:lastRowFirstColumn="0" w:lastRowLastColumn="0"/>
+            <w:tcW w:w="2376" w:type="dxa"/>
+          </w:tcPr>
+          <w:p>
+            <w:r>
+              <w:t>Respuesta de Error</w:t>
+            </w:r>
+          </w:p>
+        </w:tc>
+        <w:tc>
+          <w:tcPr>
+            <w:tcW w:w="6344" w:type="dxa"/>
+          </w:tcPr>
+          <w:p>
+            <w:pPr>
+              <w:cnfStyle w:val="000000000000" w:firstRow="0" w:lastRow="0" w:firstColumn="0" w:lastColumn="0" w:oddVBand="0" w:evenVBand="0" w:oddHBand="0" w:evenHBand="0" w:firstRowFirstColumn="0" w:firstRowLastColumn="0" w:lastRowFirstColumn="0" w:lastRowLastColumn="0"/>
+            </w:pPr>
+            <w:r>
+              <w:t xml:space="preserve">Se ejecutará la función </w:t>
+            </w:r>
+            <w:proofErr w:type="spellStart"/>
+            <w:r>
+              <w:t>onError</w:t>
+            </w:r>
+            <w:proofErr w:type="spellEnd"/>
+            <w:r>
+              <w:t>(</w:t>
+            </w:r>
+            <w:proofErr w:type="spellStart"/>
+            <w:r>
+              <w:t>FacebookException</w:t>
+            </w:r>
+            <w:proofErr w:type="spellEnd"/>
+            <w:r>
               <w:t xml:space="preserve"> </w:t>
             </w:r>
-            <w:r>
-              <w:rPr>
-                <w:lang w:val="en-US"/>
-              </w:rPr>
-              <w:t xml:space="preserve">} </w:t>
-            </w:r>
-            <w:r>
-              <w:rPr>
-                <w:lang w:val="en-US"/>
-              </w:rPr>
-              <w:t>}</w:t>
-            </w:r>
-          </w:p>
-          <w:p>
-            <w:pPr>
-              <w:cnfStyle w:val="000000100000" w:firstRow="0" w:lastRow="0" w:firstColumn="0" w:lastColumn="0" w:oddVBand="0" w:evenVBand="0" w:oddHBand="1" w:evenHBand="0" w:firstRowFirstColumn="0" w:firstRowLastColumn="0" w:lastRowFirstColumn="0" w:lastRowLastColumn="0"/>
-              <w:rPr>
-                <w:lang w:val="en-US"/>
-              </w:rPr>
-            </w:pPr>
-          </w:p>
-          <w:p>
-            <w:pPr>
-              <w:cnfStyle w:val="000000100000" w:firstRow="0" w:lastRow="0" w:firstColumn="0" w:lastColumn="0" w:oddVBand="0" w:evenVBand="0" w:oddHBand="1" w:evenHBand="0" w:firstRowFirstColumn="0" w:firstRowLastColumn="0" w:lastRowFirstColumn="0" w:lastRowLastColumn="0"/>
-              <w:rPr>
-                <w:u w:val="single"/>
-                <w:lang w:val="en-US"/>
-              </w:rPr>
-            </w:pPr>
-            <w:r>
-              <w:rPr>
-                <w:u w:val="single"/>
-              </w:rPr>
-              <w:t>Ejemplo</w:t>
-            </w:r>
-            <w:r>
-              <w:t xml:space="preserve">: </w:t>
-            </w:r>
-            <w:r>
-              <w:rPr>
-                <w:lang w:val="en-US"/>
-              </w:rPr>
-              <w:t xml:space="preserve">{  data : </w:t>
-            </w:r>
-            <w:r>
-              <w:rPr>
-                <w:lang w:val="en-US"/>
-              </w:rPr>
-              <w:t xml:space="preserve">{  </w:t>
-            </w:r>
-            <w:r>
-              <w:rPr>
-                <w:lang w:val="en-US"/>
-              </w:rPr>
-              <w:t xml:space="preserve">id: 3,  </w:t>
-            </w:r>
-            <w:proofErr w:type="spellStart"/>
-            <w:r>
-              <w:rPr>
-                <w:lang w:val="en-US"/>
-              </w:rPr>
-              <w:t>nombre</w:t>
-            </w:r>
-            <w:proofErr w:type="spellEnd"/>
-            <w:r>
-              <w:rPr>
-                <w:lang w:val="en-US"/>
-              </w:rPr>
-              <w:t xml:space="preserve">: </w:t>
-            </w:r>
-            <w:proofErr w:type="spellStart"/>
-            <w:r>
-              <w:rPr>
-                <w:lang w:val="en-US"/>
-              </w:rPr>
-              <w:t>myRestaurantPhoto</w:t>
-            </w:r>
-            <w:proofErr w:type="spellEnd"/>
-            <w:r>
-              <w:rPr>
-                <w:lang w:val="en-US"/>
-              </w:rPr>
-              <w:t xml:space="preserve">,   </w:t>
-            </w:r>
-            <w:r>
-              <w:rPr>
-                <w:lang w:val="en-US"/>
-              </w:rPr>
-              <w:t xml:space="preserve">url: , </w:t>
-            </w:r>
-            <w:proofErr w:type="spellStart"/>
-            <w:r>
-              <w:rPr>
-                <w:lang w:val="en-US"/>
-              </w:rPr>
-              <w:t>formato</w:t>
-            </w:r>
-            <w:proofErr w:type="spellEnd"/>
-            <w:r>
-              <w:rPr>
-                <w:lang w:val="en-US"/>
-              </w:rPr>
-              <w:t xml:space="preserve">: JPG,   </w:t>
-            </w:r>
-            <w:proofErr w:type="spellStart"/>
-            <w:r>
-              <w:rPr>
-                <w:lang w:val="en-US"/>
-              </w:rPr>
-              <w:t>estado</w:t>
-            </w:r>
-            <w:proofErr w:type="spellEnd"/>
-            <w:r>
-              <w:rPr>
-                <w:lang w:val="en-US"/>
-              </w:rPr>
-              <w:t>: 1</w:t>
-            </w:r>
-            <w:r>
-              <w:rPr>
-                <w:lang w:val="en-US"/>
-              </w:rPr>
-              <w:t xml:space="preserve"> </w:t>
-            </w:r>
-            <w:r>
-              <w:rPr>
-                <w:lang w:val="en-US"/>
-              </w:rPr>
-              <w:t xml:space="preserve"> </w:t>
-            </w:r>
-            <w:r>
-              <w:rPr>
-                <w:lang w:val="en-US"/>
-              </w:rPr>
-              <w:t xml:space="preserve">} </w:t>
-            </w:r>
-            <w:r>
-              <w:rPr>
-                <w:lang w:val="en-US"/>
-              </w:rPr>
-              <w:t>}</w:t>
-            </w:r>
-          </w:p>
-        </w:tc>
-      </w:tr>
-      <w:tr>
-        <w:tc>
-          <w:tcPr>
-            <w:cnfStyle w:val="001000000000" w:firstRow="0" w:lastRow="0" w:firstColumn="1" w:lastColumn="0" w:oddVBand="0" w:evenVBand="0" w:oddHBand="0" w:evenHBand="0" w:firstRowFirstColumn="0" w:firstRowLastColumn="0" w:lastRowFirstColumn="0" w:lastRowLastColumn="0"/>
-            <w:tcW w:w="4106" w:type="dxa"/>
-          </w:tcPr>
-          <w:p>
-            <w:r>
-              <w:t>Respuesta de Error</w:t>
-            </w:r>
-          </w:p>
-        </w:tc>
-        <w:tc>
-          <w:tcPr>
-            <w:tcW w:w="4388" w:type="dxa"/>
-          </w:tcPr>
-          <w:p>
-            <w:pPr>
-              <w:cnfStyle w:val="000000000000" w:firstRow="0" w:lastRow="0" w:firstColumn="0" w:lastColumn="0" w:oddVBand="0" w:evenVBand="0" w:oddHBand="0" w:evenHBand="0" w:firstRowFirstColumn="0" w:firstRowLastColumn="0" w:lastRowFirstColumn="0" w:lastRowLastColumn="0"/>
-            </w:pPr>
-            <w:r>
-              <w:t>Código: 401 UNAUTHORIZED</w:t>
-            </w:r>
-          </w:p>
-          <w:p>
-            <w:pPr>
-              <w:cnfStyle w:val="000000000000" w:firstRow="0" w:lastRow="0" w:firstColumn="0" w:lastColumn="0" w:oddVBand="0" w:evenVBand="0" w:oddHBand="0" w:evenHBand="0" w:firstRowFirstColumn="0" w:firstRowLastColumn="0" w:lastRowFirstColumn="0" w:lastRowLastColumn="0"/>
-            </w:pPr>
-            <w:r>
-              <w:t>Contenido: {error: “Crear foto” }</w:t>
+            <w:proofErr w:type="spellStart"/>
+            <w:r>
+              <w:t>expception</w:t>
+            </w:r>
+            <w:proofErr w:type="spellEnd"/>
+            <w:r>
+              <w:t>)</w:t>
             </w:r>
           </w:p>
         </w:tc>
@@ -11559,7 +11301,7 @@
         <w:tc>
           <w:tcPr>
             <w:cnfStyle w:val="001000000000" w:firstRow="0" w:lastRow="0" w:firstColumn="1" w:lastColumn="0" w:oddVBand="0" w:evenVBand="0" w:oddHBand="0" w:evenHBand="0" w:firstRowFirstColumn="0" w:firstRowLastColumn="0" w:lastRowFirstColumn="0" w:lastRowLastColumn="0"/>
-            <w:tcW w:w="4106" w:type="dxa"/>
+            <w:tcW w:w="2376" w:type="dxa"/>
           </w:tcPr>
           <w:p>
             <w:r>
@@ -11569,105 +11311,256 @@
         </w:tc>
         <w:tc>
           <w:tcPr>
-            <w:tcW w:w="4388" w:type="dxa"/>
-          </w:tcPr>
-          <w:p>
-            <w:pPr>
-              <w:cnfStyle w:val="000000100000" w:firstRow="0" w:lastRow="0" w:firstColumn="0" w:lastColumn="0" w:oddVBand="0" w:evenVBand="0" w:oddHBand="1" w:evenHBand="0" w:firstRowFirstColumn="0" w:firstRowLastColumn="0" w:lastRowFirstColumn="0" w:lastRowLastColumn="0"/>
-              <w:rPr>
-                <w:lang w:val="en-US"/>
-              </w:rPr>
-            </w:pPr>
-            <w:r>
-              <w:rPr>
-                <w:lang w:val="en-US"/>
-              </w:rPr>
-              <w:t>$.</w:t>
-            </w:r>
-            <w:proofErr w:type="spellStart"/>
-            <w:r>
-              <w:rPr>
-                <w:lang w:val="en-US"/>
-              </w:rPr>
-              <w:t>ajax</w:t>
-            </w:r>
-            <w:proofErr w:type="spellEnd"/>
-            <w:r>
-              <w:rPr>
-                <w:lang w:val="en-US"/>
-              </w:rPr>
-              <w:t>({ url: "</w:t>
-            </w:r>
-            <w:proofErr w:type="spellStart"/>
-            <w:r>
-              <w:rPr>
-                <w:lang w:val="en-US"/>
-              </w:rPr>
-              <w:t>api</w:t>
-            </w:r>
-            <w:proofErr w:type="spellEnd"/>
-            <w:r>
-              <w:rPr>
-                <w:lang w:val="en-US"/>
-              </w:rPr>
-              <w:t>/</w:t>
-            </w:r>
-            <w:r>
-              <w:t xml:space="preserve"> fotos/</w:t>
-            </w:r>
-            <w:proofErr w:type="spellStart"/>
-            <w:r>
-              <w:t>create</w:t>
-            </w:r>
-            <w:proofErr w:type="spellEnd"/>
-            <w:r>
-              <w:rPr>
-                <w:lang w:val="en-US"/>
-              </w:rPr>
-              <w:t xml:space="preserve">",  </w:t>
-            </w:r>
-            <w:proofErr w:type="spellStart"/>
-            <w:r>
-              <w:rPr>
-                <w:lang w:val="en-US"/>
-              </w:rPr>
-              <w:t>dataType</w:t>
-            </w:r>
-            <w:proofErr w:type="spellEnd"/>
-            <w:r>
-              <w:rPr>
-                <w:lang w:val="en-US"/>
-              </w:rPr>
-              <w:t>: "</w:t>
-            </w:r>
-            <w:proofErr w:type="spellStart"/>
-            <w:r>
-              <w:rPr>
-                <w:lang w:val="en-US"/>
-              </w:rPr>
-              <w:t>json</w:t>
-            </w:r>
-            <w:proofErr w:type="spellEnd"/>
-            <w:r>
-              <w:rPr>
-                <w:lang w:val="en-US"/>
-              </w:rPr>
-              <w:t>",  type : "POST</w:t>
-            </w:r>
-            <w:r>
-              <w:rPr>
-                <w:lang w:val="en-US"/>
-              </w:rPr>
-              <w:t>",  success : function(r) {    console.log(r);  }});</w:t>
-            </w:r>
-          </w:p>
-        </w:tc>
-      </w:tr>
-      <w:tr>
-        <w:tc>
-          <w:tcPr>
-            <w:cnfStyle w:val="001000000000" w:firstRow="0" w:lastRow="0" w:firstColumn="1" w:lastColumn="0" w:oddVBand="0" w:evenVBand="0" w:oddHBand="0" w:evenHBand="0" w:firstRowFirstColumn="0" w:firstRowLastColumn="0" w:lastRowFirstColumn="0" w:lastRowLastColumn="0"/>
-            <w:tcW w:w="4106" w:type="dxa"/>
+            <w:tcW w:w="6344" w:type="dxa"/>
+          </w:tcPr>
+          <w:p>
+            <w:pPr>
+              <w:cnfStyle w:val="000000100000" w:firstRow="0" w:lastRow="0" w:firstColumn="0" w:lastColumn="0" w:oddVBand="0" w:evenVBand="0" w:oddHBand="1" w:evenHBand="0" w:firstRowFirstColumn="0" w:firstRowLastColumn="0" w:lastRowFirstColumn="0" w:lastRowLastColumn="0"/>
+            </w:pPr>
+            <w:r>
+              <w:t>Una vez configurado el SDK, se llamar</w:t>
+            </w:r>
+            <w:r>
+              <w:t xml:space="preserve">á al </w:t>
+            </w:r>
+            <w:proofErr w:type="spellStart"/>
+            <w:r>
+              <w:t>login</w:t>
+            </w:r>
+            <w:proofErr w:type="spellEnd"/>
+            <w:r>
+              <w:t xml:space="preserve"> de Facebook mediante un botón:</w:t>
+            </w:r>
+          </w:p>
+          <w:p>
+            <w:pPr>
+              <w:cnfStyle w:val="000000100000" w:firstRow="0" w:lastRow="0" w:firstColumn="0" w:lastColumn="0" w:oddVBand="0" w:evenVBand="0" w:oddHBand="1" w:evenHBand="0" w:firstRowFirstColumn="0" w:firstRowLastColumn="0" w:lastRowFirstColumn="0" w:lastRowLastColumn="0"/>
+            </w:pPr>
+            <w:r>
+              <w:t>&lt;</w:t>
+            </w:r>
+            <w:proofErr w:type="spellStart"/>
+            <w:r>
+              <w:t>com.facebook.login.widget.LoginButton</w:t>
+            </w:r>
+            <w:proofErr w:type="spellEnd"/>
+          </w:p>
+          <w:p>
+            <w:pPr>
+              <w:cnfStyle w:val="000000100000" w:firstRow="0" w:lastRow="0" w:firstColumn="0" w:lastColumn="0" w:oddVBand="0" w:evenVBand="0" w:oddHBand="1" w:evenHBand="0" w:firstRowFirstColumn="0" w:firstRowLastColumn="0" w:lastRowFirstColumn="0" w:lastRowLastColumn="0"/>
+            </w:pPr>
+            <w:r>
+              <w:t xml:space="preserve">    </w:t>
+            </w:r>
+            <w:proofErr w:type="spellStart"/>
+            <w:r>
+              <w:t>android:id</w:t>
+            </w:r>
+            <w:proofErr w:type="spellEnd"/>
+            <w:r>
+              <w:t>="@+id/</w:t>
+            </w:r>
+            <w:proofErr w:type="spellStart"/>
+            <w:r>
+              <w:t>login_button</w:t>
+            </w:r>
+            <w:proofErr w:type="spellEnd"/>
+            <w:r>
+              <w:t>"</w:t>
+            </w:r>
+          </w:p>
+          <w:p>
+            <w:pPr>
+              <w:cnfStyle w:val="000000100000" w:firstRow="0" w:lastRow="0" w:firstColumn="0" w:lastColumn="0" w:oddVBand="0" w:evenVBand="0" w:oddHBand="1" w:evenHBand="0" w:firstRowFirstColumn="0" w:firstRowLastColumn="0" w:lastRowFirstColumn="0" w:lastRowLastColumn="0"/>
+              <w:rPr>
+                <w:lang w:val="en-US"/>
+              </w:rPr>
+            </w:pPr>
+            <w:r>
+              <w:t xml:space="preserve">    </w:t>
+            </w:r>
+            <w:proofErr w:type="spellStart"/>
+            <w:r>
+              <w:rPr>
+                <w:lang w:val="en-US"/>
+              </w:rPr>
+              <w:t>android:layout_width</w:t>
+            </w:r>
+            <w:proofErr w:type="spellEnd"/>
+            <w:r>
+              <w:rPr>
+                <w:lang w:val="en-US"/>
+              </w:rPr>
+              <w:t>="</w:t>
+            </w:r>
+            <w:proofErr w:type="spellStart"/>
+            <w:r>
+              <w:rPr>
+                <w:lang w:val="en-US"/>
+              </w:rPr>
+              <w:t>wrap_content</w:t>
+            </w:r>
+            <w:proofErr w:type="spellEnd"/>
+            <w:r>
+              <w:rPr>
+                <w:lang w:val="en-US"/>
+              </w:rPr>
+              <w:t>"</w:t>
+            </w:r>
+          </w:p>
+          <w:p>
+            <w:pPr>
+              <w:cnfStyle w:val="000000100000" w:firstRow="0" w:lastRow="0" w:firstColumn="0" w:lastColumn="0" w:oddVBand="0" w:evenVBand="0" w:oddHBand="1" w:evenHBand="0" w:firstRowFirstColumn="0" w:firstRowLastColumn="0" w:lastRowFirstColumn="0" w:lastRowLastColumn="0"/>
+              <w:rPr>
+                <w:lang w:val="en-US"/>
+              </w:rPr>
+            </w:pPr>
+            <w:r>
+              <w:rPr>
+                <w:lang w:val="en-US"/>
+              </w:rPr>
+              <w:t xml:space="preserve">    </w:t>
+            </w:r>
+            <w:proofErr w:type="spellStart"/>
+            <w:r>
+              <w:rPr>
+                <w:lang w:val="en-US"/>
+              </w:rPr>
+              <w:t>android:layout_height</w:t>
+            </w:r>
+            <w:proofErr w:type="spellEnd"/>
+            <w:r>
+              <w:rPr>
+                <w:lang w:val="en-US"/>
+              </w:rPr>
+              <w:t>="</w:t>
+            </w:r>
+            <w:proofErr w:type="spellStart"/>
+            <w:r>
+              <w:rPr>
+                <w:lang w:val="en-US"/>
+              </w:rPr>
+              <w:t>wrap_content</w:t>
+            </w:r>
+            <w:proofErr w:type="spellEnd"/>
+            <w:r>
+              <w:rPr>
+                <w:lang w:val="en-US"/>
+              </w:rPr>
+              <w:t>"</w:t>
+            </w:r>
+          </w:p>
+          <w:p>
+            <w:pPr>
+              <w:cnfStyle w:val="000000100000" w:firstRow="0" w:lastRow="0" w:firstColumn="0" w:lastColumn="0" w:oddVBand="0" w:evenVBand="0" w:oddHBand="1" w:evenHBand="0" w:firstRowFirstColumn="0" w:firstRowLastColumn="0" w:lastRowFirstColumn="0" w:lastRowLastColumn="0"/>
+              <w:rPr>
+                <w:lang w:val="en-US"/>
+              </w:rPr>
+            </w:pPr>
+            <w:r>
+              <w:rPr>
+                <w:lang w:val="en-US"/>
+              </w:rPr>
+              <w:t xml:space="preserve">    </w:t>
+            </w:r>
+            <w:proofErr w:type="spellStart"/>
+            <w:r>
+              <w:rPr>
+                <w:lang w:val="en-US"/>
+              </w:rPr>
+              <w:t>android:layout_gravity</w:t>
+            </w:r>
+            <w:proofErr w:type="spellEnd"/>
+            <w:r>
+              <w:rPr>
+                <w:lang w:val="en-US"/>
+              </w:rPr>
+              <w:t>="</w:t>
+            </w:r>
+            <w:proofErr w:type="spellStart"/>
+            <w:r>
+              <w:rPr>
+                <w:lang w:val="en-US"/>
+              </w:rPr>
+              <w:t>center_horizontal</w:t>
+            </w:r>
+            <w:proofErr w:type="spellEnd"/>
+            <w:r>
+              <w:rPr>
+                <w:lang w:val="en-US"/>
+              </w:rPr>
+              <w:t>"</w:t>
+            </w:r>
+          </w:p>
+          <w:p>
+            <w:pPr>
+              <w:cnfStyle w:val="000000100000" w:firstRow="0" w:lastRow="0" w:firstColumn="0" w:lastColumn="0" w:oddVBand="0" w:evenVBand="0" w:oddHBand="1" w:evenHBand="0" w:firstRowFirstColumn="0" w:firstRowLastColumn="0" w:lastRowFirstColumn="0" w:lastRowLastColumn="0"/>
+              <w:rPr>
+                <w:lang w:val="en-US"/>
+              </w:rPr>
+            </w:pPr>
+            <w:r>
+              <w:rPr>
+                <w:lang w:val="en-US"/>
+              </w:rPr>
+              <w:t xml:space="preserve">    </w:t>
+            </w:r>
+            <w:proofErr w:type="spellStart"/>
+            <w:r>
+              <w:rPr>
+                <w:lang w:val="en-US"/>
+              </w:rPr>
+              <w:t>android:layout_marginTop</w:t>
+            </w:r>
+            <w:proofErr w:type="spellEnd"/>
+            <w:r>
+              <w:rPr>
+                <w:lang w:val="en-US"/>
+              </w:rPr>
+              <w:t>="30dp"</w:t>
+            </w:r>
+          </w:p>
+          <w:p>
+            <w:pPr>
+              <w:cnfStyle w:val="000000100000" w:firstRow="0" w:lastRow="0" w:firstColumn="0" w:lastColumn="0" w:oddVBand="0" w:evenVBand="0" w:oddHBand="1" w:evenHBand="0" w:firstRowFirstColumn="0" w:firstRowLastColumn="0" w:lastRowFirstColumn="0" w:lastRowLastColumn="0"/>
+              <w:rPr>
+                <w:lang w:val="en-US"/>
+              </w:rPr>
+            </w:pPr>
+            <w:r>
+              <w:rPr>
+                <w:lang w:val="en-US"/>
+              </w:rPr>
+              <w:t xml:space="preserve">    </w:t>
+            </w:r>
+            <w:proofErr w:type="spellStart"/>
+            <w:r>
+              <w:rPr>
+                <w:lang w:val="en-US"/>
+              </w:rPr>
+              <w:t>android:</w:t>
+            </w:r>
+            <w:r>
+              <w:rPr>
+                <w:lang w:val="en-US"/>
+              </w:rPr>
+              <w:t>layout_marginBottom</w:t>
+            </w:r>
+            <w:proofErr w:type="spellEnd"/>
+            <w:r>
+              <w:rPr>
+                <w:lang w:val="en-US"/>
+              </w:rPr>
+              <w:t>="30dp" /&gt;</w:t>
+            </w:r>
+          </w:p>
+        </w:tc>
+      </w:tr>
+      <w:tr>
+        <w:tc>
+          <w:tcPr>
+            <w:cnfStyle w:val="001000000000" w:firstRow="0" w:lastRow="0" w:firstColumn="1" w:lastColumn="0" w:oddVBand="0" w:evenVBand="0" w:oddHBand="0" w:evenHBand="0" w:firstRowFirstColumn="0" w:firstRowLastColumn="0" w:lastRowFirstColumn="0" w:lastRowLastColumn="0"/>
+            <w:tcW w:w="2376" w:type="dxa"/>
           </w:tcPr>
           <w:p>
             <w:r>
@@ -11677,25 +11570,756 @@
         </w:tc>
         <w:tc>
           <w:tcPr>
-            <w:tcW w:w="4388" w:type="dxa"/>
+            <w:tcW w:w="6344" w:type="dxa"/>
           </w:tcPr>
           <w:p>
             <w:pPr>
               <w:cnfStyle w:val="000000000000" w:firstRow="0" w:lastRow="0" w:firstColumn="0" w:lastColumn="0" w:oddVBand="0" w:evenVBand="0" w:oddHBand="0" w:evenHBand="0" w:firstRowFirstColumn="0" w:firstRowLastColumn="0" w:lastRowFirstColumn="0" w:lastRowLastColumn="0"/>
-              <w:rPr>
-                <w:lang w:val="en-US"/>
-              </w:rPr>
-            </w:pPr>
+            </w:pPr>
+            <w:r>
+              <w:t xml:space="preserve">Revisar la documentación </w:t>
+            </w:r>
+            <w:proofErr w:type="spellStart"/>
+            <w:r>
+              <w:t>official</w:t>
+            </w:r>
+            <w:proofErr w:type="spellEnd"/>
+            <w:r>
+              <w:t xml:space="preserve"> </w:t>
+            </w:r>
+            <w:r>
+              <w:t xml:space="preserve">del </w:t>
+            </w:r>
+            <w:proofErr w:type="spellStart"/>
+            <w:r>
+              <w:t>login</w:t>
+            </w:r>
+            <w:proofErr w:type="spellEnd"/>
+            <w:r>
+              <w:t xml:space="preserve"> con Facebook utilizando Facebook SDK </w:t>
+            </w:r>
+            <w:proofErr w:type="spellStart"/>
+            <w:r>
+              <w:t>for</w:t>
+            </w:r>
+            <w:proofErr w:type="spellEnd"/>
+            <w:r>
+              <w:t xml:space="preserve"> Android: </w:t>
+            </w:r>
+            <w:hyperlink r:id="rId6" w:history="1">
+              <w:r>
+                <w:rPr>
+                  <w:rStyle w:val="Hipervnculo"/>
+                </w:rPr>
+                <w:t>https://developers.facebook.com/docs/facebook-login/android/v2.3</w:t>
+              </w:r>
+            </w:hyperlink>
           </w:p>
         </w:tc>
       </w:tr>
     </w:tbl>
     <w:p>
       <w:pPr>
+        <w:pStyle w:val="Prrafodelista"/>
         <w:rPr>
-          <w:lang w:val="en-US"/>
+          <w:b/>
         </w:rPr>
       </w:pPr>
+    </w:p>
+    <w:p>
+      <w:pPr>
+        <w:pStyle w:val="Prrafodelista"/>
+        <w:numPr>
+          <w:ilvl w:val="0"/>
+          <w:numId w:val="3"/>
+        </w:numPr>
+        <w:rPr>
+          <w:b/>
+        </w:rPr>
+      </w:pPr>
+      <w:r>
+        <w:rPr>
+          <w:b/>
+        </w:rPr>
+        <w:t>Compartir y enviar diálogos</w:t>
+      </w:r>
+    </w:p>
+    <w:p>
+      <w:pPr>
+        <w:pStyle w:val="Prrafodelista"/>
+      </w:pPr>
+      <w:r>
+        <w:t>Las personas pueden compartir contenido de la aplicación a Facebook. Permitirá a la aplicación usar el siguiente servicio:</w:t>
+      </w:r>
+    </w:p>
+    <w:tbl>
+      <w:tblPr>
+        <w:tblStyle w:val="PlainTable1"/>
+        <w:tblW w:w="0" w:type="auto"/>
+        <w:tblLook w:val="04A0" w:firstRow="1" w:lastRow="0" w:firstColumn="1" w:lastColumn="0" w:noHBand="0" w:noVBand="1"/>
+      </w:tblPr>
+      <w:tblGrid>
+        <w:gridCol w:w="1754"/>
+        <w:gridCol w:w="6966"/>
+      </w:tblGrid>
+      <w:tr>
+        <w:trPr>
+          <w:cnfStyle w:val="100000000000" w:firstRow="1" w:lastRow="0" w:firstColumn="0" w:lastColumn="0" w:oddVBand="0" w:evenVBand="0" w:oddHBand="0" w:evenHBand="0" w:firstRowFirstColumn="0" w:firstRowLastColumn="0" w:lastRowFirstColumn="0" w:lastRowLastColumn="0"/>
+        </w:trPr>
+        <w:tc>
+          <w:tcPr>
+            <w:cnfStyle w:val="001000000000" w:firstRow="0" w:lastRow="0" w:firstColumn="1" w:lastColumn="0" w:oddVBand="0" w:evenVBand="0" w:oddHBand="0" w:evenHBand="0" w:firstRowFirstColumn="0" w:firstRowLastColumn="0" w:lastRowFirstColumn="0" w:lastRowLastColumn="0"/>
+            <w:tcW w:w="1754" w:type="dxa"/>
+          </w:tcPr>
+          <w:p>
+            <w:r>
+              <w:t>Titulo</w:t>
+            </w:r>
+          </w:p>
+        </w:tc>
+        <w:tc>
+          <w:tcPr>
+            <w:tcW w:w="6966" w:type="dxa"/>
+          </w:tcPr>
+          <w:p>
+            <w:pPr>
+              <w:cnfStyle w:val="100000000000" w:firstRow="1" w:lastRow="0" w:firstColumn="0" w:lastColumn="0" w:oddVBand="0" w:evenVBand="0" w:oddHBand="0" w:evenHBand="0" w:firstRowFirstColumn="0" w:firstRowLastColumn="0" w:lastRowFirstColumn="0" w:lastRowLastColumn="0"/>
+              <w:rPr>
+                <w:b w:val="0"/>
+              </w:rPr>
+            </w:pPr>
+            <w:r>
+              <w:t>Recomendar Restaurante</w:t>
+            </w:r>
+            <w:r>
+              <w:rPr>
+                <w:b w:val="0"/>
+              </w:rPr>
+              <w:t>,</w:t>
+            </w:r>
+            <w:r>
+              <w:rPr>
+                <w:b w:val="0"/>
+              </w:rPr>
+              <w:t xml:space="preserve"> </w:t>
+            </w:r>
+            <w:r>
+              <w:rPr>
+                <w:b w:val="0"/>
+              </w:rPr>
+              <w:t>permite al usuario compartir en Facebook un restaurante</w:t>
+            </w:r>
+            <w:r>
+              <w:rPr>
+                <w:b w:val="0"/>
+              </w:rPr>
+              <w:t>.</w:t>
+            </w:r>
+          </w:p>
+        </w:tc>
+      </w:tr>
+      <w:tr>
+        <w:trPr>
+          <w:cnfStyle w:val="000000100000" w:firstRow="0" w:lastRow="0" w:firstColumn="0" w:lastColumn="0" w:oddVBand="0" w:evenVBand="0" w:oddHBand="1" w:evenHBand="0" w:firstRowFirstColumn="0" w:firstRowLastColumn="0" w:lastRowFirstColumn="0" w:lastRowLastColumn="0"/>
+        </w:trPr>
+        <w:tc>
+          <w:tcPr>
+            <w:cnfStyle w:val="001000000000" w:firstRow="0" w:lastRow="0" w:firstColumn="1" w:lastColumn="0" w:oddVBand="0" w:evenVBand="0" w:oddHBand="0" w:evenHBand="0" w:firstRowFirstColumn="0" w:firstRowLastColumn="0" w:lastRowFirstColumn="0" w:lastRowLastColumn="0"/>
+            <w:tcW w:w="1754" w:type="dxa"/>
+          </w:tcPr>
+          <w:p>
+            <w:r>
+              <w:t>URL</w:t>
+            </w:r>
+          </w:p>
+        </w:tc>
+        <w:tc>
+          <w:tcPr>
+            <w:tcW w:w="6966" w:type="dxa"/>
+          </w:tcPr>
+          <w:p>
+            <w:pPr>
+              <w:cnfStyle w:val="000000100000" w:firstRow="0" w:lastRow="0" w:firstColumn="0" w:lastColumn="0" w:oddVBand="0" w:evenVBand="0" w:oddHBand="1" w:evenHBand="0" w:firstRowFirstColumn="0" w:firstRowLastColumn="0" w:lastRowFirstColumn="0" w:lastRowLastColumn="0"/>
+            </w:pPr>
+          </w:p>
+        </w:tc>
+      </w:tr>
+      <w:tr>
+        <w:tc>
+          <w:tcPr>
+            <w:cnfStyle w:val="001000000000" w:firstRow="0" w:lastRow="0" w:firstColumn="1" w:lastColumn="0" w:oddVBand="0" w:evenVBand="0" w:oddHBand="0" w:evenHBand="0" w:firstRowFirstColumn="0" w:firstRowLastColumn="0" w:lastRowFirstColumn="0" w:lastRowLastColumn="0"/>
+            <w:tcW w:w="1754" w:type="dxa"/>
+          </w:tcPr>
+          <w:p>
+            <w:r>
+              <w:t>Método</w:t>
+            </w:r>
+          </w:p>
+        </w:tc>
+        <w:tc>
+          <w:tcPr>
+            <w:tcW w:w="6966" w:type="dxa"/>
+          </w:tcPr>
+          <w:p>
+            <w:pPr>
+              <w:cnfStyle w:val="000000000000" w:firstRow="0" w:lastRow="0" w:firstColumn="0" w:lastColumn="0" w:oddVBand="0" w:evenVBand="0" w:oddHBand="0" w:evenHBand="0" w:firstRowFirstColumn="0" w:firstRowLastColumn="0" w:lastRowFirstColumn="0" w:lastRowLastColumn="0"/>
+            </w:pPr>
+          </w:p>
+        </w:tc>
+      </w:tr>
+      <w:tr>
+        <w:trPr>
+          <w:cnfStyle w:val="000000100000" w:firstRow="0" w:lastRow="0" w:firstColumn="0" w:lastColumn="0" w:oddVBand="0" w:evenVBand="0" w:oddHBand="1" w:evenHBand="0" w:firstRowFirstColumn="0" w:firstRowLastColumn="0" w:lastRowFirstColumn="0" w:lastRowLastColumn="0"/>
+        </w:trPr>
+        <w:tc>
+          <w:tcPr>
+            <w:cnfStyle w:val="001000000000" w:firstRow="0" w:lastRow="0" w:firstColumn="1" w:lastColumn="0" w:oddVBand="0" w:evenVBand="0" w:oddHBand="0" w:evenHBand="0" w:firstRowFirstColumn="0" w:firstRowLastColumn="0" w:lastRowFirstColumn="0" w:lastRowLastColumn="0"/>
+            <w:tcW w:w="1754" w:type="dxa"/>
+          </w:tcPr>
+          <w:p>
+            <w:r>
+              <w:t>Parámetros del URL</w:t>
+            </w:r>
+          </w:p>
+        </w:tc>
+        <w:tc>
+          <w:tcPr>
+            <w:tcW w:w="6966" w:type="dxa"/>
+          </w:tcPr>
+          <w:p>
+            <w:pPr>
+              <w:cnfStyle w:val="000000100000" w:firstRow="0" w:lastRow="0" w:firstColumn="0" w:lastColumn="0" w:oddVBand="0" w:evenVBand="0" w:oddHBand="1" w:evenHBand="0" w:firstRowFirstColumn="0" w:firstRowLastColumn="0" w:lastRowFirstColumn="0" w:lastRowLastColumn="0"/>
+            </w:pPr>
+          </w:p>
+        </w:tc>
+      </w:tr>
+      <w:tr>
+        <w:tc>
+          <w:tcPr>
+            <w:cnfStyle w:val="001000000000" w:firstRow="0" w:lastRow="0" w:firstColumn="1" w:lastColumn="0" w:oddVBand="0" w:evenVBand="0" w:oddHBand="0" w:evenHBand="0" w:firstRowFirstColumn="0" w:firstRowLastColumn="0" w:lastRowFirstColumn="0" w:lastRowLastColumn="0"/>
+            <w:tcW w:w="1754" w:type="dxa"/>
+          </w:tcPr>
+          <w:p>
+            <w:r>
+              <w:t>Parámetros de datos</w:t>
+            </w:r>
+          </w:p>
+        </w:tc>
+        <w:tc>
+          <w:tcPr>
+            <w:tcW w:w="6966" w:type="dxa"/>
+          </w:tcPr>
+          <w:p>
+            <w:pPr>
+              <w:numPr>
+                <w:ilvl w:val="0"/>
+                <w:numId w:val="4"/>
+              </w:numPr>
+              <w:spacing w:before="100" w:beforeAutospacing="1" w:after="100" w:afterAutospacing="1" w:line="240" w:lineRule="auto"/>
+              <w:cnfStyle w:val="000000000000" w:firstRow="0" w:lastRow="0" w:firstColumn="0" w:lastColumn="0" w:oddVBand="0" w:evenVBand="0" w:oddHBand="0" w:evenHBand="0" w:firstRowFirstColumn="0" w:firstRowLastColumn="0" w:lastRowFirstColumn="0" w:lastRowLastColumn="0"/>
+              <w:rPr>
+                <w:bCs/>
+              </w:rPr>
+            </w:pPr>
+            <w:proofErr w:type="spellStart"/>
+            <w:r>
+              <w:rPr>
+                <w:bCs/>
+              </w:rPr>
+              <w:t>contentURL</w:t>
+            </w:r>
+            <w:proofErr w:type="spellEnd"/>
+            <w:r>
+              <w:rPr>
+                <w:bCs/>
+              </w:rPr>
+              <w:t>, el link a ser compartido</w:t>
+            </w:r>
+          </w:p>
+          <w:p>
+            <w:pPr>
+              <w:numPr>
+                <w:ilvl w:val="0"/>
+                <w:numId w:val="4"/>
+              </w:numPr>
+              <w:spacing w:before="100" w:beforeAutospacing="1" w:after="100" w:afterAutospacing="1" w:line="240" w:lineRule="auto"/>
+              <w:cnfStyle w:val="000000000000" w:firstRow="0" w:lastRow="0" w:firstColumn="0" w:lastColumn="0" w:oddVBand="0" w:evenVBand="0" w:oddHBand="0" w:evenHBand="0" w:firstRowFirstColumn="0" w:firstRowLastColumn="0" w:lastRowFirstColumn="0" w:lastRowLastColumn="0"/>
+              <w:rPr>
+                <w:bCs/>
+              </w:rPr>
+            </w:pPr>
+            <w:proofErr w:type="spellStart"/>
+            <w:r>
+              <w:rPr>
+                <w:bCs/>
+              </w:rPr>
+              <w:t>contentTitle</w:t>
+            </w:r>
+            <w:proofErr w:type="spellEnd"/>
+            <w:r>
+              <w:rPr>
+                <w:bCs/>
+              </w:rPr>
+              <w:t>, representa el título del contenido del link</w:t>
+            </w:r>
+          </w:p>
+          <w:p>
+            <w:pPr>
+              <w:numPr>
+                <w:ilvl w:val="0"/>
+                <w:numId w:val="4"/>
+              </w:numPr>
+              <w:spacing w:before="100" w:beforeAutospacing="1" w:after="100" w:afterAutospacing="1" w:line="240" w:lineRule="auto"/>
+              <w:cnfStyle w:val="000000000000" w:firstRow="0" w:lastRow="0" w:firstColumn="0" w:lastColumn="0" w:oddVBand="0" w:evenVBand="0" w:oddHBand="0" w:evenHBand="0" w:firstRowFirstColumn="0" w:firstRowLastColumn="0" w:lastRowFirstColumn="0" w:lastRowLastColumn="0"/>
+              <w:rPr>
+                <w:bCs/>
+              </w:rPr>
+            </w:pPr>
+            <w:proofErr w:type="spellStart"/>
+            <w:r>
+              <w:rPr>
+                <w:bCs/>
+              </w:rPr>
+              <w:t>imageURL</w:t>
+            </w:r>
+            <w:proofErr w:type="spellEnd"/>
+            <w:r>
+              <w:rPr>
+                <w:bCs/>
+              </w:rPr>
+              <w:t xml:space="preserve">, </w:t>
+            </w:r>
+            <w:r>
+              <w:rPr>
+                <w:bCs/>
+              </w:rPr>
+              <w:t xml:space="preserve">la URL o </w:t>
+            </w:r>
+            <w:proofErr w:type="spellStart"/>
+            <w:r>
+              <w:rPr>
+                <w:bCs/>
+              </w:rPr>
+              <w:t>imágen</w:t>
+            </w:r>
+            <w:proofErr w:type="spellEnd"/>
+            <w:r>
+              <w:rPr>
+                <w:bCs/>
+              </w:rPr>
+              <w:t xml:space="preserve"> miniatura </w:t>
+            </w:r>
+            <w:r>
+              <w:rPr>
+                <w:bCs/>
+              </w:rPr>
+              <w:t>que aparecerá en el post</w:t>
+            </w:r>
+          </w:p>
+          <w:p>
+            <w:pPr>
+              <w:numPr>
+                <w:ilvl w:val="0"/>
+                <w:numId w:val="4"/>
+              </w:numPr>
+              <w:spacing w:before="100" w:beforeAutospacing="1" w:after="100" w:afterAutospacing="1" w:line="240" w:lineRule="auto"/>
+              <w:cnfStyle w:val="000000000000" w:firstRow="0" w:lastRow="0" w:firstColumn="0" w:lastColumn="0" w:oddVBand="0" w:evenVBand="0" w:oddHBand="0" w:evenHBand="0" w:firstRowFirstColumn="0" w:firstRowLastColumn="0" w:lastRowFirstColumn="0" w:lastRowLastColumn="0"/>
+              <w:rPr>
+                <w:bCs/>
+              </w:rPr>
+            </w:pPr>
+            <w:proofErr w:type="spellStart"/>
+            <w:r>
+              <w:rPr>
+                <w:bCs/>
+              </w:rPr>
+              <w:t>contentDescription</w:t>
+            </w:r>
+            <w:proofErr w:type="spellEnd"/>
+            <w:r>
+              <w:rPr>
+                <w:bCs/>
+              </w:rPr>
+              <w:t>, 2 a 4 oraciones que describan el contenido</w:t>
+            </w:r>
+          </w:p>
+          <w:p>
+            <w:pPr>
+              <w:spacing w:before="100" w:beforeAutospacing="1" w:after="100" w:afterAutospacing="1" w:line="240" w:lineRule="auto"/>
+              <w:cnfStyle w:val="000000000000" w:firstRow="0" w:lastRow="0" w:firstColumn="0" w:lastColumn="0" w:oddVBand="0" w:evenVBand="0" w:oddHBand="0" w:evenHBand="0" w:firstRowFirstColumn="0" w:firstRowLastColumn="0" w:lastRowFirstColumn="0" w:lastRowLastColumn="0"/>
+              <w:rPr>
+                <w:bCs/>
+                <w:lang w:val="en-US"/>
+              </w:rPr>
+            </w:pPr>
+            <w:proofErr w:type="spellStart"/>
+            <w:r>
+              <w:rPr>
+                <w:bCs/>
+                <w:lang w:val="en-US"/>
+              </w:rPr>
+              <w:t>Ejemplo</w:t>
+            </w:r>
+            <w:proofErr w:type="spellEnd"/>
+            <w:r>
+              <w:rPr>
+                <w:bCs/>
+                <w:lang w:val="en-US"/>
+              </w:rPr>
+              <w:t>:</w:t>
+            </w:r>
+          </w:p>
+          <w:p>
+            <w:pPr>
+              <w:spacing w:before="100" w:beforeAutospacing="1" w:after="100" w:afterAutospacing="1" w:line="240" w:lineRule="auto"/>
+              <w:cnfStyle w:val="000000000000" w:firstRow="0" w:lastRow="0" w:firstColumn="0" w:lastColumn="0" w:oddVBand="0" w:evenVBand="0" w:oddHBand="0" w:evenHBand="0" w:firstRowFirstColumn="0" w:firstRowLastColumn="0" w:lastRowFirstColumn="0" w:lastRowLastColumn="0"/>
+              <w:rPr>
+                <w:bCs/>
+                <w:lang w:val="en-US"/>
+              </w:rPr>
+            </w:pPr>
+            <w:proofErr w:type="spellStart"/>
+            <w:r>
+              <w:rPr>
+                <w:bCs/>
+                <w:lang w:val="en-US"/>
+              </w:rPr>
+              <w:t>ShareLinkContent</w:t>
+            </w:r>
+            <w:proofErr w:type="spellEnd"/>
+            <w:r>
+              <w:rPr>
+                <w:bCs/>
+                <w:lang w:val="en-US"/>
+              </w:rPr>
+              <w:t xml:space="preserve"> content =</w:t>
+            </w:r>
+            <w:r>
+              <w:rPr>
+                <w:bCs/>
+                <w:lang w:val="en-US"/>
+              </w:rPr>
+              <w:t xml:space="preserve"> new </w:t>
+            </w:r>
+            <w:proofErr w:type="spellStart"/>
+            <w:r>
+              <w:rPr>
+                <w:bCs/>
+                <w:lang w:val="en-US"/>
+              </w:rPr>
+              <w:t>ShareLinkContent.Builder</w:t>
+            </w:r>
+            <w:proofErr w:type="spellEnd"/>
+            <w:r>
+              <w:rPr>
+                <w:bCs/>
+                <w:lang w:val="en-US"/>
+              </w:rPr>
+              <w:t>()</w:t>
+            </w:r>
+            <w:r>
+              <w:rPr>
+                <w:bCs/>
+                <w:lang w:val="en-US"/>
+              </w:rPr>
+              <w:t xml:space="preserve"> .setContentUrl(Uri.parse("https://developers.facebook</w:t>
+            </w:r>
+            <w:r>
+              <w:rPr>
+                <w:bCs/>
+                <w:lang w:val="en-US"/>
+              </w:rPr>
+              <w:t>.com"))</w:t>
+            </w:r>
+            <w:r>
+              <w:rPr>
+                <w:bCs/>
+                <w:lang w:val="en-US"/>
+              </w:rPr>
+              <w:t>.build();</w:t>
+            </w:r>
+          </w:p>
+        </w:tc>
+      </w:tr>
+      <w:tr>
+        <w:trPr>
+          <w:cnfStyle w:val="000000100000" w:firstRow="0" w:lastRow="0" w:firstColumn="0" w:lastColumn="0" w:oddVBand="0" w:evenVBand="0" w:oddHBand="1" w:evenHBand="0" w:firstRowFirstColumn="0" w:firstRowLastColumn="0" w:lastRowFirstColumn="0" w:lastRowLastColumn="0"/>
+          <w:trHeight w:val="193"/>
+        </w:trPr>
+        <w:tc>
+          <w:tcPr>
+            <w:cnfStyle w:val="001000000000" w:firstRow="0" w:lastRow="0" w:firstColumn="1" w:lastColumn="0" w:oddVBand="0" w:evenVBand="0" w:oddHBand="0" w:evenHBand="0" w:firstRowFirstColumn="0" w:firstRowLastColumn="0" w:lastRowFirstColumn="0" w:lastRowLastColumn="0"/>
+            <w:tcW w:w="1754" w:type="dxa"/>
+          </w:tcPr>
+          <w:p>
+            <w:pPr>
+              <w:rPr>
+                <w:lang w:val="en-US"/>
+              </w:rPr>
+            </w:pPr>
+            <w:proofErr w:type="spellStart"/>
+            <w:r>
+              <w:rPr>
+                <w:lang w:val="en-US"/>
+              </w:rPr>
+              <w:t>Respuesta</w:t>
+            </w:r>
+            <w:proofErr w:type="spellEnd"/>
+            <w:r>
+              <w:rPr>
+                <w:lang w:val="en-US"/>
+              </w:rPr>
+              <w:t xml:space="preserve"> </w:t>
+            </w:r>
+            <w:proofErr w:type="spellStart"/>
+            <w:r>
+              <w:rPr>
+                <w:lang w:val="en-US"/>
+              </w:rPr>
+              <w:t>Exitosa</w:t>
+            </w:r>
+            <w:proofErr w:type="spellEnd"/>
+          </w:p>
+        </w:tc>
+        <w:tc>
+          <w:tcPr>
+            <w:tcW w:w="6966" w:type="dxa"/>
+          </w:tcPr>
+          <w:p>
+            <w:pPr>
+              <w:cnfStyle w:val="000000100000" w:firstRow="0" w:lastRow="0" w:firstColumn="0" w:lastColumn="0" w:oddVBand="0" w:evenVBand="0" w:oddHBand="1" w:evenHBand="0" w:firstRowFirstColumn="0" w:firstRowLastColumn="0" w:lastRowFirstColumn="0" w:lastRowLastColumn="0"/>
+            </w:pPr>
+            <w:bookmarkStart w:id="0" w:name="_GoBack"/>
+            <w:bookmarkEnd w:id="0"/>
+          </w:p>
+        </w:tc>
+      </w:tr>
+      <w:tr>
+        <w:tc>
+          <w:tcPr>
+            <w:cnfStyle w:val="001000000000" w:firstRow="0" w:lastRow="0" w:firstColumn="1" w:lastColumn="0" w:oddVBand="0" w:evenVBand="0" w:oddHBand="0" w:evenHBand="0" w:firstRowFirstColumn="0" w:firstRowLastColumn="0" w:lastRowFirstColumn="0" w:lastRowLastColumn="0"/>
+            <w:tcW w:w="1754" w:type="dxa"/>
+          </w:tcPr>
+          <w:p>
+            <w:r>
+              <w:t>Respuesta de Error</w:t>
+            </w:r>
+          </w:p>
+        </w:tc>
+        <w:tc>
+          <w:tcPr>
+            <w:tcW w:w="6966" w:type="dxa"/>
+          </w:tcPr>
+          <w:p>
+            <w:pPr>
+              <w:cnfStyle w:val="000000000000" w:firstRow="0" w:lastRow="0" w:firstColumn="0" w:lastColumn="0" w:oddVBand="0" w:evenVBand="0" w:oddHBand="0" w:evenHBand="0" w:firstRowFirstColumn="0" w:firstRowLastColumn="0" w:lastRowFirstColumn="0" w:lastRowLastColumn="0"/>
+            </w:pPr>
+          </w:p>
+        </w:tc>
+      </w:tr>
+      <w:tr>
+        <w:trPr>
+          <w:cnfStyle w:val="000000100000" w:firstRow="0" w:lastRow="0" w:firstColumn="0" w:lastColumn="0" w:oddVBand="0" w:evenVBand="0" w:oddHBand="1" w:evenHBand="0" w:firstRowFirstColumn="0" w:firstRowLastColumn="0" w:lastRowFirstColumn="0" w:lastRowLastColumn="0"/>
+        </w:trPr>
+        <w:tc>
+          <w:tcPr>
+            <w:cnfStyle w:val="001000000000" w:firstRow="0" w:lastRow="0" w:firstColumn="1" w:lastColumn="0" w:oddVBand="0" w:evenVBand="0" w:oddHBand="0" w:evenHBand="0" w:firstRowFirstColumn="0" w:firstRowLastColumn="0" w:lastRowFirstColumn="0" w:lastRowLastColumn="0"/>
+            <w:tcW w:w="1754" w:type="dxa"/>
+          </w:tcPr>
+          <w:p>
+            <w:r>
+              <w:t>Ejemplo de Invocación</w:t>
+            </w:r>
+          </w:p>
+        </w:tc>
+        <w:tc>
+          <w:tcPr>
+            <w:tcW w:w="6966" w:type="dxa"/>
+          </w:tcPr>
+          <w:p>
+            <w:pPr>
+              <w:cnfStyle w:val="000000100000" w:firstRow="0" w:lastRow="0" w:firstColumn="0" w:lastColumn="0" w:oddVBand="0" w:evenVBand="0" w:oddHBand="1" w:evenHBand="0" w:firstRowFirstColumn="0" w:firstRowLastColumn="0" w:lastRowFirstColumn="0" w:lastRowLastColumn="0"/>
+              <w:rPr>
+                <w:lang w:val="en-US"/>
+              </w:rPr>
+            </w:pPr>
+            <w:proofErr w:type="spellStart"/>
+            <w:r>
+              <w:rPr>
+                <w:lang w:val="en-US"/>
+              </w:rPr>
+              <w:t>ShareButton</w:t>
+            </w:r>
+            <w:proofErr w:type="spellEnd"/>
+            <w:r>
+              <w:rPr>
+                <w:lang w:val="en-US"/>
+              </w:rPr>
+              <w:t xml:space="preserve"> </w:t>
+            </w:r>
+            <w:proofErr w:type="spellStart"/>
+            <w:r>
+              <w:rPr>
+                <w:lang w:val="en-US"/>
+              </w:rPr>
+              <w:t>shareButton</w:t>
+            </w:r>
+            <w:proofErr w:type="spellEnd"/>
+            <w:r>
+              <w:rPr>
+                <w:lang w:val="en-US"/>
+              </w:rPr>
+              <w:t xml:space="preserve"> = (</w:t>
+            </w:r>
+            <w:proofErr w:type="spellStart"/>
+            <w:r>
+              <w:rPr>
+                <w:lang w:val="en-US"/>
+              </w:rPr>
+              <w:t>ShareButton</w:t>
+            </w:r>
+            <w:proofErr w:type="spellEnd"/>
+            <w:r>
+              <w:rPr>
+                <w:lang w:val="en-US"/>
+              </w:rPr>
+              <w:t>)</w:t>
+            </w:r>
+            <w:proofErr w:type="spellStart"/>
+            <w:r>
+              <w:rPr>
+                <w:lang w:val="en-US"/>
+              </w:rPr>
+              <w:t>findViewById</w:t>
+            </w:r>
+            <w:proofErr w:type="spellEnd"/>
+            <w:r>
+              <w:rPr>
+                <w:lang w:val="en-US"/>
+              </w:rPr>
+              <w:t>(</w:t>
+            </w:r>
+            <w:proofErr w:type="spellStart"/>
+            <w:r>
+              <w:rPr>
+                <w:lang w:val="en-US"/>
+              </w:rPr>
+              <w:t>R.id.fb_share_button</w:t>
+            </w:r>
+            <w:proofErr w:type="spellEnd"/>
+            <w:r>
+              <w:rPr>
+                <w:lang w:val="en-US"/>
+              </w:rPr>
+              <w:t>);</w:t>
+            </w:r>
+          </w:p>
+          <w:p>
+            <w:pPr>
+              <w:cnfStyle w:val="000000100000" w:firstRow="0" w:lastRow="0" w:firstColumn="0" w:lastColumn="0" w:oddVBand="0" w:evenVBand="0" w:oddHBand="1" w:evenHBand="0" w:firstRowFirstColumn="0" w:firstRowLastColumn="0" w:lastRowFirstColumn="0" w:lastRowLastColumn="0"/>
+              <w:rPr>
+                <w:lang w:val="en-US"/>
+              </w:rPr>
+            </w:pPr>
+            <w:proofErr w:type="spellStart"/>
+            <w:r>
+              <w:t>shareButton.setShareContent</w:t>
+            </w:r>
+            <w:proofErr w:type="spellEnd"/>
+            <w:r>
+              <w:t>(</w:t>
+            </w:r>
+            <w:proofErr w:type="spellStart"/>
+            <w:r>
+              <w:t>content</w:t>
+            </w:r>
+            <w:proofErr w:type="spellEnd"/>
+            <w:r>
+              <w:t>);</w:t>
+            </w:r>
+          </w:p>
+        </w:tc>
+      </w:tr>
+      <w:tr>
+        <w:tc>
+          <w:tcPr>
+            <w:cnfStyle w:val="001000000000" w:firstRow="0" w:lastRow="0" w:firstColumn="1" w:lastColumn="0" w:oddVBand="0" w:evenVBand="0" w:oddHBand="0" w:evenHBand="0" w:firstRowFirstColumn="0" w:firstRowLastColumn="0" w:lastRowFirstColumn="0" w:lastRowLastColumn="0"/>
+            <w:tcW w:w="1754" w:type="dxa"/>
+          </w:tcPr>
+          <w:p>
+            <w:r>
+              <w:t>Notas</w:t>
+            </w:r>
+          </w:p>
+        </w:tc>
+        <w:tc>
+          <w:tcPr>
+            <w:tcW w:w="6966" w:type="dxa"/>
+          </w:tcPr>
+          <w:p>
+            <w:pPr>
+              <w:cnfStyle w:val="000000000000" w:firstRow="0" w:lastRow="0" w:firstColumn="0" w:lastColumn="0" w:oddVBand="0" w:evenVBand="0" w:oddHBand="0" w:evenHBand="0" w:firstRowFirstColumn="0" w:firstRowLastColumn="0" w:lastRowFirstColumn="0" w:lastRowLastColumn="0"/>
+            </w:pPr>
+            <w:r>
+              <w:t xml:space="preserve">Revisar la documentación </w:t>
+            </w:r>
+            <w:proofErr w:type="spellStart"/>
+            <w:r>
+              <w:t>official</w:t>
+            </w:r>
+            <w:proofErr w:type="spellEnd"/>
+            <w:r>
+              <w:t xml:space="preserve"> </w:t>
+            </w:r>
+            <w:r>
+              <w:t xml:space="preserve">de compartir </w:t>
+            </w:r>
+            <w:r>
+              <w:t xml:space="preserve">con Facebook utilizando Facebook SDK </w:t>
+            </w:r>
+            <w:proofErr w:type="spellStart"/>
+            <w:r>
+              <w:t>for</w:t>
+            </w:r>
+            <w:proofErr w:type="spellEnd"/>
+            <w:r>
+              <w:t xml:space="preserve"> Android: </w:t>
+            </w:r>
+            <w:hyperlink r:id="rId7" w:history="1">
+              <w:r>
+                <w:rPr>
+                  <w:rStyle w:val="Hipervnculo"/>
+                </w:rPr>
+                <w:t>https://developers.facebook.com/docs/sharing/android</w:t>
+              </w:r>
+            </w:hyperlink>
+          </w:p>
+          <w:p>
+            <w:pPr>
+              <w:cnfStyle w:val="000000000000" w:firstRow="0" w:lastRow="0" w:firstColumn="0" w:lastColumn="0" w:oddVBand="0" w:evenVBand="0" w:oddHBand="0" w:evenHBand="0" w:firstRowFirstColumn="0" w:firstRowLastColumn="0" w:lastRowFirstColumn="0" w:lastRowLastColumn="0"/>
+            </w:pPr>
+            <w:r>
+              <w:t>Hay varias formas de compartir, en la documentación están los ejemplos.</w:t>
+            </w:r>
+          </w:p>
+        </w:tc>
+      </w:tr>
+    </w:tbl>
+    <w:p>
+      <w:pPr>
+        <w:spacing w:before="100" w:beforeAutospacing="1" w:after="100" w:afterAutospacing="1" w:line="240" w:lineRule="auto"/>
+      </w:pPr>
+      <w:r>
+        <w:t xml:space="preserve">Reference: </w:t>
+      </w:r>
+      <w:hyperlink r:id="rId8" w:history="1">
+        <w:r>
+          <w:rPr>
+            <w:rStyle w:val="Hipervnculo"/>
+          </w:rPr>
+          <w:t>https://developers.facebook.com/docs/android</w:t>
+        </w:r>
+      </w:hyperlink>
     </w:p>
     <w:sectPr>
       <w:pgSz w:w="11906" w:h="16838"/>
@@ -11708,8 +12332,157 @@
 </file>
 
 <file path=word/numbering.xml><?xml version="1.0" encoding="utf-8"?>
-<w:numbering xmlns:wpc="http://schemas.microsoft.com/office/word/2010/wordprocessingCanvas" xmlns:mc="http://schemas.openxmlformats.org/markup-compatibility/2006" xmlns:o="urn:schemas-microsoft-com:office:office" xmlns:r="http://schemas.openxmlformats.org/officeDocument/2006/relationships" xmlns:m="http://schemas.openxmlformats.org/officeDocument/2006/math" xmlns:v="urn:schemas-microsoft-com:vml" xmlns:wp14="http://schemas.microsoft.com/office/word/2010/wordprocessingDrawing" xmlns:wp="http://schemas.openxmlformats.org/drawingml/2006/wordprocessingDrawing" xmlns:w10="urn:schemas-microsoft-com:office:word" xmlns:w="http://schemas.openxmlformats.org/wordprocessingml/2006/main" xmlns:w14="http://schemas.microsoft.com/office/word/2010/wordml" xmlns:w15="http://schemas.microsoft.com/office/word/2012/wordml" xmlns:wpg="http://schemas.microsoft.com/office/word/2010/wordprocessingGroup" xmlns:wpi="http://schemas.microsoft.com/office/word/2010/wordprocessingInk" xmlns:wne="http://schemas.microsoft.com/office/word/2006/wordml" xmlns:wps="http://schemas.microsoft.com/office/word/2010/wordprocessingShape" mc:Ignorable="w14 w15 wp14">
+<w:numbering xmlns:wpc="http://schemas.microsoft.com/office/word/2010/wordprocessingCanvas" xmlns:mc="http://schemas.openxmlformats.org/markup-compatibility/2006" xmlns:o="urn:schemas-microsoft-com:office:office" xmlns:r="http://schemas.openxmlformats.org/officeDocument/2006/relationships" xmlns:m="http://schemas.openxmlformats.org/officeDocument/2006/math" xmlns:v="urn:schemas-microsoft-com:vml" xmlns:wp14="http://schemas.microsoft.com/office/word/2010/wordprocessingDrawing" xmlns:wp="http://schemas.openxmlformats.org/drawingml/2006/wordprocessingDrawing" xmlns:w10="urn:schemas-microsoft-com:office:word" xmlns:w="http://schemas.openxmlformats.org/wordprocessingml/2006/main" xmlns:w14="http://schemas.microsoft.com/office/word/2010/wordml" xmlns:wpg="http://schemas.microsoft.com/office/word/2010/wordprocessingGroup" xmlns:wpi="http://schemas.microsoft.com/office/word/2010/wordprocessingInk" xmlns:wne="http://schemas.microsoft.com/office/word/2006/wordml" xmlns:wps="http://schemas.microsoft.com/office/word/2010/wordprocessingShape" mc:Ignorable="w14 wp14">
   <w:abstractNum w:abstractNumId="0">
+    <w:nsid w:val="1DE224EF"/>
+    <w:multiLevelType w:val="multilevel"/>
+    <w:tmpl w:val="3A96F49A"/>
+    <w:lvl w:ilvl="0">
+      <w:start w:val="1"/>
+      <w:numFmt w:val="bullet"/>
+      <w:lvlText w:val=""/>
+      <w:lvlJc w:val="left"/>
+      <w:pPr>
+        <w:tabs>
+          <w:tab w:val="num" w:pos="360"/>
+        </w:tabs>
+        <w:ind w:left="360" w:hanging="360"/>
+      </w:pPr>
+      <w:rPr>
+        <w:rFonts w:ascii="Symbol" w:hAnsi="Symbol" w:hint="default"/>
+        <w:sz w:val="20"/>
+      </w:rPr>
+    </w:lvl>
+    <w:lvl w:ilvl="1" w:tentative="1">
+      <w:start w:val="1"/>
+      <w:numFmt w:val="bullet"/>
+      <w:lvlText w:val="o"/>
+      <w:lvlJc w:val="left"/>
+      <w:pPr>
+        <w:tabs>
+          <w:tab w:val="num" w:pos="1080"/>
+        </w:tabs>
+        <w:ind w:left="1080" w:hanging="360"/>
+      </w:pPr>
+      <w:rPr>
+        <w:rFonts w:ascii="Courier New" w:hAnsi="Courier New" w:hint="default"/>
+        <w:sz w:val="20"/>
+      </w:rPr>
+    </w:lvl>
+    <w:lvl w:ilvl="2" w:tentative="1">
+      <w:start w:val="1"/>
+      <w:numFmt w:val="bullet"/>
+      <w:lvlText w:val=""/>
+      <w:lvlJc w:val="left"/>
+      <w:pPr>
+        <w:tabs>
+          <w:tab w:val="num" w:pos="1800"/>
+        </w:tabs>
+        <w:ind w:left="1800" w:hanging="360"/>
+      </w:pPr>
+      <w:rPr>
+        <w:rFonts w:ascii="Wingdings" w:hAnsi="Wingdings" w:hint="default"/>
+        <w:sz w:val="20"/>
+      </w:rPr>
+    </w:lvl>
+    <w:lvl w:ilvl="3" w:tentative="1">
+      <w:start w:val="1"/>
+      <w:numFmt w:val="bullet"/>
+      <w:lvlText w:val=""/>
+      <w:lvlJc w:val="left"/>
+      <w:pPr>
+        <w:tabs>
+          <w:tab w:val="num" w:pos="2520"/>
+        </w:tabs>
+        <w:ind w:left="2520" w:hanging="360"/>
+      </w:pPr>
+      <w:rPr>
+        <w:rFonts w:ascii="Wingdings" w:hAnsi="Wingdings" w:hint="default"/>
+        <w:sz w:val="20"/>
+      </w:rPr>
+    </w:lvl>
+    <w:lvl w:ilvl="4" w:tentative="1">
+      <w:start w:val="1"/>
+      <w:numFmt w:val="bullet"/>
+      <w:lvlText w:val=""/>
+      <w:lvlJc w:val="left"/>
+      <w:pPr>
+        <w:tabs>
+          <w:tab w:val="num" w:pos="3240"/>
+        </w:tabs>
+        <w:ind w:left="3240" w:hanging="360"/>
+      </w:pPr>
+      <w:rPr>
+        <w:rFonts w:ascii="Wingdings" w:hAnsi="Wingdings" w:hint="default"/>
+        <w:sz w:val="20"/>
+      </w:rPr>
+    </w:lvl>
+    <w:lvl w:ilvl="5" w:tentative="1">
+      <w:start w:val="1"/>
+      <w:numFmt w:val="bullet"/>
+      <w:lvlText w:val=""/>
+      <w:lvlJc w:val="left"/>
+      <w:pPr>
+        <w:tabs>
+          <w:tab w:val="num" w:pos="3960"/>
+        </w:tabs>
+        <w:ind w:left="3960" w:hanging="360"/>
+      </w:pPr>
+      <w:rPr>
+        <w:rFonts w:ascii="Wingdings" w:hAnsi="Wingdings" w:hint="default"/>
+        <w:sz w:val="20"/>
+      </w:rPr>
+    </w:lvl>
+    <w:lvl w:ilvl="6" w:tentative="1">
+      <w:start w:val="1"/>
+      <w:numFmt w:val="bullet"/>
+      <w:lvlText w:val=""/>
+      <w:lvlJc w:val="left"/>
+      <w:pPr>
+        <w:tabs>
+          <w:tab w:val="num" w:pos="4680"/>
+        </w:tabs>
+        <w:ind w:left="4680" w:hanging="360"/>
+      </w:pPr>
+      <w:rPr>
+        <w:rFonts w:ascii="Wingdings" w:hAnsi="Wingdings" w:hint="default"/>
+        <w:sz w:val="20"/>
+      </w:rPr>
+    </w:lvl>
+    <w:lvl w:ilvl="7" w:tentative="1">
+      <w:start w:val="1"/>
+      <w:numFmt w:val="bullet"/>
+      <w:lvlText w:val=""/>
+      <w:lvlJc w:val="left"/>
+      <w:pPr>
+        <w:tabs>
+          <w:tab w:val="num" w:pos="5400"/>
+        </w:tabs>
+        <w:ind w:left="5400" w:hanging="360"/>
+      </w:pPr>
+      <w:rPr>
+        <w:rFonts w:ascii="Wingdings" w:hAnsi="Wingdings" w:hint="default"/>
+        <w:sz w:val="20"/>
+      </w:rPr>
+    </w:lvl>
+    <w:lvl w:ilvl="8" w:tentative="1">
+      <w:start w:val="1"/>
+      <w:numFmt w:val="bullet"/>
+      <w:lvlText w:val=""/>
+      <w:lvlJc w:val="left"/>
+      <w:pPr>
+        <w:tabs>
+          <w:tab w:val="num" w:pos="6120"/>
+        </w:tabs>
+        <w:ind w:left="6120" w:hanging="360"/>
+      </w:pPr>
+      <w:rPr>
+        <w:rFonts w:ascii="Wingdings" w:hAnsi="Wingdings" w:hint="default"/>
+        <w:sz w:val="20"/>
+      </w:rPr>
+    </w:lvl>
+  </w:abstractNum>
+  <w:abstractNum w:abstractNumId="1">
     <w:nsid w:val="2A983AA1"/>
     <w:multiLevelType w:val="hybridMultilevel"/>
     <w:tmpl w:val="ED0A4EFE"/>
@@ -11821,14 +12594,285 @@
       </w:rPr>
     </w:lvl>
   </w:abstractNum>
+  <w:abstractNum w:abstractNumId="2">
+    <w:nsid w:val="35BE6EE0"/>
+    <w:multiLevelType w:val="hybridMultilevel"/>
+    <w:tmpl w:val="C85CFA66"/>
+    <w:lvl w:ilvl="0" w:tplc="280A0001">
+      <w:start w:val="1"/>
+      <w:numFmt w:val="bullet"/>
+      <w:lvlText w:val=""/>
+      <w:lvlJc w:val="left"/>
+      <w:pPr>
+        <w:ind w:left="720" w:hanging="360"/>
+      </w:pPr>
+      <w:rPr>
+        <w:rFonts w:ascii="Symbol" w:hAnsi="Symbol" w:hint="default"/>
+      </w:rPr>
+    </w:lvl>
+    <w:lvl w:ilvl="1" w:tplc="280A0003" w:tentative="1">
+      <w:start w:val="1"/>
+      <w:numFmt w:val="bullet"/>
+      <w:lvlText w:val="o"/>
+      <w:lvlJc w:val="left"/>
+      <w:pPr>
+        <w:ind w:left="1440" w:hanging="360"/>
+      </w:pPr>
+      <w:rPr>
+        <w:rFonts w:ascii="Courier New" w:hAnsi="Courier New" w:cs="Courier New" w:hint="default"/>
+      </w:rPr>
+    </w:lvl>
+    <w:lvl w:ilvl="2" w:tplc="280A0005" w:tentative="1">
+      <w:start w:val="1"/>
+      <w:numFmt w:val="bullet"/>
+      <w:lvlText w:val=""/>
+      <w:lvlJc w:val="left"/>
+      <w:pPr>
+        <w:ind w:left="2160" w:hanging="360"/>
+      </w:pPr>
+      <w:rPr>
+        <w:rFonts w:ascii="Wingdings" w:hAnsi="Wingdings" w:hint="default"/>
+      </w:rPr>
+    </w:lvl>
+    <w:lvl w:ilvl="3" w:tplc="280A0001" w:tentative="1">
+      <w:start w:val="1"/>
+      <w:numFmt w:val="bullet"/>
+      <w:lvlText w:val=""/>
+      <w:lvlJc w:val="left"/>
+      <w:pPr>
+        <w:ind w:left="2880" w:hanging="360"/>
+      </w:pPr>
+      <w:rPr>
+        <w:rFonts w:ascii="Symbol" w:hAnsi="Symbol" w:hint="default"/>
+      </w:rPr>
+    </w:lvl>
+    <w:lvl w:ilvl="4" w:tplc="280A0003" w:tentative="1">
+      <w:start w:val="1"/>
+      <w:numFmt w:val="bullet"/>
+      <w:lvlText w:val="o"/>
+      <w:lvlJc w:val="left"/>
+      <w:pPr>
+        <w:ind w:left="3600" w:hanging="360"/>
+      </w:pPr>
+      <w:rPr>
+        <w:rFonts w:ascii="Courier New" w:hAnsi="Courier New" w:cs="Courier New" w:hint="default"/>
+      </w:rPr>
+    </w:lvl>
+    <w:lvl w:ilvl="5" w:tplc="280A0005" w:tentative="1">
+      <w:start w:val="1"/>
+      <w:numFmt w:val="bullet"/>
+      <w:lvlText w:val=""/>
+      <w:lvlJc w:val="left"/>
+      <w:pPr>
+        <w:ind w:left="4320" w:hanging="360"/>
+      </w:pPr>
+      <w:rPr>
+        <w:rFonts w:ascii="Wingdings" w:hAnsi="Wingdings" w:hint="default"/>
+      </w:rPr>
+    </w:lvl>
+    <w:lvl w:ilvl="6" w:tplc="280A0001" w:tentative="1">
+      <w:start w:val="1"/>
+      <w:numFmt w:val="bullet"/>
+      <w:lvlText w:val=""/>
+      <w:lvlJc w:val="left"/>
+      <w:pPr>
+        <w:ind w:left="5040" w:hanging="360"/>
+      </w:pPr>
+      <w:rPr>
+        <w:rFonts w:ascii="Symbol" w:hAnsi="Symbol" w:hint="default"/>
+      </w:rPr>
+    </w:lvl>
+    <w:lvl w:ilvl="7" w:tplc="280A0003" w:tentative="1">
+      <w:start w:val="1"/>
+      <w:numFmt w:val="bullet"/>
+      <w:lvlText w:val="o"/>
+      <w:lvlJc w:val="left"/>
+      <w:pPr>
+        <w:ind w:left="5760" w:hanging="360"/>
+      </w:pPr>
+      <w:rPr>
+        <w:rFonts w:ascii="Courier New" w:hAnsi="Courier New" w:cs="Courier New" w:hint="default"/>
+      </w:rPr>
+    </w:lvl>
+    <w:lvl w:ilvl="8" w:tplc="280A0005" w:tentative="1">
+      <w:start w:val="1"/>
+      <w:numFmt w:val="bullet"/>
+      <w:lvlText w:val=""/>
+      <w:lvlJc w:val="left"/>
+      <w:pPr>
+        <w:ind w:left="6480" w:hanging="360"/>
+      </w:pPr>
+      <w:rPr>
+        <w:rFonts w:ascii="Wingdings" w:hAnsi="Wingdings" w:hint="default"/>
+      </w:rPr>
+    </w:lvl>
+  </w:abstractNum>
+  <w:abstractNum w:abstractNumId="3">
+    <w:nsid w:val="5D844A08"/>
+    <w:multiLevelType w:val="multilevel"/>
+    <w:tmpl w:val="D548CA7A"/>
+    <w:lvl w:ilvl="0">
+      <w:start w:val="1"/>
+      <w:numFmt w:val="bullet"/>
+      <w:lvlText w:val=""/>
+      <w:lvlJc w:val="left"/>
+      <w:pPr>
+        <w:tabs>
+          <w:tab w:val="num" w:pos="720"/>
+        </w:tabs>
+        <w:ind w:left="720" w:hanging="360"/>
+      </w:pPr>
+      <w:rPr>
+        <w:rFonts w:ascii="Symbol" w:hAnsi="Symbol" w:hint="default"/>
+        <w:sz w:val="20"/>
+      </w:rPr>
+    </w:lvl>
+    <w:lvl w:ilvl="1" w:tentative="1">
+      <w:start w:val="1"/>
+      <w:numFmt w:val="bullet"/>
+      <w:lvlText w:val="o"/>
+      <w:lvlJc w:val="left"/>
+      <w:pPr>
+        <w:tabs>
+          <w:tab w:val="num" w:pos="1440"/>
+        </w:tabs>
+        <w:ind w:left="1440" w:hanging="360"/>
+      </w:pPr>
+      <w:rPr>
+        <w:rFonts w:ascii="Courier New" w:hAnsi="Courier New" w:hint="default"/>
+        <w:sz w:val="20"/>
+      </w:rPr>
+    </w:lvl>
+    <w:lvl w:ilvl="2" w:tentative="1">
+      <w:start w:val="1"/>
+      <w:numFmt w:val="bullet"/>
+      <w:lvlText w:val=""/>
+      <w:lvlJc w:val="left"/>
+      <w:pPr>
+        <w:tabs>
+          <w:tab w:val="num" w:pos="2160"/>
+        </w:tabs>
+        <w:ind w:left="2160" w:hanging="360"/>
+      </w:pPr>
+      <w:rPr>
+        <w:rFonts w:ascii="Wingdings" w:hAnsi="Wingdings" w:hint="default"/>
+        <w:sz w:val="20"/>
+      </w:rPr>
+    </w:lvl>
+    <w:lvl w:ilvl="3" w:tentative="1">
+      <w:start w:val="1"/>
+      <w:numFmt w:val="bullet"/>
+      <w:lvlText w:val=""/>
+      <w:lvlJc w:val="left"/>
+      <w:pPr>
+        <w:tabs>
+          <w:tab w:val="num" w:pos="2880"/>
+        </w:tabs>
+        <w:ind w:left="2880" w:hanging="360"/>
+      </w:pPr>
+      <w:rPr>
+        <w:rFonts w:ascii="Wingdings" w:hAnsi="Wingdings" w:hint="default"/>
+        <w:sz w:val="20"/>
+      </w:rPr>
+    </w:lvl>
+    <w:lvl w:ilvl="4" w:tentative="1">
+      <w:start w:val="1"/>
+      <w:numFmt w:val="bullet"/>
+      <w:lvlText w:val=""/>
+      <w:lvlJc w:val="left"/>
+      <w:pPr>
+        <w:tabs>
+          <w:tab w:val="num" w:pos="3600"/>
+        </w:tabs>
+        <w:ind w:left="3600" w:hanging="360"/>
+      </w:pPr>
+      <w:rPr>
+        <w:rFonts w:ascii="Wingdings" w:hAnsi="Wingdings" w:hint="default"/>
+        <w:sz w:val="20"/>
+      </w:rPr>
+    </w:lvl>
+    <w:lvl w:ilvl="5" w:tentative="1">
+      <w:start w:val="1"/>
+      <w:numFmt w:val="bullet"/>
+      <w:lvlText w:val=""/>
+      <w:lvlJc w:val="left"/>
+      <w:pPr>
+        <w:tabs>
+          <w:tab w:val="num" w:pos="4320"/>
+        </w:tabs>
+        <w:ind w:left="4320" w:hanging="360"/>
+      </w:pPr>
+      <w:rPr>
+        <w:rFonts w:ascii="Wingdings" w:hAnsi="Wingdings" w:hint="default"/>
+        <w:sz w:val="20"/>
+      </w:rPr>
+    </w:lvl>
+    <w:lvl w:ilvl="6" w:tentative="1">
+      <w:start w:val="1"/>
+      <w:numFmt w:val="bullet"/>
+      <w:lvlText w:val=""/>
+      <w:lvlJc w:val="left"/>
+      <w:pPr>
+        <w:tabs>
+          <w:tab w:val="num" w:pos="5040"/>
+        </w:tabs>
+        <w:ind w:left="5040" w:hanging="360"/>
+      </w:pPr>
+      <w:rPr>
+        <w:rFonts w:ascii="Wingdings" w:hAnsi="Wingdings" w:hint="default"/>
+        <w:sz w:val="20"/>
+      </w:rPr>
+    </w:lvl>
+    <w:lvl w:ilvl="7" w:tentative="1">
+      <w:start w:val="1"/>
+      <w:numFmt w:val="bullet"/>
+      <w:lvlText w:val=""/>
+      <w:lvlJc w:val="left"/>
+      <w:pPr>
+        <w:tabs>
+          <w:tab w:val="num" w:pos="5760"/>
+        </w:tabs>
+        <w:ind w:left="5760" w:hanging="360"/>
+      </w:pPr>
+      <w:rPr>
+        <w:rFonts w:ascii="Wingdings" w:hAnsi="Wingdings" w:hint="default"/>
+        <w:sz w:val="20"/>
+      </w:rPr>
+    </w:lvl>
+    <w:lvl w:ilvl="8" w:tentative="1">
+      <w:start w:val="1"/>
+      <w:numFmt w:val="bullet"/>
+      <w:lvlText w:val=""/>
+      <w:lvlJc w:val="left"/>
+      <w:pPr>
+        <w:tabs>
+          <w:tab w:val="num" w:pos="6480"/>
+        </w:tabs>
+        <w:ind w:left="6480" w:hanging="360"/>
+      </w:pPr>
+      <w:rPr>
+        <w:rFonts w:ascii="Wingdings" w:hAnsi="Wingdings" w:hint="default"/>
+        <w:sz w:val="20"/>
+      </w:rPr>
+    </w:lvl>
+  </w:abstractNum>
   <w:num w:numId="1">
+    <w:abstractNumId w:val="1"/>
+  </w:num>
+  <w:num w:numId="2">
+    <w:abstractNumId w:val="3"/>
+  </w:num>
+  <w:num w:numId="3">
+    <w:abstractNumId w:val="2"/>
+  </w:num>
+  <w:num w:numId="4">
     <w:abstractNumId w:val="0"/>
   </w:num>
 </w:numbering>
 </file>
 
 <file path=word/styles.xml><?xml version="1.0" encoding="utf-8"?>
-<w:styles xmlns:mc="http://schemas.openxmlformats.org/markup-compatibility/2006" xmlns:r="http://schemas.openxmlformats.org/officeDocument/2006/relationships" xmlns:w="http://schemas.openxmlformats.org/wordprocessingml/2006/main" xmlns:w14="http://schemas.microsoft.com/office/word/2010/wordml" xmlns:w15="http://schemas.microsoft.com/office/word/2012/wordml" mc:Ignorable="w14 w15">
+<w:styles xmlns:mc="http://schemas.openxmlformats.org/markup-compatibility/2006" xmlns:r="http://schemas.openxmlformats.org/officeDocument/2006/relationships" xmlns:w="http://schemas.openxmlformats.org/wordprocessingml/2006/main" xmlns:w14="http://schemas.microsoft.com/office/word/2010/wordml" mc:Ignorable="w14">
   <w:docDefaults>
     <w:rPrDefault>
       <w:rPr>
@@ -11844,378 +12888,144 @@
       </w:pPr>
     </w:pPrDefault>
   </w:docDefaults>
-  <w:latentStyles w:defLockedState="0" w:defUIPriority="99" w:defSemiHidden="0" w:defUnhideWhenUsed="0" w:defQFormat="0" w:count="371">
-    <w:lsdException w:name="Normal" w:uiPriority="0" w:qFormat="1"/>
-    <w:lsdException w:name="heading 1" w:uiPriority="9" w:qFormat="1"/>
-    <w:lsdException w:name="heading 2" w:semiHidden="1" w:uiPriority="9" w:unhideWhenUsed="1" w:qFormat="1"/>
-    <w:lsdException w:name="heading 3" w:semiHidden="1" w:uiPriority="9" w:unhideWhenUsed="1" w:qFormat="1"/>
-    <w:lsdException w:name="heading 4" w:semiHidden="1" w:uiPriority="9" w:unhideWhenUsed="1" w:qFormat="1"/>
-    <w:lsdException w:name="heading 5" w:semiHidden="1" w:uiPriority="9" w:unhideWhenUsed="1" w:qFormat="1"/>
-    <w:lsdException w:name="heading 6" w:semiHidden="1" w:uiPriority="9" w:unhideWhenUsed="1" w:qFormat="1"/>
-    <w:lsdException w:name="heading 7" w:semiHidden="1" w:uiPriority="9" w:unhideWhenUsed="1" w:qFormat="1"/>
-    <w:lsdException w:name="heading 8" w:semiHidden="1" w:uiPriority="9" w:unhideWhenUsed="1" w:qFormat="1"/>
-    <w:lsdException w:name="heading 9" w:semiHidden="1" w:uiPriority="9" w:unhideWhenUsed="1" w:qFormat="1"/>
-    <w:lsdException w:name="index 1" w:semiHidden="1" w:unhideWhenUsed="1"/>
-    <w:lsdException w:name="index 2" w:semiHidden="1" w:unhideWhenUsed="1"/>
-    <w:lsdException w:name="index 3" w:semiHidden="1" w:unhideWhenUsed="1"/>
-    <w:lsdException w:name="index 4" w:semiHidden="1" w:unhideWhenUsed="1"/>
-    <w:lsdException w:name="index 5" w:semiHidden="1" w:unhideWhenUsed="1"/>
-    <w:lsdException w:name="index 6" w:semiHidden="1" w:unhideWhenUsed="1"/>
-    <w:lsdException w:name="index 7" w:semiHidden="1" w:unhideWhenUsed="1"/>
-    <w:lsdException w:name="index 8" w:semiHidden="1" w:unhideWhenUsed="1"/>
-    <w:lsdException w:name="index 9" w:semiHidden="1" w:unhideWhenUsed="1"/>
-    <w:lsdException w:name="toc 1" w:semiHidden="1" w:uiPriority="39" w:unhideWhenUsed="1"/>
-    <w:lsdException w:name="toc 2" w:semiHidden="1" w:uiPriority="39" w:unhideWhenUsed="1"/>
-    <w:lsdException w:name="toc 3" w:semiHidden="1" w:uiPriority="39" w:unhideWhenUsed="1"/>
-    <w:lsdException w:name="toc 4" w:semiHidden="1" w:uiPriority="39" w:unhideWhenUsed="1"/>
-    <w:lsdException w:name="toc 5" w:semiHidden="1" w:uiPriority="39" w:unhideWhenUsed="1"/>
-    <w:lsdException w:name="toc 6" w:semiHidden="1" w:uiPriority="39" w:unhideWhenUsed="1"/>
-    <w:lsdException w:name="toc 7" w:semiHidden="1" w:uiPriority="39" w:unhideWhenUsed="1"/>
-    <w:lsdException w:name="toc 8" w:semiHidden="1" w:uiPriority="39" w:unhideWhenUsed="1"/>
-    <w:lsdException w:name="toc 9" w:semiHidden="1" w:uiPriority="39" w:unhideWhenUsed="1"/>
-    <w:lsdException w:name="Normal Indent" w:semiHidden="1" w:unhideWhenUsed="1"/>
-    <w:lsdException w:name="footnote text" w:semiHidden="1" w:unhideWhenUsed="1"/>
-    <w:lsdException w:name="annotation text" w:semiHidden="1" w:unhideWhenUsed="1"/>
-    <w:lsdException w:name="header" w:semiHidden="1" w:unhideWhenUsed="1"/>
-    <w:lsdException w:name="footer" w:semiHidden="1" w:unhideWhenUsed="1"/>
-    <w:lsdException w:name="index heading" w:semiHidden="1" w:unhideWhenUsed="1"/>
-    <w:lsdException w:name="caption" w:semiHidden="1" w:uiPriority="35" w:unhideWhenUsed="1" w:qFormat="1"/>
-    <w:lsdException w:name="table of figures" w:semiHidden="1" w:unhideWhenUsed="1"/>
-    <w:lsdException w:name="envelope address" w:semiHidden="1" w:unhideWhenUsed="1"/>
-    <w:lsdException w:name="envelope return" w:semiHidden="1" w:unhideWhenUsed="1"/>
-    <w:lsdException w:name="footnote reference" w:semiHidden="1" w:unhideWhenUsed="1"/>
-    <w:lsdException w:name="annotation reference" w:semiHidden="1" w:unhideWhenUsed="1"/>
-    <w:lsdException w:name="line number" w:semiHidden="1" w:unhideWhenUsed="1"/>
-    <w:lsdException w:name="page number" w:semiHidden="1" w:unhideWhenUsed="1"/>
-    <w:lsdException w:name="endnote reference" w:semiHidden="1" w:unhideWhenUsed="1"/>
-    <w:lsdException w:name="endnote text" w:semiHidden="1" w:unhideWhenUsed="1"/>
-    <w:lsdException w:name="table of authorities" w:semiHidden="1" w:unhideWhenUsed="1"/>
-    <w:lsdException w:name="macro" w:semiHidden="1" w:unhideWhenUsed="1"/>
-    <w:lsdException w:name="toa heading" w:semiHidden="1" w:unhideWhenUsed="1"/>
-    <w:lsdException w:name="List" w:semiHidden="1" w:unhideWhenUsed="1"/>
-    <w:lsdException w:name="List Bullet" w:semiHidden="1" w:unhideWhenUsed="1"/>
-    <w:lsdException w:name="List Number" w:semiHidden="1" w:unhideWhenUsed="1"/>
-    <w:lsdException w:name="List 2" w:semiHidden="1" w:unhideWhenUsed="1"/>
-    <w:lsdException w:name="List 3" w:semiHidden="1" w:unhideWhenUsed="1"/>
-    <w:lsdException w:name="List 4" w:semiHidden="1" w:unhideWhenUsed="1"/>
-    <w:lsdException w:name="List 5" w:semiHidden="1" w:unhideWhenUsed="1"/>
-    <w:lsdException w:name="List Bullet 2" w:semiHidden="1" w:unhideWhenUsed="1"/>
-    <w:lsdException w:name="List Bullet 3" w:semiHidden="1" w:unhideWhenUsed="1"/>
-    <w:lsdException w:name="List Bullet 4" w:semiHidden="1" w:unhideWhenUsed="1"/>
-    <w:lsdException w:name="List Bullet 5" w:semiHidden="1" w:unhideWhenUsed="1"/>
-    <w:lsdException w:name="List Number 2" w:semiHidden="1" w:unhideWhenUsed="1"/>
-    <w:lsdException w:name="List Number 3" w:semiHidden="1" w:unhideWhenUsed="1"/>
-    <w:lsdException w:name="List Number 4" w:semiHidden="1" w:unhideWhenUsed="1"/>
-    <w:lsdException w:name="List Number 5" w:semiHidden="1" w:unhideWhenUsed="1"/>
-    <w:lsdException w:name="Title" w:uiPriority="10" w:qFormat="1"/>
-    <w:lsdException w:name="Closing" w:semiHidden="1" w:unhideWhenUsed="1"/>
-    <w:lsdException w:name="Signature" w:semiHidden="1" w:unhideWhenUsed="1"/>
-    <w:lsdException w:name="Default Paragraph Font" w:semiHidden="1" w:uiPriority="1" w:unhideWhenUsed="1"/>
-    <w:lsdException w:name="Body Text" w:semiHidden="1" w:unhideWhenUsed="1"/>
-    <w:lsdException w:name="Body Text Indent" w:semiHidden="1" w:unhideWhenUsed="1"/>
-    <w:lsdException w:name="List Continue" w:semiHidden="1" w:unhideWhenUsed="1"/>
-    <w:lsdException w:name="List Continue 2" w:semiHidden="1" w:unhideWhenUsed="1"/>
-    <w:lsdException w:name="List Continue 3" w:semiHidden="1" w:unhideWhenUsed="1"/>
-    <w:lsdException w:name="List Continue 4" w:semiHidden="1" w:unhideWhenUsed="1"/>
-    <w:lsdException w:name="List Continue 5" w:semiHidden="1" w:unhideWhenUsed="1"/>
-    <w:lsdException w:name="Message Header" w:semiHidden="1" w:unhideWhenUsed="1"/>
-    <w:lsdException w:name="Subtitle" w:uiPriority="11" w:qFormat="1"/>
-    <w:lsdException w:name="Salutation" w:semiHidden="1" w:unhideWhenUsed="1"/>
-    <w:lsdException w:name="Date" w:semiHidden="1" w:unhideWhenUsed="1"/>
-    <w:lsdException w:name="Body Text First Indent" w:semiHidden="1" w:unhideWhenUsed="1"/>
-    <w:lsdException w:name="Body Text First Indent 2" w:semiHidden="1" w:unhideWhenUsed="1"/>
-    <w:lsdException w:name="Note Heading" w:semiHidden="1" w:unhideWhenUsed="1"/>
-    <w:lsdException w:name="Body Text 2" w:semiHidden="1" w:unhideWhenUsed="1"/>
-    <w:lsdException w:name="Body Text 3" w:semiHidden="1" w:unhideWhenUsed="1"/>
-    <w:lsdException w:name="Body Text Indent 2" w:semiHidden="1" w:unhideWhenUsed="1"/>
-    <w:lsdException w:name="Body Text Indent 3" w:semiHidden="1" w:unhideWhenUsed="1"/>
-    <w:lsdException w:name="Block Text" w:semiHidden="1" w:unhideWhenUsed="1"/>
-    <w:lsdException w:name="Hyperlink" w:semiHidden="1" w:unhideWhenUsed="1"/>
-    <w:lsdException w:name="FollowedHyperlink" w:semiHidden="1" w:unhideWhenUsed="1"/>
-    <w:lsdException w:name="Strong" w:uiPriority="22" w:qFormat="1"/>
-    <w:lsdException w:name="Emphasis" w:uiPriority="20" w:qFormat="1"/>
-    <w:lsdException w:name="Document Map" w:semiHidden="1" w:unhideWhenUsed="1"/>
-    <w:lsdException w:name="Plain Text" w:semiHidden="1" w:unhideWhenUsed="1"/>
-    <w:lsdException w:name="E-mail Signature" w:semiHidden="1" w:unhideWhenUsed="1"/>
-    <w:lsdException w:name="HTML Top of Form" w:semiHidden="1" w:unhideWhenUsed="1"/>
-    <w:lsdException w:name="HTML Bottom of Form" w:semiHidden="1" w:unhideWhenUsed="1"/>
-    <w:lsdException w:name="Normal (Web)" w:semiHidden="1" w:unhideWhenUsed="1"/>
-    <w:lsdException w:name="HTML Acronym" w:semiHidden="1" w:unhideWhenUsed="1"/>
-    <w:lsdException w:name="HTML Address" w:semiHidden="1" w:unhideWhenUsed="1"/>
-    <w:lsdException w:name="HTML Cite" w:semiHidden="1" w:unhideWhenUsed="1"/>
-    <w:lsdException w:name="HTML Code" w:semiHidden="1" w:unhideWhenUsed="1"/>
-    <w:lsdException w:name="HTML Definition" w:semiHidden="1" w:unhideWhenUsed="1"/>
-    <w:lsdException w:name="HTML Keyboard" w:semiHidden="1" w:unhideWhenUsed="1"/>
-    <w:lsdException w:name="HTML Preformatted" w:semiHidden="1" w:unhideWhenUsed="1"/>
-    <w:lsdException w:name="HTML Sample" w:semiHidden="1" w:unhideWhenUsed="1"/>
-    <w:lsdException w:name="HTML Typewriter" w:semiHidden="1" w:unhideWhenUsed="1"/>
-    <w:lsdException w:name="HTML Variable" w:semiHidden="1" w:unhideWhenUsed="1"/>
-    <w:lsdException w:name="Normal Table" w:semiHidden="1" w:unhideWhenUsed="1"/>
-    <w:lsdException w:name="annotation subject" w:semiHidden="1" w:unhideWhenUsed="1"/>
-    <w:lsdException w:name="No List" w:semiHidden="1" w:unhideWhenUsed="1"/>
-    <w:lsdException w:name="Outline List 1" w:semiHidden="1" w:unhideWhenUsed="1"/>
-    <w:lsdException w:name="Outline List 2" w:semiHidden="1" w:unhideWhenUsed="1"/>
-    <w:lsdException w:name="Outline List 3" w:semiHidden="1" w:unhideWhenUsed="1"/>
-    <w:lsdException w:name="Table Simple 1" w:semiHidden="1" w:unhideWhenUsed="1"/>
-    <w:lsdException w:name="Table Simple 2" w:semiHidden="1" w:unhideWhenUsed="1"/>
-    <w:lsdException w:name="Table Simple 3" w:semiHidden="1" w:unhideWhenUsed="1"/>
-    <w:lsdException w:name="Table Classic 1" w:semiHidden="1" w:unhideWhenUsed="1"/>
-    <w:lsdException w:name="Table Classic 2" w:semiHidden="1" w:unhideWhenUsed="1"/>
-    <w:lsdException w:name="Table Classic 3" w:semiHidden="1" w:unhideWhenUsed="1"/>
-    <w:lsdException w:name="Table Classic 4" w:semiHidden="1" w:unhideWhenUsed="1"/>
-    <w:lsdException w:name="Table Colorful 1" w:semiHidden="1" w:unhideWhenUsed="1"/>
-    <w:lsdException w:name="Table Colorful 2" w:semiHidden="1" w:unhideWhenUsed="1"/>
-    <w:lsdException w:name="Table Colorful 3" w:semiHidden="1" w:unhideWhenUsed="1"/>
-    <w:lsdException w:name="Table Columns 1" w:semiHidden="1" w:unhideWhenUsed="1"/>
-    <w:lsdException w:name="Table Columns 2" w:semiHidden="1" w:unhideWhenUsed="1"/>
-    <w:lsdException w:name="Table Columns 3" w:semiHidden="1" w:unhideWhenUsed="1"/>
-    <w:lsdException w:name="Table Columns 4" w:semiHidden="1" w:unhideWhenUsed="1"/>
-    <w:lsdException w:name="Table Columns 5" w:semiHidden="1" w:unhideWhenUsed="1"/>
-    <w:lsdException w:name="Table Grid 1" w:semiHidden="1" w:unhideWhenUsed="1"/>
-    <w:lsdException w:name="Table Grid 2" w:semiHidden="1" w:unhideWhenUsed="1"/>
-    <w:lsdException w:name="Table Grid 3" w:semiHidden="1" w:unhideWhenUsed="1"/>
-    <w:lsdException w:name="Table Grid 4" w:semiHidden="1" w:unhideWhenUsed="1"/>
-    <w:lsdException w:name="Table Grid 5" w:semiHidden="1" w:unhideWhenUsed="1"/>
-    <w:lsdException w:name="Table Grid 6" w:semiHidden="1" w:unhideWhenUsed="1"/>
-    <w:lsdException w:name="Table Grid 7" w:semiHidden="1" w:unhideWhenUsed="1"/>
-    <w:lsdException w:name="Table Grid 8" w:semiHidden="1" w:unhideWhenUsed="1"/>
-    <w:lsdException w:name="Table List 1" w:semiHidden="1" w:unhideWhenUsed="1"/>
-    <w:lsdException w:name="Table List 2" w:semiHidden="1" w:unhideWhenUsed="1"/>
-    <w:lsdException w:name="Table List 3" w:semiHidden="1" w:unhideWhenUsed="1"/>
-    <w:lsdException w:name="Table List 4" w:semiHidden="1" w:unhideWhenUsed="1"/>
-    <w:lsdException w:name="Table List 5" w:semiHidden="1" w:unhideWhenUsed="1"/>
-    <w:lsdException w:name="Table List 6" w:semiHidden="1" w:unhideWhenUsed="1"/>
-    <w:lsdException w:name="Table List 7" w:semiHidden="1" w:unhideWhenUsed="1"/>
-    <w:lsdException w:name="Table List 8" w:semiHidden="1" w:unhideWhenUsed="1"/>
-    <w:lsdException w:name="Table 3D effects 1" w:semiHidden="1" w:unhideWhenUsed="1"/>
-    <w:lsdException w:name="Table 3D effects 2" w:semiHidden="1" w:unhideWhenUsed="1"/>
-    <w:lsdException w:name="Table 3D effects 3" w:semiHidden="1" w:unhideWhenUsed="1"/>
-    <w:lsdException w:name="Table Contemporary" w:semiHidden="1" w:unhideWhenUsed="1"/>
-    <w:lsdException w:name="Table Elegant" w:semiHidden="1" w:unhideWhenUsed="1"/>
-    <w:lsdException w:name="Table Professional" w:semiHidden="1" w:unhideWhenUsed="1"/>
-    <w:lsdException w:name="Table Subtle 1" w:semiHidden="1" w:unhideWhenUsed="1"/>
-    <w:lsdException w:name="Table Subtle 2" w:semiHidden="1" w:unhideWhenUsed="1"/>
-    <w:lsdException w:name="Table Web 1" w:semiHidden="1" w:unhideWhenUsed="1"/>
-    <w:lsdException w:name="Table Web 2" w:semiHidden="1" w:unhideWhenUsed="1"/>
-    <w:lsdException w:name="Table Web 3" w:semiHidden="1" w:unhideWhenUsed="1"/>
-    <w:lsdException w:name="Balloon Text" w:semiHidden="1" w:unhideWhenUsed="1"/>
-    <w:lsdException w:name="Table Grid" w:uiPriority="39"/>
-    <w:lsdException w:name="Table Theme" w:semiHidden="1" w:unhideWhenUsed="1"/>
-    <w:lsdException w:name="Placeholder Text" w:semiHidden="1"/>
-    <w:lsdException w:name="No Spacing" w:uiPriority="1" w:qFormat="1"/>
-    <w:lsdException w:name="Light Shading" w:uiPriority="60"/>
-    <w:lsdException w:name="Light List" w:uiPriority="61"/>
-    <w:lsdException w:name="Light Grid" w:uiPriority="62"/>
-    <w:lsdException w:name="Medium Shading 1" w:uiPriority="63"/>
-    <w:lsdException w:name="Medium Shading 2" w:uiPriority="64"/>
-    <w:lsdException w:name="Medium List 1" w:uiPriority="65"/>
-    <w:lsdException w:name="Medium List 2" w:uiPriority="66"/>
-    <w:lsdException w:name="Medium Grid 1" w:uiPriority="67"/>
-    <w:lsdException w:name="Medium Grid 2" w:uiPriority="68"/>
-    <w:lsdException w:name="Medium Grid 3" w:uiPriority="69"/>
-    <w:lsdException w:name="Dark List" w:uiPriority="70"/>
-    <w:lsdException w:name="Colorful Shading" w:uiPriority="71"/>
-    <w:lsdException w:name="Colorful List" w:uiPriority="72"/>
-    <w:lsdException w:name="Colorful Grid" w:uiPriority="73"/>
-    <w:lsdException w:name="Light Shading Accent 1" w:uiPriority="60"/>
-    <w:lsdException w:name="Light List Accent 1" w:uiPriority="61"/>
-    <w:lsdException w:name="Light Grid Accent 1" w:uiPriority="62"/>
-    <w:lsdException w:name="Medium Shading 1 Accent 1" w:uiPriority="63"/>
-    <w:lsdException w:name="Medium Shading 2 Accent 1" w:uiPriority="64"/>
-    <w:lsdException w:name="Medium List 1 Accent 1" w:uiPriority="65"/>
-    <w:lsdException w:name="Revision" w:semiHidden="1"/>
-    <w:lsdException w:name="List Paragraph" w:uiPriority="34" w:qFormat="1"/>
-    <w:lsdException w:name="Quote" w:uiPriority="29" w:qFormat="1"/>
-    <w:lsdException w:name="Intense Quote" w:uiPriority="30" w:qFormat="1"/>
-    <w:lsdException w:name="Medium List 2 Accent 1" w:uiPriority="66"/>
-    <w:lsdException w:name="Medium Grid 1 Accent 1" w:uiPriority="67"/>
-    <w:lsdException w:name="Medium Grid 2 Accent 1" w:uiPriority="68"/>
-    <w:lsdException w:name="Medium Grid 3 Accent 1" w:uiPriority="69"/>
-    <w:lsdException w:name="Dark List Accent 1" w:uiPriority="70"/>
-    <w:lsdException w:name="Colorful Shading Accent 1" w:uiPriority="71"/>
-    <w:lsdException w:name="Colorful List Accent 1" w:uiPriority="72"/>
-    <w:lsdException w:name="Colorful Grid Accent 1" w:uiPriority="73"/>
-    <w:lsdException w:name="Light Shading Accent 2" w:uiPriority="60"/>
-    <w:lsdException w:name="Light List Accent 2" w:uiPriority="61"/>
-    <w:lsdException w:name="Light Grid Accent 2" w:uiPriority="62"/>
-    <w:lsdException w:name="Medium Shading 1 Accent 2" w:uiPriority="63"/>
-    <w:lsdException w:name="Medium Shading 2 Accent 2" w:uiPriority="64"/>
-    <w:lsdException w:name="Medium List 1 Accent 2" w:uiPriority="65"/>
-    <w:lsdException w:name="Medium List 2 Accent 2" w:uiPriority="66"/>
-    <w:lsdException w:name="Medium Grid 1 Accent 2" w:uiPriority="67"/>
-    <w:lsdException w:name="Medium Grid 2 Accent 2" w:uiPriority="68"/>
-    <w:lsdException w:name="Medium Grid 3 Accent 2" w:uiPriority="69"/>
-    <w:lsdException w:name="Dark List Accent 2" w:uiPriority="70"/>
-    <w:lsdException w:name="Colorful Shading Accent 2" w:uiPriority="71"/>
-    <w:lsdException w:name="Colorful List Accent 2" w:uiPriority="72"/>
-    <w:lsdException w:name="Colorful Grid Accent 2" w:uiPriority="73"/>
-    <w:lsdException w:name="Light Shading Accent 3" w:uiPriority="60"/>
-    <w:lsdException w:name="Light List Accent 3" w:uiPriority="61"/>
-    <w:lsdException w:name="Light Grid Accent 3" w:uiPriority="62"/>
-    <w:lsdException w:name="Medium Shading 1 Accent 3" w:uiPriority="63"/>
-    <w:lsdException w:name="Medium Shading 2 Accent 3" w:uiPriority="64"/>
-    <w:lsdException w:name="Medium List 1 Accent 3" w:uiPriority="65"/>
-    <w:lsdException w:name="Medium List 2 Accent 3" w:uiPriority="66"/>
-    <w:lsdException w:name="Medium Grid 1 Accent 3" w:uiPriority="67"/>
-    <w:lsdException w:name="Medium Grid 2 Accent 3" w:uiPriority="68"/>
-    <w:lsdException w:name="Medium Grid 3 Accent 3" w:uiPriority="69"/>
-    <w:lsdException w:name="Dark List Accent 3" w:uiPriority="70"/>
-    <w:lsdException w:name="Colorful Shading Accent 3" w:uiPriority="71"/>
-    <w:lsdException w:name="Colorful List Accent 3" w:uiPriority="72"/>
-    <w:lsdException w:name="Colorful Grid Accent 3" w:uiPriority="73"/>
-    <w:lsdException w:name="Light Shading Accent 4" w:uiPriority="60"/>
-    <w:lsdException w:name="Light List Accent 4" w:uiPriority="61"/>
-    <w:lsdException w:name="Light Grid Accent 4" w:uiPriority="62"/>
-    <w:lsdException w:name="Medium Shading 1 Accent 4" w:uiPriority="63"/>
-    <w:lsdException w:name="Medium Shading 2 Accent 4" w:uiPriority="64"/>
-    <w:lsdException w:name="Medium List 1 Accent 4" w:uiPriority="65"/>
-    <w:lsdException w:name="Medium List 2 Accent 4" w:uiPriority="66"/>
-    <w:lsdException w:name="Medium Grid 1 Accent 4" w:uiPriority="67"/>
-    <w:lsdException w:name="Medium Grid 2 Accent 4" w:uiPriority="68"/>
-    <w:lsdException w:name="Medium Grid 3 Accent 4" w:uiPriority="69"/>
-    <w:lsdException w:name="Dark List Accent 4" w:uiPriority="70"/>
-    <w:lsdException w:name="Colorful Shading Accent 4" w:uiPriority="71"/>
-    <w:lsdException w:name="Colorful List Accent 4" w:uiPriority="72"/>
-    <w:lsdException w:name="Colorful Grid Accent 4" w:uiPriority="73"/>
-    <w:lsdException w:name="Light Shading Accent 5" w:uiPriority="60"/>
-    <w:lsdException w:name="Light List Accent 5" w:uiPriority="61"/>
-    <w:lsdException w:name="Light Grid Accent 5" w:uiPriority="62"/>
-    <w:lsdException w:name="Medium Shading 1 Accent 5" w:uiPriority="63"/>
-    <w:lsdException w:name="Medium Shading 2 Accent 5" w:uiPriority="64"/>
-    <w:lsdException w:name="Medium List 1 Accent 5" w:uiPriority="65"/>
-    <w:lsdException w:name="Medium List 2 Accent 5" w:uiPriority="66"/>
-    <w:lsdException w:name="Medium Grid 1 Accent 5" w:uiPriority="67"/>
-    <w:lsdException w:name="Medium Grid 2 Accent 5" w:uiPriority="68"/>
-    <w:lsdException w:name="Medium Grid 3 Accent 5" w:uiPriority="69"/>
-    <w:lsdException w:name="Dark List Accent 5" w:uiPriority="70"/>
-    <w:lsdException w:name="Colorful Shading Accent 5" w:uiPriority="71"/>
-    <w:lsdException w:name="Colorful List Accent 5" w:uiPriority="72"/>
-    <w:lsdException w:name="Colorful Grid Accent 5" w:uiPriority="73"/>
-    <w:lsdException w:name="Light Shading Accent 6" w:uiPriority="60"/>
-    <w:lsdException w:name="Light List Accent 6" w:uiPriority="61"/>
-    <w:lsdException w:name="Light Grid Accent 6" w:uiPriority="62"/>
-    <w:lsdException w:name="Medium Shading 1 Accent 6" w:uiPriority="63"/>
-    <w:lsdException w:name="Medium Shading 2 Accent 6" w:uiPriority="64"/>
-    <w:lsdException w:name="Medium List 1 Accent 6" w:uiPriority="65"/>
-    <w:lsdException w:name="Medium List 2 Accent 6" w:uiPriority="66"/>
-    <w:lsdException w:name="Medium Grid 1 Accent 6" w:uiPriority="67"/>
-    <w:lsdException w:name="Medium Grid 2 Accent 6" w:uiPriority="68"/>
-    <w:lsdException w:name="Medium Grid 3 Accent 6" w:uiPriority="69"/>
-    <w:lsdException w:name="Dark List Accent 6" w:uiPriority="70"/>
-    <w:lsdException w:name="Colorful Shading Accent 6" w:uiPriority="71"/>
-    <w:lsdException w:name="Colorful List Accent 6" w:uiPriority="72"/>
-    <w:lsdException w:name="Colorful Grid Accent 6" w:uiPriority="73"/>
-    <w:lsdException w:name="Subtle Emphasis" w:uiPriority="19" w:qFormat="1"/>
-    <w:lsdException w:name="Intense Emphasis" w:uiPriority="21" w:qFormat="1"/>
-    <w:lsdException w:name="Subtle Reference" w:uiPriority="31" w:qFormat="1"/>
-    <w:lsdException w:name="Intense Reference" w:uiPriority="32" w:qFormat="1"/>
-    <w:lsdException w:name="Book Title" w:uiPriority="33" w:qFormat="1"/>
-    <w:lsdException w:name="Bibliography" w:semiHidden="1" w:uiPriority="37" w:unhideWhenUsed="1"/>
-    <w:lsdException w:name="TOC Heading" w:semiHidden="1" w:uiPriority="39" w:unhideWhenUsed="1" w:qFormat="1"/>
-    <w:lsdException w:name="Plain Table 1" w:uiPriority="41"/>
-    <w:lsdException w:name="Plain Table 2" w:uiPriority="42"/>
-    <w:lsdException w:name="Plain Table 3" w:uiPriority="43"/>
-    <w:lsdException w:name="Plain Table 4" w:uiPriority="44"/>
-    <w:lsdException w:name="Plain Table 5" w:uiPriority="45"/>
-    <w:lsdException w:name="Grid Table Light" w:uiPriority="40"/>
-    <w:lsdException w:name="Grid Table 1 Light" w:uiPriority="46"/>
-    <w:lsdException w:name="Grid Table 2" w:uiPriority="47"/>
-    <w:lsdException w:name="Grid Table 3" w:uiPriority="48"/>
-    <w:lsdException w:name="Grid Table 4" w:uiPriority="49"/>
-    <w:lsdException w:name="Grid Table 5 Dark" w:uiPriority="50"/>
-    <w:lsdException w:name="Grid Table 6 Colorful" w:uiPriority="51"/>
-    <w:lsdException w:name="Grid Table 7 Colorful" w:uiPriority="52"/>
-    <w:lsdException w:name="Grid Table 1 Light Accent 1" w:uiPriority="46"/>
-    <w:lsdException w:name="Grid Table 2 Accent 1" w:uiPriority="47"/>
-    <w:lsdException w:name="Grid Table 3 Accent 1" w:uiPriority="48"/>
-    <w:lsdException w:name="Grid Table 4 Accent 1" w:uiPriority="49"/>
-    <w:lsdException w:name="Grid Table 5 Dark Accent 1" w:uiPriority="50"/>
-    <w:lsdException w:name="Grid Table 6 Colorful Accent 1" w:uiPriority="51"/>
-    <w:lsdException w:name="Grid Table 7 Colorful Accent 1" w:uiPriority="52"/>
-    <w:lsdException w:name="Grid Table 1 Light Accent 2" w:uiPriority="46"/>
-    <w:lsdException w:name="Grid Table 2 Accent 2" w:uiPriority="47"/>
-    <w:lsdException w:name="Grid Table 3 Accent 2" w:uiPriority="48"/>
-    <w:lsdException w:name="Grid Table 4 Accent 2" w:uiPriority="49"/>
-    <w:lsdException w:name="Grid Table 5 Dark Accent 2" w:uiPriority="50"/>
-    <w:lsdException w:name="Grid Table 6 Colorful Accent 2" w:uiPriority="51"/>
-    <w:lsdException w:name="Grid Table 7 Colorful Accent 2" w:uiPriority="52"/>
-    <w:lsdException w:name="Grid Table 1 Light Accent 3" w:uiPriority="46"/>
-    <w:lsdException w:name="Grid Table 2 Accent 3" w:uiPriority="47"/>
-    <w:lsdException w:name="Grid Table 3 Accent 3" w:uiPriority="48"/>
-    <w:lsdException w:name="Grid Table 4 Accent 3" w:uiPriority="49"/>
-    <w:lsdException w:name="Grid Table 5 Dark Accent 3" w:uiPriority="50"/>
-    <w:lsdException w:name="Grid Table 6 Colorful Accent 3" w:uiPriority="51"/>
-    <w:lsdException w:name="Grid Table 7 Colorful Accent 3" w:uiPriority="52"/>
-    <w:lsdException w:name="Grid Table 1 Light Accent 4" w:uiPriority="46"/>
-    <w:lsdException w:name="Grid Table 2 Accent 4" w:uiPriority="47"/>
-    <w:lsdException w:name="Grid Table 3 Accent 4" w:uiPriority="48"/>
-    <w:lsdException w:name="Grid Table 4 Accent 4" w:uiPriority="49"/>
-    <w:lsdException w:name="Grid Table 5 Dark Accent 4" w:uiPriority="50"/>
-    <w:lsdException w:name="Grid Table 6 Colorful Accent 4" w:uiPriority="51"/>
-    <w:lsdException w:name="Grid Table 7 Colorful Accent 4" w:uiPriority="52"/>
-    <w:lsdException w:name="Grid Table 1 Light Accent 5" w:uiPriority="46"/>
-    <w:lsdException w:name="Grid Table 2 Accent 5" w:uiPriority="47"/>
-    <w:lsdException w:name="Grid Table 3 Accent 5" w:uiPriority="48"/>
-    <w:lsdException w:name="Grid Table 4 Accent 5" w:uiPriority="49"/>
-    <w:lsdException w:name="Grid Table 5 Dark Accent 5" w:uiPriority="50"/>
-    <w:lsdException w:name="Grid Table 6 Colorful Accent 5" w:uiPriority="51"/>
-    <w:lsdException w:name="Grid Table 7 Colorful Accent 5" w:uiPriority="52"/>
-    <w:lsdException w:name="Grid Table 1 Light Accent 6" w:uiPriority="46"/>
-    <w:lsdException w:name="Grid Table 2 Accent 6" w:uiPriority="47"/>
-    <w:lsdException w:name="Grid Table 3 Accent 6" w:uiPriority="48"/>
-    <w:lsdException w:name="Grid Table 4 Accent 6" w:uiPriority="49"/>
-    <w:lsdException w:name="Grid Table 5 Dark Accent 6" w:uiPriority="50"/>
-    <w:lsdException w:name="Grid Table 6 Colorful Accent 6" w:uiPriority="51"/>
-    <w:lsdException w:name="Grid Table 7 Colorful Accent 6" w:uiPriority="52"/>
-    <w:lsdException w:name="List Table 1 Light" w:uiPriority="46"/>
-    <w:lsdException w:name="List Table 2" w:uiPriority="47"/>
-    <w:lsdException w:name="List Table 3" w:uiPriority="48"/>
-    <w:lsdException w:name="List Table 4" w:uiPriority="49"/>
-    <w:lsdException w:name="List Table 5 Dark" w:uiPriority="50"/>
-    <w:lsdException w:name="List Table 6 Colorful" w:uiPriority="51"/>
-    <w:lsdException w:name="List Table 7 Colorful" w:uiPriority="52"/>
-    <w:lsdException w:name="List Table 1 Light Accent 1" w:uiPriority="46"/>
-    <w:lsdException w:name="List Table 2 Accent 1" w:uiPriority="47"/>
-    <w:lsdException w:name="List Table 3 Accent 1" w:uiPriority="48"/>
-    <w:lsdException w:name="List Table 4 Accent 1" w:uiPriority="49"/>
-    <w:lsdException w:name="List Table 5 Dark Accent 1" w:uiPriority="50"/>
-    <w:lsdException w:name="List Table 6 Colorful Accent 1" w:uiPriority="51"/>
-    <w:lsdException w:name="List Table 7 Colorful Accent 1" w:uiPriority="52"/>
-    <w:lsdException w:name="List Table 1 Light Accent 2" w:uiPriority="46"/>
-    <w:lsdException w:name="List Table 2 Accent 2" w:uiPriority="47"/>
-    <w:lsdException w:name="List Table 3 Accent 2" w:uiPriority="48"/>
-    <w:lsdException w:name="List Table 4 Accent 2" w:uiPriority="49"/>
-    <w:lsdException w:name="List Table 5 Dark Accent 2" w:uiPriority="50"/>
-    <w:lsdException w:name="List Table 6 Colorful Accent 2" w:uiPriority="51"/>
-    <w:lsdException w:name="List Table 7 Colorful Accent 2" w:uiPriority="52"/>
-    <w:lsdException w:name="List Table 1 Light Accent 3" w:uiPriority="46"/>
-    <w:lsdException w:name="List Table 2 Accent 3" w:uiPriority="47"/>
-    <w:lsdException w:name="List Table 3 Accent 3" w:uiPriority="48"/>
-    <w:lsdException w:name="List Table 4 Accent 3" w:uiPriority="49"/>
-    <w:lsdException w:name="List Table 5 Dark Accent 3" w:uiPriority="50"/>
-    <w:lsdException w:name="List Table 6 Colorful Accent 3" w:uiPriority="51"/>
-    <w:lsdException w:name="List Table 7 Colorful Accent 3" w:uiPriority="52"/>
-    <w:lsdException w:name="List Table 1 Light Accent 4" w:uiPriority="46"/>
-    <w:lsdException w:name="List Table 2 Accent 4" w:uiPriority="47"/>
-    <w:lsdException w:name="List Table 3 Accent 4" w:uiPriority="48"/>
-    <w:lsdException w:name="List Table 4 Accent 4" w:uiPriority="49"/>
-    <w:lsdException w:name="List Table 5 Dark Accent 4" w:uiPriority="50"/>
-    <w:lsdException w:name="List Table 6 Colorful Accent 4" w:uiPriority="51"/>
-    <w:lsdException w:name="List Table 7 Colorful Accent 4" w:uiPriority="52"/>
-    <w:lsdException w:name="List Table 1 Light Accent 5" w:uiPriority="46"/>
-    <w:lsdException w:name="List Table 2 Accent 5" w:uiPriority="47"/>
-    <w:lsdException w:name="List Table 3 Accent 5" w:uiPriority="48"/>
-    <w:lsdException w:name="List Table 4 Accent 5" w:uiPriority="49"/>
-    <w:lsdException w:name="List Table 5 Dark Accent 5" w:uiPriority="50"/>
-    <w:lsdException w:name="List Table 6 Colorful Accent 5" w:uiPriority="51"/>
-    <w:lsdException w:name="List Table 7 Colorful Accent 5" w:uiPriority="52"/>
-    <w:lsdException w:name="List Table 1 Light Accent 6" w:uiPriority="46"/>
-    <w:lsdException w:name="List Table 2 Accent 6" w:uiPriority="47"/>
-    <w:lsdException w:name="List Table 3 Accent 6" w:uiPriority="48"/>
-    <w:lsdException w:name="List Table 4 Accent 6" w:uiPriority="49"/>
-    <w:lsdException w:name="List Table 5 Dark Accent 6" w:uiPriority="50"/>
-    <w:lsdException w:name="List Table 6 Colorful Accent 6" w:uiPriority="51"/>
-    <w:lsdException w:name="List Table 7 Colorful Accent 6" w:uiPriority="52"/>
+  <w:latentStyles w:defLockedState="0" w:defUIPriority="99" w:defSemiHidden="1" w:defUnhideWhenUsed="1" w:defQFormat="0" w:count="267">
+    <w:lsdException w:name="Normal" w:semiHidden="0" w:uiPriority="0" w:unhideWhenUsed="0" w:qFormat="1"/>
+    <w:lsdException w:name="heading 1" w:semiHidden="0" w:uiPriority="9" w:unhideWhenUsed="0" w:qFormat="1"/>
+    <w:lsdException w:name="heading 2" w:uiPriority="9" w:qFormat="1"/>
+    <w:lsdException w:name="heading 3" w:uiPriority="9" w:qFormat="1"/>
+    <w:lsdException w:name="heading 4" w:uiPriority="9" w:qFormat="1"/>
+    <w:lsdException w:name="heading 5" w:uiPriority="9" w:qFormat="1"/>
+    <w:lsdException w:name="heading 6" w:uiPriority="9" w:qFormat="1"/>
+    <w:lsdException w:name="heading 7" w:uiPriority="9" w:qFormat="1"/>
+    <w:lsdException w:name="heading 8" w:uiPriority="9" w:qFormat="1"/>
+    <w:lsdException w:name="heading 9" w:uiPriority="9" w:qFormat="1"/>
+    <w:lsdException w:name="toc 1" w:uiPriority="39"/>
+    <w:lsdException w:name="toc 2" w:uiPriority="39"/>
+    <w:lsdException w:name="toc 3" w:uiPriority="39"/>
+    <w:lsdException w:name="toc 4" w:uiPriority="39"/>
+    <w:lsdException w:name="toc 5" w:uiPriority="39"/>
+    <w:lsdException w:name="toc 6" w:uiPriority="39"/>
+    <w:lsdException w:name="toc 7" w:uiPriority="39"/>
+    <w:lsdException w:name="toc 8" w:uiPriority="39"/>
+    <w:lsdException w:name="toc 9" w:uiPriority="39"/>
+    <w:lsdException w:name="caption" w:uiPriority="35" w:qFormat="1"/>
+    <w:lsdException w:name="Title" w:semiHidden="0" w:uiPriority="10" w:unhideWhenUsed="0" w:qFormat="1"/>
+    <w:lsdException w:name="Default Paragraph Font" w:uiPriority="1"/>
+    <w:lsdException w:name="Subtitle" w:semiHidden="0" w:uiPriority="11" w:unhideWhenUsed="0" w:qFormat="1"/>
+    <w:lsdException w:name="Strong" w:semiHidden="0" w:uiPriority="22" w:unhideWhenUsed="0" w:qFormat="1"/>
+    <w:lsdException w:name="Emphasis" w:semiHidden="0" w:uiPriority="20" w:unhideWhenUsed="0" w:qFormat="1"/>
+    <w:lsdException w:name="Table Grid" w:semiHidden="0" w:uiPriority="39" w:unhideWhenUsed="0"/>
+    <w:lsdException w:name="Placeholder Text" w:unhideWhenUsed="0"/>
+    <w:lsdException w:name="No Spacing" w:semiHidden="0" w:uiPriority="1" w:unhideWhenUsed="0" w:qFormat="1"/>
+    <w:lsdException w:name="Light Shading" w:semiHidden="0" w:uiPriority="60" w:unhideWhenUsed="0"/>
+    <w:lsdException w:name="Light List" w:semiHidden="0" w:uiPriority="61" w:unhideWhenUsed="0"/>
+    <w:lsdException w:name="Light Grid" w:semiHidden="0" w:uiPriority="62" w:unhideWhenUsed="0"/>
+    <w:lsdException w:name="Medium Shading 1" w:semiHidden="0" w:uiPriority="63" w:unhideWhenUsed="0"/>
+    <w:lsdException w:name="Medium Shading 2" w:semiHidden="0" w:uiPriority="64" w:unhideWhenUsed="0"/>
+    <w:lsdException w:name="Medium List 1" w:semiHidden="0" w:uiPriority="65" w:unhideWhenUsed="0"/>
+    <w:lsdException w:name="Medium List 2" w:semiHidden="0" w:uiPriority="66" w:unhideWhenUsed="0"/>
+    <w:lsdException w:name="Medium Grid 1" w:semiHidden="0" w:uiPriority="67" w:unhideWhenUsed="0"/>
+    <w:lsdException w:name="Medium Grid 2" w:semiHidden="0" w:uiPriority="68" w:unhideWhenUsed="0"/>
+    <w:lsdException w:name="Medium Grid 3" w:semiHidden="0" w:uiPriority="69" w:unhideWhenUsed="0"/>
+    <w:lsdException w:name="Dark List" w:semiHidden="0" w:uiPriority="70" w:unhideWhenUsed="0"/>
+    <w:lsdException w:name="Colorful Shading" w:semiHidden="0" w:uiPriority="71" w:unhideWhenUsed="0"/>
+    <w:lsdException w:name="Colorful List" w:semiHidden="0" w:uiPriority="72" w:unhideWhenUsed="0"/>
+    <w:lsdException w:name="Colorful Grid" w:semiHidden="0" w:uiPriority="73" w:unhideWhenUsed="0"/>
+    <w:lsdException w:name="Light Shading Accent 1" w:semiHidden="0" w:uiPriority="60" w:unhideWhenUsed="0"/>
+    <w:lsdException w:name="Light List Accent 1" w:semiHidden="0" w:uiPriority="61" w:unhideWhenUsed="0"/>
+    <w:lsdException w:name="Light Grid Accent 1" w:semiHidden="0" w:uiPriority="62" w:unhideWhenUsed="0"/>
+    <w:lsdException w:name="Medium Shading 1 Accent 1" w:semiHidden="0" w:uiPriority="63" w:unhideWhenUsed="0"/>
+    <w:lsdException w:name="Medium Shading 2 Accent 1" w:semiHidden="0" w:uiPriority="64" w:unhideWhenUsed="0"/>
+    <w:lsdException w:name="Medium List 1 Accent 1" w:semiHidden="0" w:uiPriority="65" w:unhideWhenUsed="0"/>
+    <w:lsdException w:name="Revision" w:unhideWhenUsed="0"/>
+    <w:lsdException w:name="List Paragraph" w:semiHidden="0" w:uiPriority="34" w:unhideWhenUsed="0" w:qFormat="1"/>
+    <w:lsdException w:name="Quote" w:semiHidden="0" w:uiPriority="29" w:unhideWhenUsed="0" w:qFormat="1"/>
+    <w:lsdException w:name="Intense Quote" w:semiHidden="0" w:uiPriority="30" w:unhideWhenUsed="0" w:qFormat="1"/>
+    <w:lsdException w:name="Medium List 2 Accent 1" w:semiHidden="0" w:uiPriority="66" w:unhideWhenUsed="0"/>
+    <w:lsdException w:name="Medium Grid 1 Accent 1" w:semiHidden="0" w:uiPriority="67" w:unhideWhenUsed="0"/>
+    <w:lsdException w:name="Medium Grid 2 Accent 1" w:semiHidden="0" w:uiPriority="68" w:unhideWhenUsed="0"/>
+    <w:lsdException w:name="Medium Grid 3 Accent 1" w:semiHidden="0" w:uiPriority="69" w:unhideWhenUsed="0"/>
+    <w:lsdException w:name="Dark List Accent 1" w:semiHidden="0" w:uiPriority="70" w:unhideWhenUsed="0"/>
+    <w:lsdException w:name="Colorful Shading Accent 1" w:semiHidden="0" w:uiPriority="71" w:unhideWhenUsed="0"/>
+    <w:lsdException w:name="Colorful List Accent 1" w:semiHidden="0" w:uiPriority="72" w:unhideWhenUsed="0"/>
+    <w:lsdException w:name="Colorful Grid Accent 1" w:semiHidden="0" w:uiPriority="73" w:unhideWhenUsed="0"/>
+    <w:lsdException w:name="Light Shading Accent 2" w:semiHidden="0" w:uiPriority="60" w:unhideWhenUsed="0"/>
+    <w:lsdException w:name="Light List Accent 2" w:semiHidden="0" w:uiPriority="61" w:unhideWhenUsed="0"/>
+    <w:lsdException w:name="Light Grid Accent 2" w:semiHidden="0" w:uiPriority="62" w:unhideWhenUsed="0"/>
+    <w:lsdException w:name="Medium Shading 1 Accent 2" w:semiHidden="0" w:uiPriority="63" w:unhideWhenUsed="0"/>
+    <w:lsdException w:name="Medium Shading 2 Accent 2" w:semiHidden="0" w:uiPriority="64" w:unhideWhenUsed="0"/>
+    <w:lsdException w:name="Medium List 1 Accent 2" w:semiHidden="0" w:uiPriority="65" w:unhideWhenUsed="0"/>
+    <w:lsdException w:name="Medium List 2 Accent 2" w:semiHidden="0" w:uiPriority="66" w:unhideWhenUsed="0"/>
+    <w:lsdException w:name="Medium Grid 1 Accent 2" w:semiHidden="0" w:uiPriority="67" w:unhideWhenUsed="0"/>
+    <w:lsdException w:name="Medium Grid 2 Accent 2" w:semiHidden="0" w:uiPriority="68" w:unhideWhenUsed="0"/>
+    <w:lsdException w:name="Medium Grid 3 Accent 2" w:semiHidden="0" w:uiPriority="69" w:unhideWhenUsed="0"/>
+    <w:lsdException w:name="Dark List Accent 2" w:semiHidden="0" w:uiPriority="70" w:unhideWhenUsed="0"/>
+    <w:lsdException w:name="Colorful Shading Accent 2" w:semiHidden="0" w:uiPriority="71" w:unhideWhenUsed="0"/>
+    <w:lsdException w:name="Colorful List Accent 2" w:semiHidden="0" w:uiPriority="72" w:unhideWhenUsed="0"/>
+    <w:lsdException w:name="Colorful Grid Accent 2" w:semiHidden="0" w:uiPriority="73" w:unhideWhenUsed="0"/>
+    <w:lsdException w:name="Light Shading Accent 3" w:semiHidden="0" w:uiPriority="60" w:unhideWhenUsed="0"/>
+    <w:lsdException w:name="Light List Accent 3" w:semiHidden="0" w:uiPriority="61" w:unhideWhenUsed="0"/>
+    <w:lsdException w:name="Light Grid Accent 3" w:semiHidden="0" w:uiPriority="62" w:unhideWhenUsed="0"/>
+    <w:lsdException w:name="Medium Shading 1 Accent 3" w:semiHidden="0" w:uiPriority="63" w:unhideWhenUsed="0"/>
+    <w:lsdException w:name="Medium Shading 2 Accent 3" w:semiHidden="0" w:uiPriority="64" w:unhideWhenUsed="0"/>
+    <w:lsdException w:name="Medium List 1 Accent 3" w:semiHidden="0" w:uiPriority="65" w:unhideWhenUsed="0"/>
+    <w:lsdException w:name="Medium List 2 Accent 3" w:semiHidden="0" w:uiPriority="66" w:unhideWhenUsed="0"/>
+    <w:lsdException w:name="Medium Grid 1 Accent 3" w:semiHidden="0" w:uiPriority="67" w:unhideWhenUsed="0"/>
+    <w:lsdException w:name="Medium Grid 2 Accent 3" w:semiHidden="0" w:uiPriority="68" w:unhideWhenUsed="0"/>
+    <w:lsdException w:name="Medium Grid 3 Accent 3" w:semiHidden="0" w:uiPriority="69" w:unhideWhenUsed="0"/>
+    <w:lsdException w:name="Dark List Accent 3" w:semiHidden="0" w:uiPriority="70" w:unhideWhenUsed="0"/>
+    <w:lsdException w:name="Colorful Shading Accent 3" w:semiHidden="0" w:uiPriority="71" w:unhideWhenUsed="0"/>
+    <w:lsdException w:name="Colorful List Accent 3" w:semiHidden="0" w:uiPriority="72" w:unhideWhenUsed="0"/>
+    <w:lsdException w:name="Colorful Grid Accent 3" w:semiHidden="0" w:uiPriority="73" w:unhideWhenUsed="0"/>
+    <w:lsdException w:name="Light Shading Accent 4" w:semiHidden="0" w:uiPriority="60" w:unhideWhenUsed="0"/>
+    <w:lsdException w:name="Light List Accent 4" w:semiHidden="0" w:uiPriority="61" w:unhideWhenUsed="0"/>
+    <w:lsdException w:name="Light Grid Accent 4" w:semiHidden="0" w:uiPriority="62" w:unhideWhenUsed="0"/>
+    <w:lsdException w:name="Medium Shading 1 Accent 4" w:semiHidden="0" w:uiPriority="63" w:unhideWhenUsed="0"/>
+    <w:lsdException w:name="Medium Shading 2 Accent 4" w:semiHidden="0" w:uiPriority="64" w:unhideWhenUsed="0"/>
+    <w:lsdException w:name="Medium List 1 Accent 4" w:semiHidden="0" w:uiPriority="65" w:unhideWhenUsed="0"/>
+    <w:lsdException w:name="Medium List 2 Accent 4" w:semiHidden="0" w:uiPriority="66" w:unhideWhenUsed="0"/>
+    <w:lsdException w:name="Medium Grid 1 Accent 4" w:semiHidden="0" w:uiPriority="67" w:unhideWhenUsed="0"/>
+    <w:lsdException w:name="Medium Grid 2 Accent 4" w:semiHidden="0" w:uiPriority="68" w:unhideWhenUsed="0"/>
+    <w:lsdException w:name="Medium Grid 3 Accent 4" w:semiHidden="0" w:uiPriority="69" w:unhideWhenUsed="0"/>
+    <w:lsdException w:name="Dark List Accent 4" w:semiHidden="0" w:uiPriority="70" w:unhideWhenUsed="0"/>
+    <w:lsdException w:name="Colorful Shading Accent 4" w:semiHidden="0" w:uiPriority="71" w:unhideWhenUsed="0"/>
+    <w:lsdException w:name="Colorful List Accent 4" w:semiHidden="0" w:uiPriority="72" w:unhideWhenUsed="0"/>
+    <w:lsdException w:name="Colorful Grid Accent 4" w:semiHidden="0" w:uiPriority="73" w:unhideWhenUsed="0"/>
+    <w:lsdException w:name="Light Shading Accent 5" w:semiHidden="0" w:uiPriority="60" w:unhideWhenUsed="0"/>
+    <w:lsdException w:name="Light List Accent 5" w:semiHidden="0" w:uiPriority="61" w:unhideWhenUsed="0"/>
+    <w:lsdException w:name="Light Grid Accent 5" w:semiHidden="0" w:uiPriority="62" w:unhideWhenUsed="0"/>
+    <w:lsdException w:name="Medium Shading 1 Accent 5" w:semiHidden="0" w:uiPriority="63" w:unhideWhenUsed="0"/>
+    <w:lsdException w:name="Medium Shading 2 Accent 5" w:semiHidden="0" w:uiPriority="64" w:unhideWhenUsed="0"/>
+    <w:lsdException w:name="Medium List 1 Accent 5" w:semiHidden="0" w:uiPriority="65" w:unhideWhenUsed="0"/>
+    <w:lsdException w:name="Medium List 2 Accent 5" w:semiHidden="0" w:uiPriority="66" w:unhideWhenUsed="0"/>
+    <w:lsdException w:name="Medium Grid 1 Accent 5" w:semiHidden="0" w:uiPriority="67" w:unhideWhenUsed="0"/>
+    <w:lsdException w:name="Medium Grid 2 Accent 5" w:semiHidden="0" w:uiPriority="68" w:unhideWhenUsed="0"/>
+    <w:lsdException w:name="Medium Grid 3 Accent 5" w:semiHidden="0" w:uiPriority="69" w:unhideWhenUsed="0"/>
+    <w:lsdException w:name="Dark List Accent 5" w:semiHidden="0" w:uiPriority="70" w:unhideWhenUsed="0"/>
+    <w:lsdException w:name="Colorful Shading Accent 5" w:semiHidden="0" w:uiPriority="71" w:unhideWhenUsed="0"/>
+    <w:lsdException w:name="Colorful List Accent 5" w:semiHidden="0" w:uiPriority="72" w:unhideWhenUsed="0"/>
+    <w:lsdException w:name="Colorful Grid Accent 5" w:semiHidden="0" w:uiPriority="73" w:unhideWhenUsed="0"/>
+    <w:lsdException w:name="Light Shading Accent 6" w:semiHidden="0" w:uiPriority="60" w:unhideWhenUsed="0"/>
+    <w:lsdException w:name="Light List Accent 6" w:semiHidden="0" w:uiPriority="61" w:unhideWhenUsed="0"/>
+    <w:lsdException w:name="Light Grid Accent 6" w:semiHidden="0" w:uiPriority="62" w:unhideWhenUsed="0"/>
+    <w:lsdException w:name="Medium Shading 1 Accent 6" w:semiHidden="0" w:uiPriority="63" w:unhideWhenUsed="0"/>
+    <w:lsdException w:name="Medium Shading 2 Accent 6" w:semiHidden="0" w:uiPriority="64" w:unhideWhenUsed="0"/>
+    <w:lsdException w:name="Medium List 1 Accent 6" w:semiHidden="0" w:uiPriority="65" w:unhideWhenUsed="0"/>
+    <w:lsdException w:name="Medium List 2 Accent 6" w:semiHidden="0" w:uiPriority="66" w:unhideWhenUsed="0"/>
+    <w:lsdException w:name="Medium Grid 1 Accent 6" w:semiHidden="0" w:uiPriority="67" w:unhideWhenUsed="0"/>
+    <w:lsdException w:name="Medium Grid 2 Accent 6" w:semiHidden="0" w:uiPriority="68" w:unhideWhenUsed="0"/>
+    <w:lsdException w:name="Medium Grid 3 Accent 6" w:semiHidden="0" w:uiPriority="69" w:unhideWhenUsed="0"/>
+    <w:lsdException w:name="Dark List Accent 6" w:semiHidden="0" w:uiPriority="70" w:unhideWhenUsed="0"/>
+    <w:lsdException w:name="Colorful Shading Accent 6" w:semiHidden="0" w:uiPriority="71" w:unhideWhenUsed="0"/>
+    <w:lsdException w:name="Colorful List Accent 6" w:semiHidden="0" w:uiPriority="72" w:unhideWhenUsed="0"/>
+    <w:lsdException w:name="Colorful Grid Accent 6" w:semiHidden="0" w:uiPriority="73" w:unhideWhenUsed="0"/>
+    <w:lsdException w:name="Subtle Emphasis" w:semiHidden="0" w:uiPriority="19" w:unhideWhenUsed="0" w:qFormat="1"/>
+    <w:lsdException w:name="Intense Emphasis" w:semiHidden="0" w:uiPriority="21" w:unhideWhenUsed="0" w:qFormat="1"/>
+    <w:lsdException w:name="Subtle Reference" w:semiHidden="0" w:uiPriority="31" w:unhideWhenUsed="0" w:qFormat="1"/>
+    <w:lsdException w:name="Intense Reference" w:semiHidden="0" w:uiPriority="32" w:unhideWhenUsed="0" w:qFormat="1"/>
+    <w:lsdException w:name="Book Title" w:semiHidden="0" w:uiPriority="33" w:unhideWhenUsed="0" w:qFormat="1"/>
+    <w:lsdException w:name="Bibliography" w:uiPriority="37"/>
+    <w:lsdException w:name="TOC Heading" w:uiPriority="39" w:qFormat="1"/>
   </w:latentStyles>
   <w:style w:type="paragraph" w:default="1" w:styleId="Normal">
     <w:name w:val="Normal"/>
@@ -12269,7 +13079,7 @@
       <w:contextualSpacing/>
     </w:pPr>
   </w:style>
-  <w:style w:type="table" w:styleId="Tablanormal1">
+  <w:style w:type="table" w:customStyle="1" w:styleId="PlainTable1">
     <w:name w:val="Plain Table 1"/>
     <w:basedOn w:val="Tablanormal"/>
     <w:uiPriority w:val="41"/>
@@ -12331,6 +13141,372 @@
         <w:shd w:val="clear" w:color="auto" w:fill="F2F2F2" w:themeFill="background1" w:themeFillShade="F2"/>
       </w:tcPr>
     </w:tblStylePr>
+  </w:style>
+  <w:style w:type="paragraph" w:styleId="NormalWeb">
+    <w:name w:val="Normal (Web)"/>
+    <w:basedOn w:val="Normal"/>
+    <w:uiPriority w:val="99"/>
+    <w:semiHidden/>
+    <w:unhideWhenUsed/>
+    <w:rsid w:val="00BD0A98"/>
+    <w:pPr>
+      <w:spacing w:before="100" w:beforeAutospacing="1" w:after="100" w:afterAutospacing="1" w:line="240" w:lineRule="auto"/>
+    </w:pPr>
+    <w:rPr>
+      <w:rFonts w:ascii="Times New Roman" w:eastAsia="Times New Roman" w:hAnsi="Times New Roman" w:cs="Times New Roman"/>
+      <w:sz w:val="24"/>
+      <w:szCs w:val="24"/>
+      <w:lang w:eastAsia="es-PE"/>
+    </w:rPr>
+  </w:style>
+  <w:style w:type="character" w:styleId="Hipervnculo">
+    <w:name w:val="Hyperlink"/>
+    <w:basedOn w:val="Fuentedeprrafopredeter"/>
+    <w:uiPriority w:val="99"/>
+    <w:unhideWhenUsed/>
+    <w:rsid w:val="00BD0A98"/>
+    <w:rPr>
+      <w:color w:val="0000FF"/>
+      <w:u w:val="single"/>
+    </w:rPr>
+  </w:style>
+  <w:style w:type="character" w:customStyle="1" w:styleId="5rv9">
+    <w:name w:val="_5rv9"/>
+    <w:basedOn w:val="Fuentedeprrafopredeter"/>
+    <w:rsid w:val="00E44D5E"/>
+  </w:style>
+  <w:style w:type="character" w:styleId="CdigoHTML">
+    <w:name w:val="HTML Code"/>
+    <w:basedOn w:val="Fuentedeprrafopredeter"/>
+    <w:uiPriority w:val="99"/>
+    <w:semiHidden/>
+    <w:unhideWhenUsed/>
+    <w:rsid w:val="00436059"/>
+    <w:rPr>
+      <w:rFonts w:ascii="Courier New" w:eastAsia="Times New Roman" w:hAnsi="Courier New" w:cs="Courier New"/>
+      <w:sz w:val="20"/>
+      <w:szCs w:val="20"/>
+    </w:rPr>
+  </w:style>
+</w:styles>
+</file>
+
+<file path=word/stylesWithEffects.xml><?xml version="1.0" encoding="utf-8"?>
+<w:styles xmlns:wpc="http://schemas.microsoft.com/office/word/2010/wordprocessingCanvas" xmlns:mc="http://schemas.openxmlformats.org/markup-compatibility/2006" xmlns:o="urn:schemas-microsoft-com:office:office" xmlns:r="http://schemas.openxmlformats.org/officeDocument/2006/relationships" xmlns:m="http://schemas.openxmlformats.org/officeDocument/2006/math" xmlns:v="urn:schemas-microsoft-com:vml" xmlns:wp14="http://schemas.microsoft.com/office/word/2010/wordprocessingDrawing" xmlns:wp="http://schemas.openxmlformats.org/drawingml/2006/wordprocessingDrawing" xmlns:w10="urn:schemas-microsoft-com:office:word" xmlns:w="http://schemas.openxmlformats.org/wordprocessingml/2006/main" xmlns:w14="http://schemas.microsoft.com/office/word/2010/wordml" xmlns:wpg="http://schemas.microsoft.com/office/word/2010/wordprocessingGroup" xmlns:wpi="http://schemas.microsoft.com/office/word/2010/wordprocessingInk" xmlns:wne="http://schemas.microsoft.com/office/word/2006/wordml" xmlns:wps="http://schemas.microsoft.com/office/word/2010/wordprocessingShape" mc:Ignorable="w14 wp14">
+  <w:docDefaults>
+    <w:rPrDefault>
+      <w:rPr>
+        <w:rFonts w:asciiTheme="minorHAnsi" w:eastAsiaTheme="minorHAnsi" w:hAnsiTheme="minorHAnsi" w:cstheme="minorBidi"/>
+        <w:sz w:val="22"/>
+        <w:szCs w:val="22"/>
+        <w:lang w:val="es-PE" w:eastAsia="en-US" w:bidi="ar-SA"/>
+      </w:rPr>
+    </w:rPrDefault>
+    <w:pPrDefault>
+      <w:pPr>
+        <w:spacing w:after="160" w:line="259" w:lineRule="auto"/>
+      </w:pPr>
+    </w:pPrDefault>
+  </w:docDefaults>
+  <w:latentStyles w:defLockedState="0" w:defUIPriority="99" w:defSemiHidden="1" w:defUnhideWhenUsed="1" w:defQFormat="0" w:count="267">
+    <w:lsdException w:name="Normal" w:semiHidden="0" w:uiPriority="0" w:unhideWhenUsed="0" w:qFormat="1"/>
+    <w:lsdException w:name="heading 1" w:semiHidden="0" w:uiPriority="9" w:unhideWhenUsed="0" w:qFormat="1"/>
+    <w:lsdException w:name="heading 2" w:uiPriority="9" w:qFormat="1"/>
+    <w:lsdException w:name="heading 3" w:uiPriority="9" w:qFormat="1"/>
+    <w:lsdException w:name="heading 4" w:uiPriority="9" w:qFormat="1"/>
+    <w:lsdException w:name="heading 5" w:uiPriority="9" w:qFormat="1"/>
+    <w:lsdException w:name="heading 6" w:uiPriority="9" w:qFormat="1"/>
+    <w:lsdException w:name="heading 7" w:uiPriority="9" w:qFormat="1"/>
+    <w:lsdException w:name="heading 8" w:uiPriority="9" w:qFormat="1"/>
+    <w:lsdException w:name="heading 9" w:uiPriority="9" w:qFormat="1"/>
+    <w:lsdException w:name="toc 1" w:uiPriority="39"/>
+    <w:lsdException w:name="toc 2" w:uiPriority="39"/>
+    <w:lsdException w:name="toc 3" w:uiPriority="39"/>
+    <w:lsdException w:name="toc 4" w:uiPriority="39"/>
+    <w:lsdException w:name="toc 5" w:uiPriority="39"/>
+    <w:lsdException w:name="toc 6" w:uiPriority="39"/>
+    <w:lsdException w:name="toc 7" w:uiPriority="39"/>
+    <w:lsdException w:name="toc 8" w:uiPriority="39"/>
+    <w:lsdException w:name="toc 9" w:uiPriority="39"/>
+    <w:lsdException w:name="caption" w:uiPriority="35" w:qFormat="1"/>
+    <w:lsdException w:name="Title" w:semiHidden="0" w:uiPriority="10" w:unhideWhenUsed="0" w:qFormat="1"/>
+    <w:lsdException w:name="Default Paragraph Font" w:uiPriority="1"/>
+    <w:lsdException w:name="Subtitle" w:semiHidden="0" w:uiPriority="11" w:unhideWhenUsed="0" w:qFormat="1"/>
+    <w:lsdException w:name="Strong" w:semiHidden="0" w:uiPriority="22" w:unhideWhenUsed="0" w:qFormat="1"/>
+    <w:lsdException w:name="Emphasis" w:semiHidden="0" w:uiPriority="20" w:unhideWhenUsed="0" w:qFormat="1"/>
+    <w:lsdException w:name="Table Grid" w:semiHidden="0" w:uiPriority="39" w:unhideWhenUsed="0"/>
+    <w:lsdException w:name="Placeholder Text" w:unhideWhenUsed="0"/>
+    <w:lsdException w:name="No Spacing" w:semiHidden="0" w:uiPriority="1" w:unhideWhenUsed="0" w:qFormat="1"/>
+    <w:lsdException w:name="Light Shading" w:semiHidden="0" w:uiPriority="60" w:unhideWhenUsed="0"/>
+    <w:lsdException w:name="Light List" w:semiHidden="0" w:uiPriority="61" w:unhideWhenUsed="0"/>
+    <w:lsdException w:name="Light Grid" w:semiHidden="0" w:uiPriority="62" w:unhideWhenUsed="0"/>
+    <w:lsdException w:name="Medium Shading 1" w:semiHidden="0" w:uiPriority="63" w:unhideWhenUsed="0"/>
+    <w:lsdException w:name="Medium Shading 2" w:semiHidden="0" w:uiPriority="64" w:unhideWhenUsed="0"/>
+    <w:lsdException w:name="Medium List 1" w:semiHidden="0" w:uiPriority="65" w:unhideWhenUsed="0"/>
+    <w:lsdException w:name="Medium List 2" w:semiHidden="0" w:uiPriority="66" w:unhideWhenUsed="0"/>
+    <w:lsdException w:name="Medium Grid 1" w:semiHidden="0" w:uiPriority="67" w:unhideWhenUsed="0"/>
+    <w:lsdException w:name="Medium Grid 2" w:semiHidden="0" w:uiPriority="68" w:unhideWhenUsed="0"/>
+    <w:lsdException w:name="Medium Grid 3" w:semiHidden="0" w:uiPriority="69" w:unhideWhenUsed="0"/>
+    <w:lsdException w:name="Dark List" w:semiHidden="0" w:uiPriority="70" w:unhideWhenUsed="0"/>
+    <w:lsdException w:name="Colorful Shading" w:semiHidden="0" w:uiPriority="71" w:unhideWhenUsed="0"/>
+    <w:lsdException w:name="Colorful List" w:semiHidden="0" w:uiPriority="72" w:unhideWhenUsed="0"/>
+    <w:lsdException w:name="Colorful Grid" w:semiHidden="0" w:uiPriority="73" w:unhideWhenUsed="0"/>
+    <w:lsdException w:name="Light Shading Accent 1" w:semiHidden="0" w:uiPriority="60" w:unhideWhenUsed="0"/>
+    <w:lsdException w:name="Light List Accent 1" w:semiHidden="0" w:uiPriority="61" w:unhideWhenUsed="0"/>
+    <w:lsdException w:name="Light Grid Accent 1" w:semiHidden="0" w:uiPriority="62" w:unhideWhenUsed="0"/>
+    <w:lsdException w:name="Medium Shading 1 Accent 1" w:semiHidden="0" w:uiPriority="63" w:unhideWhenUsed="0"/>
+    <w:lsdException w:name="Medium Shading 2 Accent 1" w:semiHidden="0" w:uiPriority="64" w:unhideWhenUsed="0"/>
+    <w:lsdException w:name="Medium List 1 Accent 1" w:semiHidden="0" w:uiPriority="65" w:unhideWhenUsed="0"/>
+    <w:lsdException w:name="Revision" w:unhideWhenUsed="0"/>
+    <w:lsdException w:name="List Paragraph" w:semiHidden="0" w:uiPriority="34" w:unhideWhenUsed="0" w:qFormat="1"/>
+    <w:lsdException w:name="Quote" w:semiHidden="0" w:uiPriority="29" w:unhideWhenUsed="0" w:qFormat="1"/>
+    <w:lsdException w:name="Intense Quote" w:semiHidden="0" w:uiPriority="30" w:unhideWhenUsed="0" w:qFormat="1"/>
+    <w:lsdException w:name="Medium List 2 Accent 1" w:semiHidden="0" w:uiPriority="66" w:unhideWhenUsed="0"/>
+    <w:lsdException w:name="Medium Grid 1 Accent 1" w:semiHidden="0" w:uiPriority="67" w:unhideWhenUsed="0"/>
+    <w:lsdException w:name="Medium Grid 2 Accent 1" w:semiHidden="0" w:uiPriority="68" w:unhideWhenUsed="0"/>
+    <w:lsdException w:name="Medium Grid 3 Accent 1" w:semiHidden="0" w:uiPriority="69" w:unhideWhenUsed="0"/>
+    <w:lsdException w:name="Dark List Accent 1" w:semiHidden="0" w:uiPriority="70" w:unhideWhenUsed="0"/>
+    <w:lsdException w:name="Colorful Shading Accent 1" w:semiHidden="0" w:uiPriority="71" w:unhideWhenUsed="0"/>
+    <w:lsdException w:name="Colorful List Accent 1" w:semiHidden="0" w:uiPriority="72" w:unhideWhenUsed="0"/>
+    <w:lsdException w:name="Colorful Grid Accent 1" w:semiHidden="0" w:uiPriority="73" w:unhideWhenUsed="0"/>
+    <w:lsdException w:name="Light Shading Accent 2" w:semiHidden="0" w:uiPriority="60" w:unhideWhenUsed="0"/>
+    <w:lsdException w:name="Light List Accent 2" w:semiHidden="0" w:uiPriority="61" w:unhideWhenUsed="0"/>
+    <w:lsdException w:name="Light Grid Accent 2" w:semiHidden="0" w:uiPriority="62" w:unhideWhenUsed="0"/>
+    <w:lsdException w:name="Medium Shading 1 Accent 2" w:semiHidden="0" w:uiPriority="63" w:unhideWhenUsed="0"/>
+    <w:lsdException w:name="Medium Shading 2 Accent 2" w:semiHidden="0" w:uiPriority="64" w:unhideWhenUsed="0"/>
+    <w:lsdException w:name="Medium List 1 Accent 2" w:semiHidden="0" w:uiPriority="65" w:unhideWhenUsed="0"/>
+    <w:lsdException w:name="Medium List 2 Accent 2" w:semiHidden="0" w:uiPriority="66" w:unhideWhenUsed="0"/>
+    <w:lsdException w:name="Medium Grid 1 Accent 2" w:semiHidden="0" w:uiPriority="67" w:unhideWhenUsed="0"/>
+    <w:lsdException w:name="Medium Grid 2 Accent 2" w:semiHidden="0" w:uiPriority="68" w:unhideWhenUsed="0"/>
+    <w:lsdException w:name="Medium Grid 3 Accent 2" w:semiHidden="0" w:uiPriority="69" w:unhideWhenUsed="0"/>
+    <w:lsdException w:name="Dark List Accent 2" w:semiHidden="0" w:uiPriority="70" w:unhideWhenUsed="0"/>
+    <w:lsdException w:name="Colorful Shading Accent 2" w:semiHidden="0" w:uiPriority="71" w:unhideWhenUsed="0"/>
+    <w:lsdException w:name="Colorful List Accent 2" w:semiHidden="0" w:uiPriority="72" w:unhideWhenUsed="0"/>
+    <w:lsdException w:name="Colorful Grid Accent 2" w:semiHidden="0" w:uiPriority="73" w:unhideWhenUsed="0"/>
+    <w:lsdException w:name="Light Shading Accent 3" w:semiHidden="0" w:uiPriority="60" w:unhideWhenUsed="0"/>
+    <w:lsdException w:name="Light List Accent 3" w:semiHidden="0" w:uiPriority="61" w:unhideWhenUsed="0"/>
+    <w:lsdException w:name="Light Grid Accent 3" w:semiHidden="0" w:uiPriority="62" w:unhideWhenUsed="0"/>
+    <w:lsdException w:name="Medium Shading 1 Accent 3" w:semiHidden="0" w:uiPriority="63" w:unhideWhenUsed="0"/>
+    <w:lsdException w:name="Medium Shading 2 Accent 3" w:semiHidden="0" w:uiPriority="64" w:unhideWhenUsed="0"/>
+    <w:lsdException w:name="Medium List 1 Accent 3" w:semiHidden="0" w:uiPriority="65" w:unhideWhenUsed="0"/>
+    <w:lsdException w:name="Medium List 2 Accent 3" w:semiHidden="0" w:uiPriority="66" w:unhideWhenUsed="0"/>
+    <w:lsdException w:name="Medium Grid 1 Accent 3" w:semiHidden="0" w:uiPriority="67" w:unhideWhenUsed="0"/>
+    <w:lsdException w:name="Medium Grid 2 Accent 3" w:semiHidden="0" w:uiPriority="68" w:unhideWhenUsed="0"/>
+    <w:lsdException w:name="Medium Grid 3 Accent 3" w:semiHidden="0" w:uiPriority="69" w:unhideWhenUsed="0"/>
+    <w:lsdException w:name="Dark List Accent 3" w:semiHidden="0" w:uiPriority="70" w:unhideWhenUsed="0"/>
+    <w:lsdException w:name="Colorful Shading Accent 3" w:semiHidden="0" w:uiPriority="71" w:unhideWhenUsed="0"/>
+    <w:lsdException w:name="Colorful List Accent 3" w:semiHidden="0" w:uiPriority="72" w:unhideWhenUsed="0"/>
+    <w:lsdException w:name="Colorful Grid Accent 3" w:semiHidden="0" w:uiPriority="73" w:unhideWhenUsed="0"/>
+    <w:lsdException w:name="Light Shading Accent 4" w:semiHidden="0" w:uiPriority="60" w:unhideWhenUsed="0"/>
+    <w:lsdException w:name="Light List Accent 4" w:semiHidden="0" w:uiPriority="61" w:unhideWhenUsed="0"/>
+    <w:lsdException w:name="Light Grid Accent 4" w:semiHidden="0" w:uiPriority="62" w:unhideWhenUsed="0"/>
+    <w:lsdException w:name="Medium Shading 1 Accent 4" w:semiHidden="0" w:uiPriority="63" w:unhideWhenUsed="0"/>
+    <w:lsdException w:name="Medium Shading 2 Accent 4" w:semiHidden="0" w:uiPriority="64" w:unhideWhenUsed="0"/>
+    <w:lsdException w:name="Medium List 1 Accent 4" w:semiHidden="0" w:uiPriority="65" w:unhideWhenUsed="0"/>
+    <w:lsdException w:name="Medium List 2 Accent 4" w:semiHidden="0" w:uiPriority="66" w:unhideWhenUsed="0"/>
+    <w:lsdException w:name="Medium Grid 1 Accent 4" w:semiHidden="0" w:uiPriority="67" w:unhideWhenUsed="0"/>
+    <w:lsdException w:name="Medium Grid 2 Accent 4" w:semiHidden="0" w:uiPriority="68" w:unhideWhenUsed="0"/>
+    <w:lsdException w:name="Medium Grid 3 Accent 4" w:semiHidden="0" w:uiPriority="69" w:unhideWhenUsed="0"/>
+    <w:lsdException w:name="Dark List Accent 4" w:semiHidden="0" w:uiPriority="70" w:unhideWhenUsed="0"/>
+    <w:lsdException w:name="Colorful Shading Accent 4" w:semiHidden="0" w:uiPriority="71" w:unhideWhenUsed="0"/>
+    <w:lsdException w:name="Colorful List Accent 4" w:semiHidden="0" w:uiPriority="72" w:unhideWhenUsed="0"/>
+    <w:lsdException w:name="Colorful Grid Accent 4" w:semiHidden="0" w:uiPriority="73" w:unhideWhenUsed="0"/>
+    <w:lsdException w:name="Light Shading Accent 5" w:semiHidden="0" w:uiPriority="60" w:unhideWhenUsed="0"/>
+    <w:lsdException w:name="Light List Accent 5" w:semiHidden="0" w:uiPriority="61" w:unhideWhenUsed="0"/>
+    <w:lsdException w:name="Light Grid Accent 5" w:semiHidden="0" w:uiPriority="62" w:unhideWhenUsed="0"/>
+    <w:lsdException w:name="Medium Shading 1 Accent 5" w:semiHidden="0" w:uiPriority="63" w:unhideWhenUsed="0"/>
+    <w:lsdException w:name="Medium Shading 2 Accent 5" w:semiHidden="0" w:uiPriority="64" w:unhideWhenUsed="0"/>
+    <w:lsdException w:name="Medium List 1 Accent 5" w:semiHidden="0" w:uiPriority="65" w:unhideWhenUsed="0"/>
+    <w:lsdException w:name="Medium List 2 Accent 5" w:semiHidden="0" w:uiPriority="66" w:unhideWhenUsed="0"/>
+    <w:lsdException w:name="Medium Grid 1 Accent 5" w:semiHidden="0" w:uiPriority="67" w:unhideWhenUsed="0"/>
+    <w:lsdException w:name="Medium Grid 2 Accent 5" w:semiHidden="0" w:uiPriority="68" w:unhideWhenUsed="0"/>
+    <w:lsdException w:name="Medium Grid 3 Accent 5" w:semiHidden="0" w:uiPriority="69" w:unhideWhenUsed="0"/>
+    <w:lsdException w:name="Dark List Accent 5" w:semiHidden="0" w:uiPriority="70" w:unhideWhenUsed="0"/>
+    <w:lsdException w:name="Colorful Shading Accent 5" w:semiHidden="0" w:uiPriority="71" w:unhideWhenUsed="0"/>
+    <w:lsdException w:name="Colorful List Accent 5" w:semiHidden="0" w:uiPriority="72" w:unhideWhenUsed="0"/>
+    <w:lsdException w:name="Colorful Grid Accent 5" w:semiHidden="0" w:uiPriority="73" w:unhideWhenUsed="0"/>
+    <w:lsdException w:name="Light Shading Accent 6" w:semiHidden="0" w:uiPriority="60" w:unhideWhenUsed="0"/>
+    <w:lsdException w:name="Light List Accent 6" w:semiHidden="0" w:uiPriority="61" w:unhideWhenUsed="0"/>
+    <w:lsdException w:name="Light Grid Accent 6" w:semiHidden="0" w:uiPriority="62" w:unhideWhenUsed="0"/>
+    <w:lsdException w:name="Medium Shading 1 Accent 6" w:semiHidden="0" w:uiPriority="63" w:unhideWhenUsed="0"/>
+    <w:lsdException w:name="Medium Shading 2 Accent 6" w:semiHidden="0" w:uiPriority="64" w:unhideWhenUsed="0"/>
+    <w:lsdException w:name="Medium List 1 Accent 6" w:semiHidden="0" w:uiPriority="65" w:unhideWhenUsed="0"/>
+    <w:lsdException w:name="Medium List 2 Accent 6" w:semiHidden="0" w:uiPriority="66" w:unhideWhenUsed="0"/>
+    <w:lsdException w:name="Medium Grid 1 Accent 6" w:semiHidden="0" w:uiPriority="67" w:unhideWhenUsed="0"/>
+    <w:lsdException w:name="Medium Grid 2 Accent 6" w:semiHidden="0" w:uiPriority="68" w:unhideWhenUsed="0"/>
+    <w:lsdException w:name="Medium Grid 3 Accent 6" w:semiHidden="0" w:uiPriority="69" w:unhideWhenUsed="0"/>
+    <w:lsdException w:name="Dark List Accent 6" w:semiHidden="0" w:uiPriority="70" w:unhideWhenUsed="0"/>
+    <w:lsdException w:name="Colorful Shading Accent 6" w:semiHidden="0" w:uiPriority="71" w:unhideWhenUsed="0"/>
+    <w:lsdException w:name="Colorful List Accent 6" w:semiHidden="0" w:uiPriority="72" w:unhideWhenUsed="0"/>
+    <w:lsdException w:name="Colorful Grid Accent 6" w:semiHidden="0" w:uiPriority="73" w:unhideWhenUsed="0"/>
+    <w:lsdException w:name="Subtle Emphasis" w:semiHidden="0" w:uiPriority="19" w:unhideWhenUsed="0" w:qFormat="1"/>
+    <w:lsdException w:name="Intense Emphasis" w:semiHidden="0" w:uiPriority="21" w:unhideWhenUsed="0" w:qFormat="1"/>
+    <w:lsdException w:name="Subtle Reference" w:semiHidden="0" w:uiPriority="31" w:unhideWhenUsed="0" w:qFormat="1"/>
+    <w:lsdException w:name="Intense Reference" w:semiHidden="0" w:uiPriority="32" w:unhideWhenUsed="0" w:qFormat="1"/>
+    <w:lsdException w:name="Book Title" w:semiHidden="0" w:uiPriority="33" w:unhideWhenUsed="0" w:qFormat="1"/>
+    <w:lsdException w:name="Bibliography" w:uiPriority="37"/>
+    <w:lsdException w:name="TOC Heading" w:uiPriority="39" w:qFormat="1"/>
+  </w:latentStyles>
+  <w:style w:type="paragraph" w:default="1" w:styleId="Normal">
+    <w:name w:val="Normal"/>
+    <w:qFormat/>
+    <w:rsid w:val="00B45A30"/>
+    <w:pPr>
+      <w:spacing w:line="300" w:lineRule="auto"/>
+    </w:pPr>
+    <w:rPr>
+      <w:rFonts w:eastAsiaTheme="minorEastAsia"/>
+      <w:sz w:val="17"/>
+      <w:szCs w:val="17"/>
+      <w:lang w:eastAsia="ja-JP"/>
+    </w:rPr>
+  </w:style>
+  <w:style w:type="character" w:default="1" w:styleId="Fuentedeprrafopredeter">
+    <w:name w:val="Default Paragraph Font"/>
+    <w:uiPriority w:val="1"/>
+    <w:semiHidden/>
+    <w:unhideWhenUsed/>
+  </w:style>
+  <w:style w:type="table" w:default="1" w:styleId="Tablanormal">
+    <w:name w:val="Normal Table"/>
+    <w:uiPriority w:val="99"/>
+    <w:semiHidden/>
+    <w:unhideWhenUsed/>
+    <w:tblPr>
+      <w:tblInd w:w="0" w:type="dxa"/>
+      <w:tblCellMar>
+        <w:top w:w="0" w:type="dxa"/>
+        <w:left w:w="108" w:type="dxa"/>
+        <w:bottom w:w="0" w:type="dxa"/>
+        <w:right w:w="108" w:type="dxa"/>
+      </w:tblCellMar>
+    </w:tblPr>
+  </w:style>
+  <w:style w:type="numbering" w:default="1" w:styleId="Sinlista">
+    <w:name w:val="No List"/>
+    <w:uiPriority w:val="99"/>
+    <w:semiHidden/>
+    <w:unhideWhenUsed/>
+  </w:style>
+  <w:style w:type="paragraph" w:styleId="Prrafodelista">
+    <w:name w:val="List Paragraph"/>
+    <w:basedOn w:val="Normal"/>
+    <w:uiPriority w:val="34"/>
+    <w:qFormat/>
+    <w:rsid w:val="00B45A30"/>
+    <w:pPr>
+      <w:ind w:left="720"/>
+      <w:contextualSpacing/>
+    </w:pPr>
+  </w:style>
+  <w:style w:type="table" w:customStyle="1" w:styleId="PlainTable1">
+    <w:name w:val="Plain Table 1"/>
+    <w:basedOn w:val="Tablanormal"/>
+    <w:uiPriority w:val="41"/>
+    <w:rsid w:val="000A0FF2"/>
+    <w:pPr>
+      <w:spacing w:after="0" w:line="240" w:lineRule="auto"/>
+    </w:pPr>
+    <w:tblPr>
+      <w:tblStyleRowBandSize w:val="1"/>
+      <w:tblStyleColBandSize w:val="1"/>
+      <w:tblBorders>
+        <w:top w:val="single" w:sz="4" w:space="0" w:color="BFBFBF" w:themeColor="background1" w:themeShade="BF"/>
+        <w:left w:val="single" w:sz="4" w:space="0" w:color="BFBFBF" w:themeColor="background1" w:themeShade="BF"/>
+        <w:bottom w:val="single" w:sz="4" w:space="0" w:color="BFBFBF" w:themeColor="background1" w:themeShade="BF"/>
+        <w:right w:val="single" w:sz="4" w:space="0" w:color="BFBFBF" w:themeColor="background1" w:themeShade="BF"/>
+        <w:insideH w:val="single" w:sz="4" w:space="0" w:color="BFBFBF" w:themeColor="background1" w:themeShade="BF"/>
+        <w:insideV w:val="single" w:sz="4" w:space="0" w:color="BFBFBF" w:themeColor="background1" w:themeShade="BF"/>
+      </w:tblBorders>
+    </w:tblPr>
+    <w:tblStylePr w:type="firstRow">
+      <w:rPr>
+        <w:b/>
+        <w:bCs/>
+      </w:rPr>
+    </w:tblStylePr>
+    <w:tblStylePr w:type="lastRow">
+      <w:rPr>
+        <w:b/>
+        <w:bCs/>
+      </w:rPr>
+      <w:tblPr/>
+      <w:tcPr>
+        <w:tcBorders>
+          <w:top w:val="double" w:sz="4" w:space="0" w:color="BFBFBF" w:themeColor="background1" w:themeShade="BF"/>
+        </w:tcBorders>
+      </w:tcPr>
+    </w:tblStylePr>
+    <w:tblStylePr w:type="firstCol">
+      <w:rPr>
+        <w:b/>
+        <w:bCs/>
+      </w:rPr>
+    </w:tblStylePr>
+    <w:tblStylePr w:type="lastCol">
+      <w:rPr>
+        <w:b/>
+        <w:bCs/>
+      </w:rPr>
+    </w:tblStylePr>
+    <w:tblStylePr w:type="band1Vert">
+      <w:tblPr/>
+      <w:tcPr>
+        <w:shd w:val="clear" w:color="auto" w:fill="F2F2F2" w:themeFill="background1" w:themeFillShade="F2"/>
+      </w:tcPr>
+    </w:tblStylePr>
+    <w:tblStylePr w:type="band1Horz">
+      <w:tblPr/>
+      <w:tcPr>
+        <w:shd w:val="clear" w:color="auto" w:fill="F2F2F2" w:themeFill="background1" w:themeFillShade="F2"/>
+      </w:tcPr>
+    </w:tblStylePr>
+  </w:style>
+  <w:style w:type="paragraph" w:styleId="NormalWeb">
+    <w:name w:val="Normal (Web)"/>
+    <w:basedOn w:val="Normal"/>
+    <w:uiPriority w:val="99"/>
+    <w:semiHidden/>
+    <w:unhideWhenUsed/>
+    <w:rsid w:val="00BD0A98"/>
+    <w:pPr>
+      <w:spacing w:before="100" w:beforeAutospacing="1" w:after="100" w:afterAutospacing="1" w:line="240" w:lineRule="auto"/>
+    </w:pPr>
+    <w:rPr>
+      <w:rFonts w:ascii="Times New Roman" w:eastAsia="Times New Roman" w:hAnsi="Times New Roman" w:cs="Times New Roman"/>
+      <w:sz w:val="24"/>
+      <w:szCs w:val="24"/>
+      <w:lang w:eastAsia="es-PE"/>
+    </w:rPr>
+  </w:style>
+  <w:style w:type="character" w:styleId="Hipervnculo">
+    <w:name w:val="Hyperlink"/>
+    <w:basedOn w:val="Fuentedeprrafopredeter"/>
+    <w:uiPriority w:val="99"/>
+    <w:unhideWhenUsed/>
+    <w:rsid w:val="00BD0A98"/>
+    <w:rPr>
+      <w:color w:val="0000FF"/>
+      <w:u w:val="single"/>
+    </w:rPr>
+  </w:style>
+  <w:style w:type="character" w:customStyle="1" w:styleId="5rv9">
+    <w:name w:val="_5rv9"/>
+    <w:basedOn w:val="Fuentedeprrafopredeter"/>
+    <w:rsid w:val="00E44D5E"/>
+  </w:style>
+  <w:style w:type="character" w:styleId="CdigoHTML">
+    <w:name w:val="HTML Code"/>
+    <w:basedOn w:val="Fuentedeprrafopredeter"/>
+    <w:uiPriority w:val="99"/>
+    <w:semiHidden/>
+    <w:unhideWhenUsed/>
+    <w:rsid w:val="00436059"/>
+    <w:rPr>
+      <w:rFonts w:ascii="Courier New" w:eastAsia="Times New Roman" w:hAnsi="Courier New" w:cs="Courier New"/>
+      <w:sz w:val="20"/>
+      <w:szCs w:val="20"/>
+    </w:rPr>
   </w:style>
 </w:styles>
 </file>
@@ -12590,7 +13766,7 @@
   <a:extraClrSchemeLst/>
   <a:extLst>
     <a:ext uri="{05A4C25C-085E-4340-85A3-A5531E510DB2}">
-      <thm15:themeFamily xmlns:thm15="http://schemas.microsoft.com/office/thememl/2012/main" name="Office Theme" id="{62F939B6-93AF-4DB8-9C6B-D6C7DFDC589F}" vid="{4A3C46E8-61CC-4603-A589-7422A47A8E4A}"/>
+      <thm15:themeFamily xmlns:thm15="http://schemas.microsoft.com/office/thememl/2012/main" xmlns="" name="Office Theme" id="{62F939B6-93AF-4DB8-9C6B-D6C7DFDC589F}" vid="{4A3C46E8-61CC-4603-A589-7422A47A8E4A}"/>
     </a:ext>
   </a:extLst>
 </a:theme>

</xml_diff>